<commit_message>
massive push to finish rtr
</commit_message>
<xml_diff>
--- a/drafts/funEco_submission/resub2/TT23_rtr2_v0.1.docx
+++ b/drafts/funEco_submission/resub2/TT23_rtr2_v0.1.docx
@@ -64,7 +64,7 @@
           <w:color w:val="000000"/>
         </w:rPr>
       </w:pPr>
-      <w:hyperlink r:id="rId4" w:history="1">
+      <w:hyperlink r:id="rId5" w:history="1">
         <w:r>
           <w:rPr>
             <w:rStyle w:val="Hyperlink"/>
@@ -122,37 +122,19 @@
         <w:rPr>
           <w:color w:val="000000"/>
         </w:rPr>
-        <w:t>432</w:t>
+        <w:t xml:space="preserve">432), now </w:t>
       </w:r>
       <w:r>
         <w:rPr>
           <w:color w:val="000000"/>
         </w:rPr>
-        <w:t xml:space="preserve">), now </w:t>
+        <w:t xml:space="preserve">titled “The negative effects of an allelopathic invader on native plant photosynthesis </w:t>
       </w:r>
       <w:r>
         <w:rPr>
           <w:color w:val="000000"/>
         </w:rPr>
-        <w:t xml:space="preserve">titled “The negative effects of an allelopathic invader on native plant photosynthesis </w:t>
-      </w:r>
-      <w:r>
-        <w:rPr>
-          <w:color w:val="000000"/>
-        </w:rPr>
-        <w:t xml:space="preserve">are </w:t>
-      </w:r>
-      <w:r>
-        <w:rPr>
-          <w:color w:val="000000"/>
-        </w:rPr>
-        <w:t>amplified</w:t>
-      </w:r>
-      <w:r>
-        <w:rPr>
-          <w:color w:val="000000"/>
-        </w:rPr>
-        <w:t xml:space="preserve"> after tree canopy closure</w:t>
+        <w:t>are amplified after tree canopy closure</w:t>
       </w:r>
       <w:r>
         <w:rPr>
@@ -178,33 +160,15 @@
         <w:rPr>
           <w:color w:val="000000"/>
         </w:rPr>
-        <w:t>. Please note the slightly modified title in accordance with suggestions from the reviewer and Associate</w:t>
-      </w:r>
+        <w:t>. Please note the slightly modified title in accordance with suggestions from the reviewer and Associate Editor. We appreciate the feedback from the Associate Editor and reviewer and believe these changes have improved the manuscript. We are submitting a clean version of the revised manuscript and a marked-up version with changes tracked through the “Track Changes” feature in Microsoft Word.</w:t>
+      </w:r>
+    </w:p>
+    <w:p>
       <w:r>
         <w:rPr>
           <w:color w:val="000000"/>
         </w:rPr>
-        <w:t xml:space="preserve"> Editor</w:t>
-      </w:r>
-      <w:r>
-        <w:rPr>
-          <w:color w:val="000000"/>
-        </w:rPr>
-        <w:t>. We appreciate the feedback from the Associate Editor and reviewer and believe these changes have improved the manuscript. We are submitting a clean version of the revised manuscript and a marked-up version with changes tracked through the “Track Changes” feature in Microsoft Word.</w:t>
-      </w:r>
-    </w:p>
-    <w:p>
-      <w:r>
-        <w:rPr>
-          <w:color w:val="000000"/>
-        </w:rPr>
-        <w:t>In response to editor and reviewer feedback, we have</w:t>
-      </w:r>
-      <w:r>
-        <w:rPr>
-          <w:color w:val="000000"/>
-        </w:rPr>
-        <w:t xml:space="preserve"> revisited the statistical analyses</w:t>
+        <w:t>In response to editor and reviewer feedback, we have revisited the statistical analyses</w:t>
       </w:r>
     </w:p>
     <w:p>
@@ -213,34 +177,47 @@
       </w:r>
     </w:p>
     <w:p>
+      <w:pPr>
+        <w:spacing w:line="480" w:lineRule="auto"/>
+      </w:pPr>
       <w:r>
         <w:lastRenderedPageBreak/>
         <w:t>ASSOCIATE EDITOR'S COMMENTS TO THE AUTHORS</w:t>
       </w:r>
     </w:p>
     <w:p>
+      <w:pPr>
+        <w:spacing w:after="0" w:line="480" w:lineRule="auto"/>
+      </w:pPr>
       <w:r>
         <w:t>Associate Editor</w:t>
       </w:r>
     </w:p>
     <w:p>
+      <w:pPr>
+        <w:spacing w:after="0" w:line="480" w:lineRule="auto"/>
+      </w:pPr>
       <w:r>
         <w:t>Comments to the Author:</w:t>
       </w:r>
     </w:p>
     <w:p>
+      <w:pPr>
+        <w:spacing w:after="0" w:line="480" w:lineRule="auto"/>
+      </w:pPr>
       <w:r>
         <w:t>One reviewer noted with the original submission: "The paper [...] provides important insight into understanding the mechanisms that drive photosynthetic responses to allelopathic plant invasion and are a critical piece of empirical data needed to link the effects of allelopathic plant invasion on below-ground soil microbial communities with its effects on plant population and community dynamics.”</w:t>
       </w:r>
-    </w:p>
-    <w:p/>
-    <w:p>
+      <w:r>
+        <w:t xml:space="preserve">. </w:t>
+      </w:r>
       <w:r>
         <w:t>A reviewer however, considered the analysis not completely suitable. I thank the authors for making substantial changes, which has improved the manuscript, including a new analysis. The paper was re-reviewed, and some new issues identified - specifically that some conclusions are not supported by the data and one result not considered - and retains the view than the manuscript could be shortened.</w:t>
       </w:r>
     </w:p>
     <w:p>
       <w:pPr>
+        <w:spacing w:after="0" w:line="480" w:lineRule="auto"/>
         <w:rPr>
           <w:color w:val="EE0000"/>
         </w:rPr>
@@ -252,23 +229,39 @@
         <w:t>Thank you for the opportunity to resubmit this manuscript. Please find our responses enclosed.</w:t>
       </w:r>
     </w:p>
-    <w:p/>
-    <w:p>
+    <w:p>
+      <w:pPr>
+        <w:spacing w:after="0" w:line="480" w:lineRule="auto"/>
+      </w:pPr>
+    </w:p>
+    <w:p>
+      <w:pPr>
+        <w:spacing w:after="0" w:line="480" w:lineRule="auto"/>
+      </w:pPr>
       <w:r>
         <w:t>REVIEWERS' COMMENTS TO THE AUTHORS</w:t>
       </w:r>
     </w:p>
     <w:p>
+      <w:pPr>
+        <w:spacing w:after="0" w:line="480" w:lineRule="auto"/>
+      </w:pPr>
       <w:r>
         <w:t>Reviewer: 1</w:t>
       </w:r>
     </w:p>
     <w:p>
+      <w:pPr>
+        <w:spacing w:after="0" w:line="480" w:lineRule="auto"/>
+      </w:pPr>
       <w:r>
         <w:t>Comments to the Corresponding author</w:t>
       </w:r>
     </w:p>
     <w:p>
+      <w:pPr>
+        <w:spacing w:after="0" w:line="480" w:lineRule="auto"/>
+      </w:pPr>
       <w:r>
         <w:t xml:space="preserve">The document has improved from the previous version, but some drawbacks </w:t>
       </w:r>
@@ -278,140 +271,253 @@
       </w:r>
       <w:proofErr w:type="gramEnd"/>
       <w:r>
-        <w:t>. The paper can still be shortened, particularly in its Introduction and Discussion sections. My major concern is the statistical analysis and the interpretation of the ANOVA outputs. For example, it is strange that Anova gave a significant “A. petiolat</w:t>
+        <w:t>. The paper can still be shortened, particularly in its Introduction and Discussion sections. My major concern is the statistical analysis and the interpretation of the ANOVA outputs. For example, it is strange that Anova gave a significant “</w:t>
+      </w:r>
+      <w:r>
+        <w:rPr>
+          <w:i/>
+          <w:iCs/>
+        </w:rPr>
+        <w:t>A. petiolata</w:t>
+      </w:r>
+      <w:r>
+        <w:t xml:space="preserve">” effect for Anet and </w:t>
+      </w:r>
+      <w:proofErr w:type="spellStart"/>
+      <w:r>
+        <w:t>gsw</w:t>
+      </w:r>
+      <w:proofErr w:type="spellEnd"/>
+      <w:r>
+        <w:t xml:space="preserve"> for </w:t>
+      </w:r>
+      <w:r>
+        <w:rPr>
+          <w:i/>
+          <w:iCs/>
+        </w:rPr>
+        <w:t xml:space="preserve">M. </w:t>
+      </w:r>
+      <w:proofErr w:type="spellStart"/>
+      <w:r>
+        <w:rPr>
+          <w:i/>
+          <w:iCs/>
+        </w:rPr>
+        <w:t>racemosum</w:t>
+      </w:r>
+      <w:proofErr w:type="spellEnd"/>
+      <w:r>
+        <w:t xml:space="preserve">, but the Tukey test did not in April-May. From the graphs, the lower mean values for April-ambient M. </w:t>
+      </w:r>
+      <w:proofErr w:type="spellStart"/>
+      <w:r>
+        <w:t>racemosum</w:t>
+      </w:r>
+      <w:proofErr w:type="spellEnd"/>
+      <w:r>
+        <w:t xml:space="preserve"> are evident. Such apparent discrepancies may take place, but the </w:t>
+      </w:r>
+      <w:r>
+        <w:lastRenderedPageBreak/>
+        <w:t xml:space="preserve">differences in the post-hoc test should be at least marginal (0.05&lt;p&lt;0.07), otherwise something doesn't add up. This is because, for Anet, </w:t>
+      </w:r>
+      <w:proofErr w:type="spellStart"/>
+      <w:r>
+        <w:t>gsw</w:t>
+      </w:r>
+      <w:proofErr w:type="spellEnd"/>
+      <w:r>
+        <w:t xml:space="preserve"> and stomatal limitation of M. </w:t>
+      </w:r>
+      <w:proofErr w:type="spellStart"/>
+      <w:r>
+        <w:t>racemosum</w:t>
+      </w:r>
+      <w:proofErr w:type="spellEnd"/>
+      <w:r>
+        <w:t>, despite the significant decrease observed after canopy closure, ANOVA shows a significant main effect due to the mere presence of A. petiolat</w:t>
       </w:r>
       <w:r>
         <w:t>a</w:t>
       </w:r>
       <w:r>
-        <w:t xml:space="preserve">” effect for Anet and </w:t>
-      </w:r>
-      <w:proofErr w:type="spellStart"/>
-      <w:r>
-        <w:t>gsw</w:t>
-      </w:r>
-      <w:proofErr w:type="spellEnd"/>
-      <w:r>
-        <w:t xml:space="preserve"> for M. </w:t>
-      </w:r>
-      <w:proofErr w:type="spellStart"/>
-      <w:r>
-        <w:t>racemosum</w:t>
-      </w:r>
-      <w:proofErr w:type="spellEnd"/>
-      <w:r>
-        <w:t xml:space="preserve">, but the Tukey test did not in April-May. From the graphs, the lower mean values for April-ambient M. </w:t>
-      </w:r>
-      <w:proofErr w:type="spellStart"/>
-      <w:r>
-        <w:t>racemosum</w:t>
-      </w:r>
-      <w:proofErr w:type="spellEnd"/>
-      <w:r>
-        <w:t xml:space="preserve"> are evident. Such apparent discrepancies may take place, but the differences in the post-hoc test should be at least marginal (0.05&lt;p&lt;0.07), otherwise something doesn't add up. This is because, for Anet, </w:t>
-      </w:r>
-      <w:proofErr w:type="spellStart"/>
-      <w:r>
-        <w:t>gsw</w:t>
-      </w:r>
-      <w:proofErr w:type="spellEnd"/>
-      <w:r>
-        <w:t xml:space="preserve"> and stomatal limitation of M. </w:t>
-      </w:r>
-      <w:proofErr w:type="spellStart"/>
-      <w:r>
-        <w:t>racemosum</w:t>
-      </w:r>
-      <w:proofErr w:type="spellEnd"/>
-      <w:r>
-        <w:t>, despite the significant decrease observed after canopy closure, ANOVA shows a significant main effect due to the mere presence of A. petiolate, indicating a response also in springtime. This outcome is completely neglected by the authors. The Results’ text does not sufficiently point out what is in the results.</w:t>
-      </w:r>
-    </w:p>
-    <w:p>
+        <w:t>, indicating a response also in springtime. This outcome is completely neglected by the authors. The Results’ text does not sufficiently point out what is in the results.</w:t>
+      </w:r>
+    </w:p>
+    <w:p>
+      <w:pPr>
+        <w:spacing w:after="0" w:line="480" w:lineRule="auto"/>
+      </w:pPr>
       <w:r>
         <w:t>Moreover, the style is still verbose in many points. The text needs an accurate English revision.</w:t>
       </w:r>
     </w:p>
     <w:p>
+      <w:pPr>
+        <w:spacing w:after="0" w:line="480" w:lineRule="auto"/>
+      </w:pPr>
       <w:r>
         <w:t>The paper still requires effort to be ready for publication in Functional Ecology, but I strongly encourage the Authors to provide an improved version of the manuscript.</w:t>
       </w:r>
     </w:p>
     <w:p>
-      <w:r>
-        <w:rPr>
-          <w:color w:val="EE0000"/>
-        </w:rPr>
+      <w:pPr>
+        <w:spacing w:after="0" w:line="480" w:lineRule="auto"/>
+      </w:pPr>
+      <w:r>
+        <w:rPr>
+          <w:color w:val="EE0000"/>
+        </w:rPr>
+        <w:t>Thank you</w:t>
+      </w:r>
+      <w:r>
+        <w:rPr>
+          <w:color w:val="EE0000"/>
+        </w:rPr>
+        <w:t xml:space="preserve"> for this feedback</w:t>
+      </w:r>
+      <w:r>
+        <w:rPr>
+          <w:color w:val="EE0000"/>
+        </w:rPr>
+        <w:t xml:space="preserve">. </w:t>
+      </w:r>
+      <w:r>
+        <w:rPr>
+          <w:color w:val="EE0000"/>
+        </w:rPr>
+        <w:t xml:space="preserve">We have addressed </w:t>
+      </w:r>
+      <w:proofErr w:type="gramStart"/>
+      <w:r>
+        <w:rPr>
+          <w:color w:val="EE0000"/>
+        </w:rPr>
+        <w:t>all of</w:t>
+      </w:r>
+      <w:proofErr w:type="gramEnd"/>
+      <w:r>
+        <w:rPr>
+          <w:color w:val="EE0000"/>
+        </w:rPr>
+        <w:t xml:space="preserve"> these points in the comments below.</w:t>
+      </w:r>
+    </w:p>
+    <w:p>
+      <w:pPr>
+        <w:spacing w:after="0" w:line="480" w:lineRule="auto"/>
+      </w:pPr>
+    </w:p>
+    <w:p>
+      <w:pPr>
+        <w:spacing w:after="0" w:line="480" w:lineRule="auto"/>
+      </w:pPr>
+      <w:r>
+        <w:t>Title. Using “observed” can be misleading, as it evokes to the time when the observations were performed, not the actual time when the phenomenon occurs. It sounds better, for example, “are amplified after” or “take place after”</w:t>
+      </w:r>
+    </w:p>
+    <w:p>
+      <w:pPr>
+        <w:spacing w:after="0" w:line="480" w:lineRule="auto"/>
+        <w:rPr>
+          <w:color w:val="EE0000"/>
+        </w:rPr>
+      </w:pPr>
+      <w:r>
+        <w:rPr>
+          <w:color w:val="EE0000"/>
+        </w:rPr>
+        <w:t>The title is now changed to “</w:t>
+      </w:r>
+      <w:r>
+        <w:rPr>
+          <w:color w:val="EE0000"/>
+        </w:rPr>
+        <w:t>The negative effects of an allelopathic invader on native plant photosynthesis are amplified after tree canopy closure”</w:t>
+      </w:r>
+    </w:p>
+    <w:p>
+      <w:pPr>
+        <w:spacing w:after="0" w:line="480" w:lineRule="auto"/>
+      </w:pPr>
+    </w:p>
+    <w:p>
+      <w:pPr>
+        <w:spacing w:after="0" w:line="480" w:lineRule="auto"/>
+      </w:pPr>
+      <w:r>
+        <w:t>L9. … remains…</w:t>
+      </w:r>
+    </w:p>
+    <w:p>
+      <w:pPr>
+        <w:spacing w:after="0" w:line="480" w:lineRule="auto"/>
+        <w:rPr>
+          <w:color w:val="EE0000"/>
+        </w:rPr>
+      </w:pPr>
+      <w:r>
+        <w:rPr>
+          <w:color w:val="EE0000"/>
+        </w:rPr>
+        <w:t>Done.</w:t>
+      </w:r>
+    </w:p>
+    <w:p>
+      <w:pPr>
+        <w:spacing w:after="0" w:line="480" w:lineRule="auto"/>
+      </w:pPr>
+      <w:r>
+        <w:t>L24. … reduced…</w:t>
+      </w:r>
+    </w:p>
+    <w:p>
+      <w:pPr>
+        <w:spacing w:after="0" w:line="480" w:lineRule="auto"/>
+        <w:rPr>
+          <w:color w:val="EE0000"/>
+        </w:rPr>
+      </w:pPr>
+      <w:r>
+        <w:rPr>
+          <w:color w:val="EE0000"/>
+        </w:rPr>
+        <w:t>Done.</w:t>
+      </w:r>
+    </w:p>
+    <w:p>
+      <w:pPr>
+        <w:spacing w:after="0" w:line="480" w:lineRule="auto"/>
+      </w:pPr>
+    </w:p>
+    <w:p>
+      <w:pPr>
+        <w:spacing w:after="0" w:line="480" w:lineRule="auto"/>
+      </w:pPr>
+      <w:r>
         <w:lastRenderedPageBreak/>
-        <w:t>Thank you</w:t>
-      </w:r>
-      <w:r>
-        <w:rPr>
-          <w:color w:val="EE0000"/>
-        </w:rPr>
-        <w:t xml:space="preserve"> for this feedback</w:t>
-      </w:r>
-      <w:r>
-        <w:rPr>
-          <w:color w:val="EE0000"/>
-        </w:rPr>
-        <w:t xml:space="preserve">. </w:t>
-      </w:r>
-      <w:r>
-        <w:rPr>
-          <w:color w:val="EE0000"/>
-        </w:rPr>
-        <w:t xml:space="preserve">We have addressed </w:t>
-      </w:r>
-      <w:proofErr w:type="gramStart"/>
-      <w:r>
-        <w:rPr>
-          <w:color w:val="EE0000"/>
-        </w:rPr>
-        <w:t>all of</w:t>
-      </w:r>
-      <w:proofErr w:type="gramEnd"/>
-      <w:r>
-        <w:rPr>
-          <w:color w:val="EE0000"/>
-        </w:rPr>
-        <w:t xml:space="preserve"> these points in the comments below.</w:t>
-      </w:r>
-    </w:p>
-    <w:p>
-      <w:r>
-        <w:t>Title. Using “observed” can be misleading, as it evokes to the time when the observations were performed, not the actual time when the phenomenon occurs. It sounds better, for example, “are amplified after” or “take place after”</w:t>
-      </w:r>
-    </w:p>
-    <w:p>
-      <w:pPr>
-        <w:rPr>
-          <w:color w:val="EE0000"/>
-        </w:rPr>
-      </w:pPr>
-      <w:r>
-        <w:rPr>
-          <w:color w:val="EE0000"/>
-        </w:rPr>
-        <w:t>The title is now changed to “</w:t>
-      </w:r>
-      <w:r>
-        <w:rPr>
-          <w:color w:val="EE0000"/>
-        </w:rPr>
-        <w:t>The negative effects of an allelopathic invader on native plant photosynthesis are amplified</w:t>
-      </w:r>
-      <w:r>
-        <w:rPr>
-          <w:color w:val="EE0000"/>
-        </w:rPr>
-        <w:t xml:space="preserve"> </w:t>
-      </w:r>
-      <w:r>
-        <w:rPr>
-          <w:color w:val="EE0000"/>
-        </w:rPr>
-        <w:t>after tree canopy closure</w:t>
+        <w:t>L53-55. Delete and rewrite the next sentence as follows: “Photosynthetic enzymes, with Rubisco as the main component, require substantial nutrients and energy for their construction and maintenance, creating a large nutrient and energy demand for the plant…”</w:t>
+      </w:r>
+    </w:p>
+    <w:p>
+      <w:pPr>
+        <w:spacing w:after="0" w:line="480" w:lineRule="auto"/>
+        <w:rPr>
+          <w:color w:val="EE0000"/>
+        </w:rPr>
+      </w:pPr>
+      <w:r>
+        <w:rPr>
+          <w:color w:val="EE0000"/>
+        </w:rPr>
+        <w:t>Modified as follows: “</w:t>
+      </w:r>
+      <w:r>
+        <w:rPr>
+          <w:color w:val="EE0000"/>
+        </w:rPr>
+        <w:t>Photosynthetic enzymes, such as Ribulose-1,5-bisphosphate (RuBP) carboxylase/oxygenase (Rubisco), require substantial nutrients and energy for their construction and maintenance, creating a large nutrient and energy demand for the plant (Evans &amp; Clarke, 2019; Evans &amp; Seemann, 1989).</w:t>
       </w:r>
       <w:r>
         <w:rPr>
@@ -421,84 +527,21 @@
       </w:r>
     </w:p>
     <w:p>
-      <w:r>
-        <w:t>L9. … remains…</w:t>
-      </w:r>
-    </w:p>
-    <w:p>
-      <w:pPr>
-        <w:rPr>
-          <w:color w:val="EE0000"/>
-        </w:rPr>
-      </w:pPr>
-      <w:r>
-        <w:rPr>
-          <w:color w:val="EE0000"/>
-        </w:rPr>
-        <w:t>Done.</w:t>
-      </w:r>
-    </w:p>
-    <w:p>
-      <w:r>
-        <w:t>L24. … reduced…</w:t>
-      </w:r>
-    </w:p>
-    <w:p>
-      <w:pPr>
-        <w:rPr>
-          <w:color w:val="EE0000"/>
-        </w:rPr>
-      </w:pPr>
-      <w:r>
-        <w:rPr>
-          <w:color w:val="EE0000"/>
-        </w:rPr>
-        <w:t>Done.</w:t>
-      </w:r>
-    </w:p>
-    <w:p>
-      <w:r>
-        <w:t>L53-55. Delete and rewrite the next sentence as follows: “Photosynthetic enzymes, with Rubisco as the main component, require substantial nutrients and energy for their construction and maintenance, creating a large nutrient and energy demand for the plant…”</w:t>
-      </w:r>
-    </w:p>
-    <w:p>
-      <w:pPr>
-        <w:rPr>
-          <w:color w:val="EE0000"/>
-        </w:rPr>
-      </w:pPr>
-      <w:r>
-        <w:rPr>
-          <w:color w:val="EE0000"/>
-        </w:rPr>
-        <w:t>Modified as follows: “</w:t>
-      </w:r>
-      <w:r>
-        <w:rPr>
-          <w:color w:val="EE0000"/>
-        </w:rPr>
-        <w:t>Photosynthetic enzymes, such as Ribulose-1,5-bisphosphate (RuBP) carboxylase/oxygenase (Rubisco), require substantial nutrients and energy for their construction and maintenance, creating a large nutrient and energy demand for the plant (Evans &amp; Clarke, 2019; Evans &amp; Seemann, 1989).</w:t>
-      </w:r>
-      <w:r>
-        <w:rPr>
-          <w:color w:val="EE0000"/>
-        </w:rPr>
-        <w:t>”</w:t>
-      </w:r>
-    </w:p>
-    <w:p>
-      <w:r>
-        <w:t xml:space="preserve">L63-71. </w:t>
-      </w:r>
-      <w:r>
-        <w:t>S</w:t>
-      </w:r>
-      <w:r>
-        <w:t>horten</w:t>
-      </w:r>
-    </w:p>
-    <w:p>
-      <w:pPr>
+      <w:pPr>
+        <w:spacing w:after="0" w:line="480" w:lineRule="auto"/>
+      </w:pPr>
+    </w:p>
+    <w:p>
+      <w:pPr>
+        <w:spacing w:after="0" w:line="480" w:lineRule="auto"/>
+      </w:pPr>
+      <w:r>
+        <w:t>L63-71. Shorten</w:t>
+      </w:r>
+    </w:p>
+    <w:p>
+      <w:pPr>
+        <w:spacing w:after="0" w:line="480" w:lineRule="auto"/>
         <w:rPr>
           <w:color w:val="EE0000"/>
         </w:rPr>
@@ -573,7 +616,7 @@
             <w:iCs/>
             <w:color w:val="EE0000"/>
           </w:rPr>
-          <w:tag w:val="MENDELEY_CITATION_v3_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"/>
+          <w:tag w:val="MENDELEY_CITATION_v3_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"/>
           <w:id w:val="-1267077425"/>
           <w:placeholder>
             <w:docPart w:val="8A5090003AA58043B73E3DC31FE706E7"/>
@@ -582,10 +625,42 @@
         <w:sdtContent>
           <w:r>
             <w:rPr>
+              <w:rFonts w:eastAsia="Times New Roman"/>
+              <w:color w:val="EE0000"/>
+            </w:rPr>
+            <w:t xml:space="preserve">(Farquhar </w:t>
+          </w:r>
+          <w:r>
+            <w:rPr>
+              <w:rFonts w:eastAsia="Times New Roman"/>
+              <w:i/>
               <w:iCs/>
               <w:color w:val="EE0000"/>
             </w:rPr>
-            <w:t>(Ali et al., 2015; Farquhar et al., 1980)</w:t>
+            <w:t>et al.</w:t>
+          </w:r>
+          <w:r>
+            <w:rPr>
+              <w:rFonts w:eastAsia="Times New Roman"/>
+              <w:color w:val="EE0000"/>
+            </w:rPr>
+            <w:t xml:space="preserve">, 1980; Ali </w:t>
+          </w:r>
+          <w:r>
+            <w:rPr>
+              <w:rFonts w:eastAsia="Times New Roman"/>
+              <w:i/>
+              <w:iCs/>
+              <w:color w:val="EE0000"/>
+            </w:rPr>
+            <w:t>et al.</w:t>
+          </w:r>
+          <w:r>
+            <w:rPr>
+              <w:rFonts w:eastAsia="Times New Roman"/>
+              <w:color w:val="EE0000"/>
+            </w:rPr>
+            <w:t>, 2015)</w:t>
           </w:r>
         </w:sdtContent>
       </w:sdt>
@@ -693,30 +768,55 @@
       </w:r>
     </w:p>
     <w:p>
+      <w:pPr>
+        <w:spacing w:after="0" w:line="480" w:lineRule="auto"/>
+      </w:pPr>
+    </w:p>
+    <w:p>
+      <w:pPr>
+        <w:spacing w:after="0" w:line="480" w:lineRule="auto"/>
+      </w:pPr>
       <w:r>
         <w:t>L66. Stomata…</w:t>
       </w:r>
     </w:p>
     <w:p>
       <w:pPr>
-        <w:rPr>
-          <w:color w:val="EE0000"/>
-        </w:rPr>
-      </w:pPr>
-      <w:r>
-        <w:rPr>
-          <w:color w:val="EE0000"/>
-        </w:rPr>
-        <w:t>Stomatal conductance is the correct terminology.</w:t>
-      </w:r>
-    </w:p>
-    <w:p>
+        <w:spacing w:after="0" w:line="480" w:lineRule="auto"/>
+        <w:rPr>
+          <w:color w:val="EE0000"/>
+        </w:rPr>
+      </w:pPr>
+      <w:r>
+        <w:rPr>
+          <w:color w:val="EE0000"/>
+        </w:rPr>
+        <w:t>Stomatal conductance is the correct terminology</w:t>
+      </w:r>
+      <w:r>
+        <w:rPr>
+          <w:color w:val="EE0000"/>
+        </w:rPr>
+        <w:t xml:space="preserve"> for this trait</w:t>
+      </w:r>
+      <w:r>
+        <w:rPr>
+          <w:color w:val="EE0000"/>
+        </w:rPr>
+        <w:t>.</w:t>
+      </w:r>
+    </w:p>
+    <w:p>
+      <w:pPr>
+        <w:spacing w:after="0" w:line="480" w:lineRule="auto"/>
+      </w:pPr>
       <w:r>
         <w:t>L115-135. It can be reduced by half.</w:t>
       </w:r>
     </w:p>
     <w:p>
       <w:pPr>
+        <w:spacing w:after="0" w:line="480" w:lineRule="auto"/>
         <w:rPr>
           <w:color w:val="EE0000"/>
         </w:rPr>
@@ -728,8 +828,15 @@
         <w:t>This section has been modified as follows:</w:t>
       </w:r>
     </w:p>
-    <w:p/>
-    <w:p>
+    <w:p>
+      <w:pPr>
+        <w:spacing w:after="0" w:line="480" w:lineRule="auto"/>
+      </w:pPr>
+    </w:p>
+    <w:p>
+      <w:pPr>
+        <w:spacing w:after="0" w:line="480" w:lineRule="auto"/>
+      </w:pPr>
       <w:r>
         <w:t xml:space="preserve">L190. When? Spring or </w:t>
       </w:r>
@@ -739,15 +846,621 @@
       </w:r>
       <w:proofErr w:type="gramEnd"/>
     </w:p>
-    <w:p/>
-    <w:p>
-      <w:r>
+    <w:p>
+      <w:pPr>
+        <w:spacing w:after="0" w:line="480" w:lineRule="auto"/>
+        <w:rPr>
+          <w:color w:val="EE0000"/>
+        </w:rPr>
+      </w:pPr>
+      <w:r>
+        <w:rPr>
+          <w:color w:val="EE0000"/>
+        </w:rPr>
         <w:lastRenderedPageBreak/>
+        <w:t xml:space="preserve">The sentence </w:t>
+      </w:r>
+      <w:r>
+        <w:rPr>
+          <w:color w:val="EE0000"/>
+        </w:rPr>
+        <w:t>now reads: “</w:t>
+      </w:r>
+      <w:r>
+        <w:rPr>
+          <w:color w:val="EE0000"/>
+        </w:rPr>
+        <w:t xml:space="preserve">Additionally, soil nutrient availability and soil water availability did not differ between </w:t>
+      </w:r>
+      <w:r>
+        <w:rPr>
+          <w:i/>
+          <w:iCs/>
+          <w:color w:val="EE0000"/>
+        </w:rPr>
+        <w:t>A. petiolata</w:t>
+      </w:r>
+      <w:r>
+        <w:rPr>
+          <w:color w:val="EE0000"/>
+        </w:rPr>
+        <w:t xml:space="preserve"> treatments </w:t>
+      </w:r>
+      <w:sdt>
+        <w:sdtPr>
+          <w:rPr>
+            <w:color w:val="EE0000"/>
+          </w:rPr>
+          <w:tag w:val="MENDELEY_CITATION_v3_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"/>
+          <w:id w:val="-1968506809"/>
+          <w:placeholder>
+            <w:docPart w:val="5955E4F267B77A40BBFDFA265E7455B6"/>
+          </w:placeholder>
+        </w:sdtPr>
+        <w:sdtContent>
+          <w:r>
+            <w:rPr>
+              <w:rFonts w:eastAsia="Times New Roman"/>
+              <w:color w:val="EE0000"/>
+            </w:rPr>
+            <w:t xml:space="preserve">(Burke </w:t>
+          </w:r>
+          <w:r>
+            <w:rPr>
+              <w:rFonts w:eastAsia="Times New Roman"/>
+              <w:i/>
+              <w:iCs/>
+              <w:color w:val="EE0000"/>
+            </w:rPr>
+            <w:t>et al.</w:t>
+          </w:r>
+          <w:r>
+            <w:rPr>
+              <w:rFonts w:eastAsia="Times New Roman"/>
+              <w:color w:val="EE0000"/>
+            </w:rPr>
+            <w:t xml:space="preserve">, 2019; </w:t>
+          </w:r>
+          <w:proofErr w:type="spellStart"/>
+          <w:r>
+            <w:rPr>
+              <w:rFonts w:eastAsia="Times New Roman"/>
+              <w:color w:val="EE0000"/>
+            </w:rPr>
+            <w:t>Bialic</w:t>
+          </w:r>
+          <w:proofErr w:type="spellEnd"/>
+          <w:r>
+            <w:rPr>
+              <w:rFonts w:eastAsia="Times New Roman"/>
+              <w:color w:val="EE0000"/>
+            </w:rPr>
+            <w:t xml:space="preserve">-Murphy </w:t>
+          </w:r>
+          <w:r>
+            <w:rPr>
+              <w:rFonts w:eastAsia="Times New Roman"/>
+              <w:i/>
+              <w:iCs/>
+              <w:color w:val="EE0000"/>
+            </w:rPr>
+            <w:t>et al.</w:t>
+          </w:r>
+          <w:r>
+            <w:rPr>
+              <w:rFonts w:eastAsia="Times New Roman"/>
+              <w:color w:val="EE0000"/>
+            </w:rPr>
+            <w:t>, 2021)</w:t>
+          </w:r>
+        </w:sdtContent>
+      </w:sdt>
+      <w:r>
+        <w:rPr>
+          <w:color w:val="EE0000"/>
+        </w:rPr>
+        <w:t xml:space="preserve"> (Table 1), at a single timepoint in the summer.</w:t>
+      </w:r>
+      <w:r>
+        <w:rPr>
+          <w:color w:val="EE0000"/>
+        </w:rPr>
+        <w:t>”</w:t>
+      </w:r>
+    </w:p>
+    <w:p>
+      <w:pPr>
+        <w:spacing w:after="0" w:line="480" w:lineRule="auto"/>
+      </w:pPr>
+    </w:p>
+    <w:p>
+      <w:pPr>
+        <w:spacing w:after="0" w:line="480" w:lineRule="auto"/>
+      </w:pPr>
+      <w:r>
         <w:t>L201. Rephrase the sentence and delete L207-209: “Gas exchange data were collected from three of the five experimental plots because two plots were excluded due to an insufficient number of the focal native species. Measurements were performed during two periods: once early in the growing season…”</w:t>
       </w:r>
     </w:p>
-    <w:p/>
-    <w:p>
+    <w:p>
+      <w:pPr>
+        <w:spacing w:after="0" w:line="480" w:lineRule="auto"/>
+        <w:rPr>
+          <w:color w:val="EE0000"/>
+        </w:rPr>
+      </w:pPr>
+      <w:r>
+        <w:rPr>
+          <w:color w:val="EE0000"/>
+        </w:rPr>
+        <w:t>Sentence has been rephrased and the rest of the section has been organized as follows:</w:t>
+      </w:r>
+    </w:p>
+    <w:p>
+      <w:pPr>
+        <w:spacing w:after="0" w:line="480" w:lineRule="auto"/>
+        <w:ind w:left="720"/>
+        <w:rPr>
+          <w:color w:val="EE0000"/>
+        </w:rPr>
+      </w:pPr>
+      <w:r>
+        <w:rPr>
+          <w:color w:val="EE0000"/>
+        </w:rPr>
+        <w:t xml:space="preserve">Gas exchange measurements were collected from fully expanded leaves of two perennial understory native species: </w:t>
+      </w:r>
+      <w:r>
+        <w:rPr>
+          <w:i/>
+          <w:color w:val="EE0000"/>
+        </w:rPr>
+        <w:t xml:space="preserve">Trillium </w:t>
+      </w:r>
+      <w:r>
+        <w:rPr>
+          <w:color w:val="EE0000"/>
+        </w:rPr>
+        <w:t>spp. (</w:t>
+      </w:r>
+      <w:r>
+        <w:rPr>
+          <w:i/>
+          <w:color w:val="EE0000"/>
+        </w:rPr>
+        <w:t>Trillium</w:t>
+      </w:r>
+      <w:r>
+        <w:rPr>
+          <w:color w:val="EE0000"/>
+        </w:rPr>
+        <w:t xml:space="preserve"> </w:t>
+      </w:r>
+      <w:r>
+        <w:rPr>
+          <w:i/>
+          <w:color w:val="EE0000"/>
+        </w:rPr>
+        <w:t>grandiflorum</w:t>
+      </w:r>
+      <w:r>
+        <w:rPr>
+          <w:color w:val="EE0000"/>
+        </w:rPr>
+        <w:t xml:space="preserve"> (</w:t>
+      </w:r>
+      <w:proofErr w:type="spellStart"/>
+      <w:r>
+        <w:rPr>
+          <w:color w:val="EE0000"/>
+        </w:rPr>
+        <w:t>Michx</w:t>
+      </w:r>
+      <w:proofErr w:type="spellEnd"/>
+      <w:r>
+        <w:rPr>
+          <w:color w:val="EE0000"/>
+        </w:rPr>
+        <w:t xml:space="preserve">.) </w:t>
+      </w:r>
+      <w:proofErr w:type="spellStart"/>
+      <w:r>
+        <w:rPr>
+          <w:color w:val="EE0000"/>
+        </w:rPr>
+        <w:t>Salisb</w:t>
+      </w:r>
+      <w:proofErr w:type="spellEnd"/>
+      <w:r>
+        <w:rPr>
+          <w:color w:val="EE0000"/>
+        </w:rPr>
+        <w:t xml:space="preserve"> and </w:t>
+      </w:r>
+      <w:r>
+        <w:rPr>
+          <w:i/>
+          <w:color w:val="EE0000"/>
+        </w:rPr>
+        <w:t xml:space="preserve">Trillium </w:t>
+      </w:r>
+      <w:proofErr w:type="spellStart"/>
+      <w:r>
+        <w:rPr>
+          <w:i/>
+          <w:color w:val="EE0000"/>
+        </w:rPr>
+        <w:t>erectum</w:t>
+      </w:r>
+      <w:proofErr w:type="spellEnd"/>
+      <w:r>
+        <w:rPr>
+          <w:color w:val="EE0000"/>
+        </w:rPr>
+        <w:t xml:space="preserve"> L.) and </w:t>
+      </w:r>
+      <w:r>
+        <w:rPr>
+          <w:i/>
+          <w:color w:val="EE0000"/>
+        </w:rPr>
+        <w:t xml:space="preserve">Maianthemum </w:t>
+      </w:r>
+      <w:proofErr w:type="spellStart"/>
+      <w:r>
+        <w:rPr>
+          <w:i/>
+          <w:color w:val="EE0000"/>
+        </w:rPr>
+        <w:t>racemosum</w:t>
+      </w:r>
+      <w:proofErr w:type="spellEnd"/>
+      <w:r>
+        <w:rPr>
+          <w:color w:val="EE0000"/>
+        </w:rPr>
+        <w:t xml:space="preserve"> L. Link. We use </w:t>
+      </w:r>
+      <w:r>
+        <w:rPr>
+          <w:i/>
+          <w:color w:val="EE0000"/>
+        </w:rPr>
+        <w:t>Trillium</w:t>
+      </w:r>
+      <w:r>
+        <w:rPr>
+          <w:color w:val="EE0000"/>
+        </w:rPr>
+        <w:t xml:space="preserve"> spp. to refer to </w:t>
+      </w:r>
+      <w:r>
+        <w:rPr>
+          <w:i/>
+          <w:color w:val="EE0000"/>
+        </w:rPr>
+        <w:t>T. grandiflorum</w:t>
+      </w:r>
+      <w:r>
+        <w:rPr>
+          <w:color w:val="EE0000"/>
+        </w:rPr>
+        <w:t xml:space="preserve"> and </w:t>
+      </w:r>
+      <w:r>
+        <w:rPr>
+          <w:i/>
+          <w:color w:val="EE0000"/>
+        </w:rPr>
+        <w:t xml:space="preserve">T. </w:t>
+      </w:r>
+      <w:proofErr w:type="spellStart"/>
+      <w:r>
+        <w:rPr>
+          <w:i/>
+          <w:color w:val="EE0000"/>
+        </w:rPr>
+        <w:t>erectum</w:t>
+      </w:r>
+      <w:proofErr w:type="spellEnd"/>
+      <w:r>
+        <w:rPr>
+          <w:color w:val="EE0000"/>
+        </w:rPr>
+        <w:t xml:space="preserve">, as these species are difficult to distinguish if they are not reproductive. </w:t>
+      </w:r>
+      <w:r>
+        <w:rPr>
+          <w:i/>
+          <w:color w:val="EE0000"/>
+        </w:rPr>
+        <w:t>Trillium</w:t>
+      </w:r>
+      <w:r>
+        <w:rPr>
+          <w:color w:val="EE0000"/>
+        </w:rPr>
+        <w:t xml:space="preserve"> spp. and </w:t>
+      </w:r>
+      <w:r>
+        <w:rPr>
+          <w:i/>
+          <w:color w:val="EE0000"/>
+        </w:rPr>
+        <w:t xml:space="preserve">M. </w:t>
+      </w:r>
+      <w:proofErr w:type="spellStart"/>
+      <w:r>
+        <w:rPr>
+          <w:i/>
+          <w:color w:val="EE0000"/>
+        </w:rPr>
+        <w:t>racemosum</w:t>
+      </w:r>
+      <w:proofErr w:type="spellEnd"/>
+      <w:r>
+        <w:rPr>
+          <w:color w:val="EE0000"/>
+        </w:rPr>
+        <w:t xml:space="preserve"> are understory perennial herbs that form rhizomes (i.e., geophytes), with widespread distributions in temperate forests of North America </w:t>
+      </w:r>
+      <w:sdt>
+        <w:sdtPr>
+          <w:rPr>
+            <w:color w:val="EE0000"/>
+          </w:rPr>
+          <w:tag w:val="MENDELEY_CITATION_v3_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"/>
+          <w:id w:val="73167962"/>
+          <w:placeholder>
+            <w:docPart w:val="46E9C78EADB7FB45B0CCD875F059CAEF"/>
+          </w:placeholder>
+        </w:sdtPr>
+        <w:sdtContent>
+          <w:r>
+            <w:rPr>
+              <w:color w:val="EE0000"/>
+            </w:rPr>
+            <w:t>(USDA NRCS, 2022)</w:t>
+          </w:r>
+        </w:sdtContent>
+      </w:sdt>
+      <w:r>
+        <w:rPr>
+          <w:color w:val="EE0000"/>
+        </w:rPr>
+        <w:t xml:space="preserve">. Both species associate with AM fungi </w:t>
+      </w:r>
+      <w:sdt>
+        <w:sdtPr>
+          <w:rPr>
+            <w:color w:val="EE0000"/>
+          </w:rPr>
+          <w:tag w:val="MENDELEY_CITATION_v3_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"/>
+          <w:id w:val="1209838087"/>
+          <w:placeholder>
+            <w:docPart w:val="46E9C78EADB7FB45B0CCD875F059CAEF"/>
+          </w:placeholder>
+        </w:sdtPr>
+        <w:sdtContent>
+          <w:r>
+            <w:rPr>
+              <w:rFonts w:eastAsia="Times New Roman"/>
+              <w:color w:val="EE0000"/>
+            </w:rPr>
+            <w:t>(Brundrett &amp; Kendrick, 1987, 1990; Burke, 2008)</w:t>
+          </w:r>
+        </w:sdtContent>
+      </w:sdt>
+      <w:r>
+        <w:rPr>
+          <w:color w:val="EE0000"/>
+        </w:rPr>
+        <w:t xml:space="preserve">. </w:t>
+      </w:r>
+    </w:p>
+    <w:p>
+      <w:pPr>
+        <w:spacing w:after="0" w:line="480" w:lineRule="auto"/>
+        <w:ind w:left="720" w:firstLine="720"/>
+        <w:rPr>
+          <w:color w:val="EE0000"/>
+        </w:rPr>
+      </w:pPr>
+      <w:r>
+        <w:rPr>
+          <w:color w:val="EE0000"/>
+        </w:rPr>
+        <w:t xml:space="preserve">Gas exchange data were collected from three of the five experimental plots because two plots were excluded due to an insufficient number of the focal native species. Measurements were performed during two periods: once early in the growing season when the tree canopy was open and tree canopy leaf out was occurring (April 19 through April 21 for </w:t>
+      </w:r>
+      <w:r>
+        <w:rPr>
+          <w:i/>
+          <w:color w:val="EE0000"/>
+        </w:rPr>
+        <w:t>Trillium</w:t>
+      </w:r>
+      <w:r>
+        <w:rPr>
+          <w:color w:val="EE0000"/>
+        </w:rPr>
+        <w:t xml:space="preserve"> spp. and May 5 through May 6 for </w:t>
+      </w:r>
+      <w:r>
+        <w:rPr>
+          <w:i/>
+          <w:color w:val="EE0000"/>
+        </w:rPr>
+        <w:t xml:space="preserve">M. </w:t>
+      </w:r>
+      <w:proofErr w:type="spellStart"/>
+      <w:r>
+        <w:rPr>
+          <w:i/>
+          <w:color w:val="EE0000"/>
+        </w:rPr>
+        <w:t>racemosum</w:t>
+      </w:r>
+      <w:proofErr w:type="spellEnd"/>
+      <w:r>
+        <w:rPr>
+          <w:color w:val="EE0000"/>
+        </w:rPr>
+        <w:t xml:space="preserve">) and once later in the growth season when the tree canopy was fully closed (June 12 through June </w:t>
+      </w:r>
+      <w:r>
+        <w:rPr>
+          <w:color w:val="EE0000"/>
+        </w:rPr>
+        <w:lastRenderedPageBreak/>
+        <w:t xml:space="preserve">15 for both species). The first measurement period was conducted at different time points for </w:t>
+      </w:r>
+      <w:r>
+        <w:rPr>
+          <w:i/>
+          <w:color w:val="EE0000"/>
+        </w:rPr>
+        <w:t>Trillium</w:t>
+      </w:r>
+      <w:r>
+        <w:rPr>
+          <w:color w:val="EE0000"/>
+        </w:rPr>
+        <w:t xml:space="preserve"> spp. and </w:t>
+      </w:r>
+      <w:r>
+        <w:rPr>
+          <w:i/>
+          <w:color w:val="EE0000"/>
+        </w:rPr>
+        <w:t xml:space="preserve">M. </w:t>
+      </w:r>
+      <w:proofErr w:type="spellStart"/>
+      <w:r>
+        <w:rPr>
+          <w:i/>
+          <w:color w:val="EE0000"/>
+        </w:rPr>
+        <w:t>racemosum</w:t>
+      </w:r>
+      <w:proofErr w:type="spellEnd"/>
+      <w:r>
+        <w:rPr>
+          <w:color w:val="EE0000"/>
+        </w:rPr>
+        <w:t xml:space="preserve"> because of differences in the timing of full leaf expansion of the two species </w:t>
+      </w:r>
+      <w:sdt>
+        <w:sdtPr>
+          <w:rPr>
+            <w:color w:val="EE0000"/>
+          </w:rPr>
+          <w:tag w:val="MENDELEY_CITATION_v3_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"/>
+          <w:id w:val="-985475048"/>
+          <w:placeholder>
+            <w:docPart w:val="F61070096D890C4BA273091C802DE6DA"/>
+          </w:placeholder>
+        </w:sdtPr>
+        <w:sdtContent>
+          <w:r>
+            <w:rPr>
+              <w:rFonts w:eastAsia="Times New Roman"/>
+              <w:color w:val="EE0000"/>
+            </w:rPr>
+            <w:t xml:space="preserve">(Heberling </w:t>
+          </w:r>
+          <w:r>
+            <w:rPr>
+              <w:rFonts w:eastAsia="Times New Roman"/>
+              <w:i/>
+              <w:iCs/>
+              <w:color w:val="EE0000"/>
+            </w:rPr>
+            <w:t>et al.</w:t>
+          </w:r>
+          <w:r>
+            <w:rPr>
+              <w:rFonts w:eastAsia="Times New Roman"/>
+              <w:color w:val="EE0000"/>
+            </w:rPr>
+            <w:t>, 2019)</w:t>
+          </w:r>
+        </w:sdtContent>
+      </w:sdt>
+      <w:r>
+        <w:rPr>
+          <w:color w:val="EE0000"/>
+        </w:rPr>
+        <w:t xml:space="preserve">. Two of the five plots were excluded from gas exchange measurements due to an insufficient number of the focal native species within them. Gas exchange data across the three sampled plots allowed us to confidently assess the effects of </w:t>
+      </w:r>
+      <w:r>
+        <w:rPr>
+          <w:i/>
+          <w:iCs/>
+          <w:color w:val="EE0000"/>
+        </w:rPr>
+        <w:t>A. petiolata</w:t>
+      </w:r>
+      <w:r>
+        <w:rPr>
+          <w:color w:val="EE0000"/>
+        </w:rPr>
+        <w:t xml:space="preserve"> on native plant physiology (n = 32 individuals for </w:t>
+      </w:r>
+      <w:r>
+        <w:rPr>
+          <w:i/>
+          <w:iCs/>
+          <w:color w:val="EE0000"/>
+        </w:rPr>
+        <w:t>Trillium</w:t>
+      </w:r>
+      <w:r>
+        <w:rPr>
+          <w:color w:val="EE0000"/>
+        </w:rPr>
+        <w:t xml:space="preserve"> spp., 33 individuals for </w:t>
+      </w:r>
+      <w:r>
+        <w:rPr>
+          <w:i/>
+          <w:iCs/>
+          <w:color w:val="EE0000"/>
+        </w:rPr>
+        <w:t xml:space="preserve">M. </w:t>
+      </w:r>
+      <w:proofErr w:type="spellStart"/>
+      <w:r>
+        <w:rPr>
+          <w:i/>
+          <w:iCs/>
+          <w:color w:val="EE0000"/>
+        </w:rPr>
+        <w:t>racemosum</w:t>
+      </w:r>
+      <w:proofErr w:type="spellEnd"/>
+      <w:r>
+        <w:rPr>
+          <w:i/>
+          <w:iCs/>
+          <w:color w:val="EE0000"/>
+        </w:rPr>
+        <w:t>;</w:t>
+      </w:r>
+      <w:r>
+        <w:rPr>
+          <w:color w:val="EE0000"/>
+        </w:rPr>
+        <w:t xml:space="preserve"> Table 2).</w:t>
+      </w:r>
+    </w:p>
+    <w:p>
+      <w:pPr>
+        <w:spacing w:after="0" w:line="480" w:lineRule="auto"/>
+      </w:pPr>
+    </w:p>
+    <w:p>
+      <w:pPr>
+        <w:spacing w:after="0" w:line="480" w:lineRule="auto"/>
+      </w:pPr>
       <w:r>
         <w:t xml:space="preserve">L290-292. As not all readers are familiar with SPAD meters and that this acronym specifically pertains to the division of Minolta that developed the first chlorophyll meter, I suggest rewriting in “Relative chlorophyll content, </w:t>
       </w:r>
@@ -773,14 +1486,44 @@
       </w:r>
       <w:proofErr w:type="spellEnd"/>
       <w:r>
-        <w:t xml:space="preserve"> Inc., East Lansing, MI, USA).Results section.</w:t>
-      </w:r>
-    </w:p>
-    <w:p/>
-    <w:p/>
-    <w:p>
-      <w:r>
-        <w:t xml:space="preserve">The statistical analysis is improved, but the description is not. The ANOVA analyses in Table 4 and 5 clearly show that the mere presence of A. petiolata (regardless of canopy status) significantly affected all standard photosynthesis parameters (Anet, </w:t>
+        <w:t xml:space="preserve"> Inc., East Lansing, MI, USA).</w:t>
+      </w:r>
+    </w:p>
+    <w:p>
+      <w:pPr>
+        <w:spacing w:after="0" w:line="480" w:lineRule="auto"/>
+        <w:rPr>
+          <w:color w:val="EE0000"/>
+        </w:rPr>
+      </w:pPr>
+      <w:r>
+        <w:rPr>
+          <w:color w:val="EE0000"/>
+        </w:rPr>
+        <w:t>Changed as suggested.</w:t>
+      </w:r>
+    </w:p>
+    <w:p>
+      <w:pPr>
+        <w:spacing w:after="0" w:line="480" w:lineRule="auto"/>
+      </w:pPr>
+    </w:p>
+    <w:p>
+      <w:pPr>
+        <w:spacing w:after="0" w:line="480" w:lineRule="auto"/>
+      </w:pPr>
+      <w:r>
+        <w:t xml:space="preserve">The statistical analysis is improved, but the description is not. The ANOVA analyses in Table 4 and 5 clearly show that the mere presence of </w:t>
+      </w:r>
+      <w:r>
+        <w:rPr>
+          <w:i/>
+          <w:iCs/>
+        </w:rPr>
+        <w:t xml:space="preserve">A. petiolata </w:t>
+      </w:r>
+      <w:r>
+        <w:t xml:space="preserve">(regardless of canopy status) significantly affected all standard photosynthesis parameters (Anet, </w:t>
       </w:r>
       <w:proofErr w:type="spellStart"/>
       <w:r>
@@ -806,15 +1549,40 @@
       <w:r>
         <w:t>) in Trillium spp. The significant interactions, where they occur, just mean that the response (general decrease or increase for Jmax25:Vcmax25 ratio) is amplified after canopy closure. That’s all.</w:t>
       </w:r>
-    </w:p>
-    <w:p/>
-    <w:p>
-      <w:r>
-        <w:t>Therefore, this entire section must be rewritten. The percentages you wrote refer to the marginal means of ANOVA, which are not shown. It is not necessary to display these values, but you must clearly specify what you are referring to. As a rule of thumb, you can write “on average”.</w:t>
-      </w:r>
-    </w:p>
-    <w:p/>
-    <w:p>
+      <w:r>
+        <w:t xml:space="preserve"> </w:t>
+      </w:r>
+      <w:r>
+        <w:t xml:space="preserve">Therefore, this entire section must be rewritten. The percentages you wrote refer to the marginal means of ANOVA, which are not shown. It is not necessary to </w:t>
+      </w:r>
+      <w:r>
+        <w:lastRenderedPageBreak/>
+        <w:t>display these values, but you must clearly specify what you are referring to. As a rule of thumb, you can write “on average”.</w:t>
+      </w:r>
+    </w:p>
+    <w:p>
+      <w:pPr>
+        <w:spacing w:after="0" w:line="480" w:lineRule="auto"/>
+        <w:rPr>
+          <w:color w:val="EE0000"/>
+        </w:rPr>
+      </w:pPr>
+      <w:r>
+        <w:rPr>
+          <w:color w:val="EE0000"/>
+        </w:rPr>
+        <w:t>The results section has been rewritten and now only explains model results. Percent changes are omitted and the section is now shorter.</w:t>
+      </w:r>
+    </w:p>
+    <w:p>
+      <w:pPr>
+        <w:spacing w:after="0" w:line="480" w:lineRule="auto"/>
+      </w:pPr>
+    </w:p>
+    <w:p>
+      <w:pPr>
+        <w:spacing w:after="0" w:line="480" w:lineRule="auto"/>
+      </w:pPr>
       <w:r>
         <w:t>For example, L403-406 and L414-417 are verbose and not properly correct. One suggestion maybe “For Trillium spp., net photosynthesis (Fig. 2a) significantly (p&lt;0.001, Table 4) decreased on average by 64%, but 14% higher magnitude under A. petiolata-ambient treatment (A. petiolata treatment-by-canopy status interaction: p=0.032, Table 4; Fig. 2a). Stomatal conductance (Fig. 2c), and stomatal limitation (Fig. 2e) also significantly (p&lt;0.001, Table 4) decreased on average by 20%, and 55%, respectively, after the tree canopy closure, but independently of the A. petiolate presence.”</w:t>
       </w:r>
@@ -836,15 +1604,832 @@
         <w:t>a</w:t>
       </w:r>
       <w:r>
-        <w:t xml:space="preserve"> presence. Under the A. petiolata-ambient treatment, net photosynthesis and stomatal conductance decreased on average by 12% (p=0.015, Table 4) and 22% (p=0.002, Table </w:t>
-      </w:r>
-      <w:r>
+        <w:t xml:space="preserve"> presence. Under the A. petiolata-ambient treatment, net photosynthesis and stomatal conductance decreased on average by 12% (p=0.015, Table 4) and 22% (p=0.002, Table 4), whereas stomatal limitation increased by 24% (p=0.007, Table 4), independently of the canopy openness.”</w:t>
+      </w:r>
+    </w:p>
+    <w:p>
+      <w:pPr>
+        <w:spacing w:after="0" w:line="480" w:lineRule="auto"/>
+        <w:rPr>
+          <w:color w:val="EE0000"/>
+        </w:rPr>
+      </w:pPr>
+      <w:r>
+        <w:rPr>
+          <w:color w:val="EE0000"/>
+        </w:rPr>
+        <w:t>Done.</w:t>
+      </w:r>
+      <w:r>
+        <w:rPr>
+          <w:color w:val="EE0000"/>
+        </w:rPr>
+        <w:t xml:space="preserve"> We have changed these two paragraphs with the aim to shorten and clarify, copied below:</w:t>
+      </w:r>
+    </w:p>
+    <w:p>
+      <w:pPr>
+        <w:spacing w:after="0" w:line="480" w:lineRule="auto"/>
+        <w:ind w:left="720"/>
+        <w:rPr>
+          <w:color w:val="EE0000"/>
+        </w:rPr>
+      </w:pPr>
+      <w:r>
+        <w:rPr>
+          <w:color w:val="EE0000"/>
+        </w:rPr>
+        <w:t>“</w:t>
+      </w:r>
+      <w:r>
+        <w:rPr>
+          <w:color w:val="EE0000"/>
+        </w:rPr>
+        <w:t xml:space="preserve">For </w:t>
+      </w:r>
+      <w:r>
+        <w:rPr>
+          <w:i/>
+          <w:color w:val="EE0000"/>
+        </w:rPr>
+        <w:t>Trillium</w:t>
+      </w:r>
+      <w:r>
+        <w:rPr>
+          <w:color w:val="EE0000"/>
+        </w:rPr>
+        <w:t xml:space="preserve"> spp., measurements collected after tree canopy closure demonstrated significantly lower net photosynthesis and stomatal conductance rates and significantly greater stomatal limitation compared to samples collected before tree canopy closure </w:t>
+      </w:r>
+      <w:r>
+        <w:rPr>
+          <w:color w:val="EE0000"/>
+        </w:rPr>
         <w:lastRenderedPageBreak/>
-        <w:t>4), whereas stomatal limitation increased by 24% (p=0.007, Table 4), independently of the canopy openness.”</w:t>
-      </w:r>
-    </w:p>
-    <w:p>
-      <w:pPr>
+        <w:t>(</w:t>
+      </w:r>
+      <w:r>
+        <w:rPr>
+          <w:i/>
+          <w:color w:val="EE0000"/>
+        </w:rPr>
+        <w:t>p</w:t>
+      </w:r>
+      <w:r>
+        <w:rPr>
+          <w:color w:val="EE0000"/>
+        </w:rPr>
+        <w:t xml:space="preserve">&lt;0.001 in both cases, Table 4; Fig. 2a, 2c, 2e). Net photosynthesis was marginally reduced in the </w:t>
+      </w:r>
+      <w:r>
+        <w:rPr>
+          <w:i/>
+          <w:color w:val="EE0000"/>
+        </w:rPr>
+        <w:t>A. petiolata</w:t>
+      </w:r>
+      <w:r>
+        <w:rPr>
+          <w:color w:val="EE0000"/>
+        </w:rPr>
+        <w:t xml:space="preserve">-ambient treatment compared to the </w:t>
+      </w:r>
+      <w:r>
+        <w:rPr>
+          <w:i/>
+          <w:color w:val="EE0000"/>
+        </w:rPr>
+        <w:t>A. petiolata</w:t>
+      </w:r>
+      <w:r>
+        <w:rPr>
+          <w:color w:val="EE0000"/>
+        </w:rPr>
+        <w:t>-weeded treatment (</w:t>
+      </w:r>
+      <w:r>
+        <w:rPr>
+          <w:i/>
+          <w:color w:val="EE0000"/>
+        </w:rPr>
+        <w:t>p</w:t>
+      </w:r>
+      <w:r>
+        <w:rPr>
+          <w:color w:val="EE0000"/>
+        </w:rPr>
+        <w:t xml:space="preserve">=0.064, Table 4; Fig. 2a); however, </w:t>
+      </w:r>
+      <w:proofErr w:type="gramStart"/>
+      <w:r>
+        <w:rPr>
+          <w:color w:val="EE0000"/>
+        </w:rPr>
+        <w:t>this  response</w:t>
+      </w:r>
+      <w:proofErr w:type="gramEnd"/>
+      <w:r>
+        <w:rPr>
+          <w:color w:val="EE0000"/>
+        </w:rPr>
+        <w:t xml:space="preserve"> was only observed after canopy closure (</w:t>
+      </w:r>
+      <w:r>
+        <w:rPr>
+          <w:i/>
+          <w:color w:val="EE0000"/>
+        </w:rPr>
+        <w:t>A. petiolata</w:t>
+      </w:r>
+      <w:r>
+        <w:rPr>
+          <w:color w:val="EE0000"/>
+        </w:rPr>
+        <w:t xml:space="preserve"> treatment-by-canopy status interaction: </w:t>
+      </w:r>
+      <w:r>
+        <w:rPr>
+          <w:i/>
+          <w:color w:val="EE0000"/>
+        </w:rPr>
+        <w:t>p</w:t>
+      </w:r>
+      <w:r>
+        <w:rPr>
+          <w:color w:val="EE0000"/>
+        </w:rPr>
+        <w:t xml:space="preserve">=0.032, Table 4; Fig. 2a). </w:t>
+      </w:r>
+      <w:proofErr w:type="spellStart"/>
+      <w:r>
+        <w:rPr>
+          <w:i/>
+          <w:color w:val="EE0000"/>
+        </w:rPr>
+        <w:t>Alliaria</w:t>
+      </w:r>
+      <w:proofErr w:type="spellEnd"/>
+      <w:r>
+        <w:rPr>
+          <w:i/>
+          <w:color w:val="EE0000"/>
+        </w:rPr>
+        <w:t xml:space="preserve"> petiolata</w:t>
+      </w:r>
+      <w:r>
+        <w:rPr>
+          <w:color w:val="EE0000"/>
+        </w:rPr>
+        <w:t xml:space="preserve"> treatment had no effect on stomatal conductance (</w:t>
+      </w:r>
+      <w:r>
+        <w:rPr>
+          <w:i/>
+          <w:color w:val="EE0000"/>
+        </w:rPr>
+        <w:t>p</w:t>
+      </w:r>
+      <w:r>
+        <w:rPr>
+          <w:color w:val="EE0000"/>
+        </w:rPr>
+        <w:t>=0.726, Table 4; Fig. 2c) or stomatal limitation (</w:t>
+      </w:r>
+      <w:r>
+        <w:rPr>
+          <w:i/>
+          <w:color w:val="EE0000"/>
+        </w:rPr>
+        <w:t>p</w:t>
+      </w:r>
+      <w:r>
+        <w:rPr>
+          <w:color w:val="EE0000"/>
+        </w:rPr>
+        <w:t>=0.751, Table 4; Fig. 2e) regardless of canopy status (</w:t>
+      </w:r>
+      <w:r>
+        <w:rPr>
+          <w:i/>
+          <w:color w:val="EE0000"/>
+        </w:rPr>
+        <w:t>A. petiolata</w:t>
+      </w:r>
+      <w:r>
+        <w:rPr>
+          <w:color w:val="EE0000"/>
+        </w:rPr>
+        <w:t xml:space="preserve"> treatment-by-canopy status interaction: </w:t>
+      </w:r>
+      <w:r>
+        <w:rPr>
+          <w:i/>
+          <w:color w:val="EE0000"/>
+        </w:rPr>
+        <w:t>p</w:t>
+      </w:r>
+      <w:r>
+        <w:rPr>
+          <w:color w:val="EE0000"/>
+        </w:rPr>
+        <w:t>&gt;0.05 in both cases, Table 4).</w:t>
+      </w:r>
+    </w:p>
+    <w:p>
+      <w:pPr>
+        <w:spacing w:after="0" w:line="480" w:lineRule="auto"/>
+        <w:ind w:left="720" w:firstLine="720"/>
+        <w:rPr>
+          <w:color w:val="EE0000"/>
+        </w:rPr>
+      </w:pPr>
+      <w:r>
+        <w:rPr>
+          <w:color w:val="EE0000"/>
+        </w:rPr>
+        <w:t xml:space="preserve">For </w:t>
+      </w:r>
+      <w:r>
+        <w:rPr>
+          <w:i/>
+          <w:iCs/>
+          <w:color w:val="EE0000"/>
+        </w:rPr>
+        <w:t xml:space="preserve">M. </w:t>
+      </w:r>
+      <w:proofErr w:type="spellStart"/>
+      <w:r>
+        <w:rPr>
+          <w:i/>
+          <w:iCs/>
+          <w:color w:val="EE0000"/>
+        </w:rPr>
+        <w:t>racemosum</w:t>
+      </w:r>
+      <w:proofErr w:type="spellEnd"/>
+      <w:r>
+        <w:rPr>
+          <w:color w:val="EE0000"/>
+        </w:rPr>
+        <w:t xml:space="preserve">, measurements collected after tree canopy closure exhibited significantly lower net photosynthesis and stomatal conductance rates and significantly greater stomatal limitation compared to samples collected before tree canopy closure (p&lt;0.001 in all cases, Table 4; Fig. 2b, 2d, 2f) in measurements collected after tree canopy closure. These responses occurred independently of </w:t>
+      </w:r>
+      <w:r>
+        <w:rPr>
+          <w:i/>
+          <w:iCs/>
+          <w:color w:val="EE0000"/>
+        </w:rPr>
+        <w:t>A. petiolata</w:t>
+      </w:r>
+      <w:r>
+        <w:rPr>
+          <w:color w:val="EE0000"/>
+        </w:rPr>
+        <w:t xml:space="preserve"> treatment (</w:t>
+      </w:r>
+      <w:r>
+        <w:rPr>
+          <w:i/>
+          <w:iCs/>
+          <w:color w:val="EE0000"/>
+        </w:rPr>
+        <w:t>A. petiolata</w:t>
+      </w:r>
+      <w:r>
+        <w:rPr>
+          <w:color w:val="EE0000"/>
+        </w:rPr>
+        <w:t xml:space="preserve">-by-canopy interaction: </w:t>
+      </w:r>
+      <w:r>
+        <w:rPr>
+          <w:i/>
+          <w:iCs/>
+          <w:color w:val="EE0000"/>
+        </w:rPr>
+        <w:t>p</w:t>
+      </w:r>
+      <w:r>
+        <w:rPr>
+          <w:color w:val="EE0000"/>
+        </w:rPr>
+        <w:t xml:space="preserve">&gt;0.05 in all cases Table 4). In the </w:t>
+      </w:r>
+      <w:r>
+        <w:rPr>
+          <w:i/>
+          <w:iCs/>
+          <w:color w:val="EE0000"/>
+        </w:rPr>
+        <w:t>A. petiolata</w:t>
+      </w:r>
+      <w:r>
+        <w:rPr>
+          <w:color w:val="EE0000"/>
+        </w:rPr>
+        <w:t xml:space="preserve">-ambient treatment, net photosynthesis significantly decreased (p=0.015, Table 4) while stomatal limitation significantly increased (p=0.007, Table 4) compared to the </w:t>
+      </w:r>
+      <w:r>
+        <w:rPr>
+          <w:i/>
+          <w:iCs/>
+          <w:color w:val="EE0000"/>
+        </w:rPr>
+        <w:t>A. petiolata</w:t>
+      </w:r>
+      <w:r>
+        <w:rPr>
+          <w:color w:val="EE0000"/>
+        </w:rPr>
+        <w:t>-weeded treatment.</w:t>
+      </w:r>
+      <w:r>
+        <w:rPr>
+          <w:color w:val="EE0000"/>
+        </w:rPr>
+        <w:t>”</w:t>
+      </w:r>
+    </w:p>
+    <w:p>
+      <w:pPr>
+        <w:spacing w:after="0" w:line="480" w:lineRule="auto"/>
+        <w:rPr>
+          <w:color w:val="EE0000"/>
+        </w:rPr>
+      </w:pPr>
+      <w:r>
+        <w:rPr>
+          <w:color w:val="EE0000"/>
+        </w:rPr>
+        <w:t>Changes have also been made to the other subsections of the Results, with similar intent to shorten and only explain main model results.</w:t>
+      </w:r>
+    </w:p>
+    <w:p>
+      <w:pPr>
+        <w:spacing w:after="0" w:line="480" w:lineRule="auto"/>
+      </w:pPr>
+    </w:p>
+    <w:p>
+      <w:pPr>
+        <w:spacing w:after="0" w:line="480" w:lineRule="auto"/>
+      </w:pPr>
+      <w:r>
+        <w:t>It is strange that Anova gave a significant “A. petiolat</w:t>
+      </w:r>
+      <w:r>
+        <w:t>a</w:t>
+      </w:r>
+      <w:r>
+        <w:t xml:space="preserve">” effect for Anet and </w:t>
+      </w:r>
+      <w:proofErr w:type="spellStart"/>
+      <w:r>
+        <w:t>gsw</w:t>
+      </w:r>
+      <w:proofErr w:type="spellEnd"/>
+      <w:r>
+        <w:t xml:space="preserve"> for M. </w:t>
+      </w:r>
+      <w:proofErr w:type="spellStart"/>
+      <w:r>
+        <w:t>racemosum</w:t>
+      </w:r>
+      <w:proofErr w:type="spellEnd"/>
+      <w:r>
+        <w:t xml:space="preserve">, but the Tukey test did not in April-May. From the graphs, the lower mean values for April-ambient M. </w:t>
+      </w:r>
+      <w:proofErr w:type="spellStart"/>
+      <w:r>
+        <w:t>racemosum</w:t>
+      </w:r>
+      <w:proofErr w:type="spellEnd"/>
+      <w:r>
+        <w:t xml:space="preserve"> are evident.</w:t>
+      </w:r>
+    </w:p>
+    <w:p>
+      <w:pPr>
+        <w:spacing w:after="0" w:line="480" w:lineRule="auto"/>
+        <w:rPr>
+          <w:color w:val="EE0000"/>
+        </w:rPr>
+      </w:pPr>
+      <w:r>
+        <w:rPr>
+          <w:color w:val="EE0000"/>
+        </w:rPr>
+        <w:lastRenderedPageBreak/>
+        <w:t xml:space="preserve">Thank you for this comment. </w:t>
+      </w:r>
+      <w:r>
+        <w:rPr>
+          <w:color w:val="EE0000"/>
+        </w:rPr>
+        <w:t>T</w:t>
+      </w:r>
+      <w:r>
+        <w:rPr>
+          <w:color w:val="EE0000"/>
+        </w:rPr>
+        <w:t>h</w:t>
+      </w:r>
+      <w:r>
+        <w:rPr>
+          <w:color w:val="EE0000"/>
+        </w:rPr>
+        <w:t>is</w:t>
+      </w:r>
+      <w:r>
+        <w:rPr>
+          <w:color w:val="EE0000"/>
+        </w:rPr>
+        <w:t xml:space="preserve"> apparent discrep</w:t>
+      </w:r>
+      <w:r>
+        <w:rPr>
+          <w:color w:val="EE0000"/>
+        </w:rPr>
+        <w:t>ancy</w:t>
+      </w:r>
+      <w:r>
+        <w:rPr>
+          <w:color w:val="EE0000"/>
+        </w:rPr>
+        <w:t xml:space="preserve"> likely </w:t>
+      </w:r>
+      <w:r>
+        <w:rPr>
+          <w:color w:val="EE0000"/>
+        </w:rPr>
+        <w:t xml:space="preserve">reflects the difference between </w:t>
+      </w:r>
+      <w:r>
+        <w:rPr>
+          <w:color w:val="EE0000"/>
+        </w:rPr>
+        <w:t xml:space="preserve">how </w:t>
+      </w:r>
+      <w:r>
+        <w:rPr>
+          <w:color w:val="EE0000"/>
+        </w:rPr>
+        <w:t>main effects in a multifactor model and period-specific pairwise contrasts</w:t>
+      </w:r>
+      <w:r>
+        <w:rPr>
+          <w:color w:val="EE0000"/>
+        </w:rPr>
+        <w:t xml:space="preserve"> are calculated. </w:t>
+      </w:r>
+      <w:r>
+        <w:rPr>
+          <w:color w:val="EE0000"/>
+        </w:rPr>
+        <w:t>In our two-factor (</w:t>
+      </w:r>
+      <w:r>
+        <w:rPr>
+          <w:i/>
+          <w:iCs/>
+          <w:color w:val="EE0000"/>
+        </w:rPr>
+        <w:t>A. petiolata</w:t>
+      </w:r>
+      <w:r>
+        <w:rPr>
+          <w:color w:val="EE0000"/>
+        </w:rPr>
+        <w:t xml:space="preserve">, canopy status) linear model, the main effect of </w:t>
+      </w:r>
+      <w:r>
+        <w:rPr>
+          <w:i/>
+          <w:iCs/>
+          <w:color w:val="EE0000"/>
+        </w:rPr>
+        <w:t>A. petiolata</w:t>
+      </w:r>
+      <w:r>
+        <w:rPr>
+          <w:color w:val="EE0000"/>
+        </w:rPr>
+        <w:t xml:space="preserve"> is estimated after averaging over the levels of the other </w:t>
+      </w:r>
+      <w:r>
+        <w:rPr>
+          <w:color w:val="EE0000"/>
+        </w:rPr>
+        <w:t xml:space="preserve">factor (the measurement period). Thus, the ANOVA main effect tests whether </w:t>
+      </w:r>
+      <w:r>
+        <w:rPr>
+          <w:i/>
+          <w:iCs/>
+          <w:color w:val="EE0000"/>
+        </w:rPr>
+        <w:t xml:space="preserve">A. petiolata </w:t>
+      </w:r>
+      <w:r>
+        <w:rPr>
+          <w:color w:val="EE0000"/>
+        </w:rPr>
+        <w:t xml:space="preserve">has an overall influence on the response variable </w:t>
+      </w:r>
+      <w:r>
+        <w:rPr>
+          <w:color w:val="EE0000"/>
+        </w:rPr>
+        <w:t xml:space="preserve">when pooling measurements from </w:t>
+      </w:r>
+      <w:r>
+        <w:rPr>
+          <w:color w:val="EE0000"/>
+        </w:rPr>
+        <w:t>both the April</w:t>
+      </w:r>
+      <w:r>
+        <w:rPr>
+          <w:color w:val="EE0000"/>
+        </w:rPr>
+        <w:t>-</w:t>
+      </w:r>
+      <w:r>
+        <w:rPr>
+          <w:color w:val="EE0000"/>
+        </w:rPr>
+        <w:t>May and June measurement periods, not within any single period.</w:t>
+      </w:r>
+      <w:r>
+        <w:rPr>
+          <w:color w:val="EE0000"/>
+        </w:rPr>
+        <w:t xml:space="preserve"> </w:t>
+      </w:r>
+      <w:r>
+        <w:rPr>
+          <w:color w:val="EE0000"/>
+        </w:rPr>
+        <w:t>In contrast, the Tukey post-hoc comparisons for April</w:t>
+      </w:r>
+      <w:r>
+        <w:rPr>
+          <w:color w:val="EE0000"/>
+        </w:rPr>
+        <w:t>-</w:t>
+      </w:r>
+      <w:r>
+        <w:rPr>
+          <w:color w:val="EE0000"/>
+        </w:rPr>
+        <w:t xml:space="preserve">May evaluate treatment differences </w:t>
+      </w:r>
+      <w:r>
+        <w:rPr>
+          <w:rStyle w:val="Strong"/>
+          <w:b w:val="0"/>
+          <w:bCs w:val="0"/>
+          <w:color w:val="EE0000"/>
+        </w:rPr>
+        <w:t>only within that specific period</w:t>
+      </w:r>
+      <w:r>
+        <w:rPr>
+          <w:color w:val="EE0000"/>
+        </w:rPr>
+        <w:t>. Because these contrasts use only the April</w:t>
+      </w:r>
+      <w:r>
+        <w:rPr>
+          <w:color w:val="EE0000"/>
+        </w:rPr>
+        <w:t>-</w:t>
+      </w:r>
+      <w:r>
+        <w:rPr>
+          <w:color w:val="EE0000"/>
+        </w:rPr>
+        <w:t xml:space="preserve">May data, any weaker or more variable period-specific effect may not reach significance even when the </w:t>
+      </w:r>
+      <w:r>
+        <w:rPr>
+          <w:rStyle w:val="Strong"/>
+          <w:b w:val="0"/>
+          <w:bCs w:val="0"/>
+          <w:color w:val="EE0000"/>
+        </w:rPr>
+        <w:t>overall averaged effect</w:t>
+      </w:r>
+      <w:r>
+        <w:rPr>
+          <w:color w:val="EE0000"/>
+        </w:rPr>
+        <w:t xml:space="preserve"> across periods does. </w:t>
+      </w:r>
+      <w:r>
+        <w:rPr>
+          <w:color w:val="EE0000"/>
+        </w:rPr>
+        <w:t>Again, t</w:t>
+      </w:r>
+      <w:r>
+        <w:rPr>
+          <w:color w:val="EE0000"/>
+        </w:rPr>
+        <w:t xml:space="preserve">his pattern is expected </w:t>
+      </w:r>
+      <w:r>
+        <w:rPr>
+          <w:color w:val="EE0000"/>
+        </w:rPr>
+        <w:t xml:space="preserve">because </w:t>
+      </w:r>
+      <w:r>
+        <w:rPr>
+          <w:color w:val="EE0000"/>
+        </w:rPr>
+        <w:t>the ANOVA main effect pools information across periods</w:t>
+      </w:r>
+      <w:r>
+        <w:rPr>
+          <w:color w:val="EE0000"/>
+        </w:rPr>
+        <w:t xml:space="preserve">, which increases </w:t>
+      </w:r>
+      <w:proofErr w:type="spellStart"/>
+      <w:r>
+        <w:rPr>
+          <w:color w:val="EE0000"/>
+        </w:rPr>
+        <w:t>statist</w:t>
+      </w:r>
+      <w:proofErr w:type="spellEnd"/>
+      <w:r>
+        <w:rPr>
+          <w:color w:val="EE0000"/>
+        </w:rPr>
+        <w:t>ical power,</w:t>
+      </w:r>
+      <w:r>
+        <w:rPr>
+          <w:color w:val="EE0000"/>
+        </w:rPr>
+        <w:t xml:space="preserve"> whereas period-specific Tukey tests rely on a smaller subset of the data</w:t>
+      </w:r>
+      <w:r>
+        <w:rPr>
+          <w:color w:val="EE0000"/>
+        </w:rPr>
+        <w:t xml:space="preserve"> (Fox &amp; Weisberg 2019)</w:t>
+      </w:r>
+      <w:r>
+        <w:rPr>
+          <w:color w:val="EE0000"/>
+        </w:rPr>
+        <w:t>.</w:t>
+      </w:r>
+      <w:r>
+        <w:rPr>
+          <w:color w:val="EE0000"/>
+        </w:rPr>
+        <w:t xml:space="preserve"> </w:t>
+      </w:r>
+    </w:p>
+    <w:p>
+      <w:pPr>
+        <w:spacing w:after="0" w:line="480" w:lineRule="auto"/>
+        <w:ind w:firstLine="720"/>
+        <w:rPr>
+          <w:color w:val="EE0000"/>
+        </w:rPr>
+      </w:pPr>
+      <w:r>
+        <w:rPr>
+          <w:color w:val="EE0000"/>
+        </w:rPr>
+        <w:t xml:space="preserve">Importantly, our model explicitly tests for time-specific responses via an interaction term between </w:t>
+      </w:r>
+      <w:r>
+        <w:rPr>
+          <w:i/>
+          <w:iCs/>
+          <w:color w:val="EE0000"/>
+        </w:rPr>
+        <w:t>A. petiolata</w:t>
+      </w:r>
+      <w:r>
+        <w:rPr>
+          <w:color w:val="EE0000"/>
+        </w:rPr>
+        <w:t xml:space="preserve"> and canopy status, which indicated that the </w:t>
+      </w:r>
+      <w:r>
+        <w:rPr>
+          <w:i/>
+          <w:iCs/>
+          <w:color w:val="EE0000"/>
+        </w:rPr>
+        <w:t>A. petiolata</w:t>
+      </w:r>
+      <w:r>
+        <w:rPr>
+          <w:color w:val="EE0000"/>
+        </w:rPr>
+        <w:t xml:space="preserve"> effect did not differ between time periods (</w:t>
+      </w:r>
+      <w:r>
+        <w:rPr>
+          <w:i/>
+          <w:iCs/>
+          <w:color w:val="EE0000"/>
+        </w:rPr>
+        <w:t>A. petiolata</w:t>
+      </w:r>
+      <w:r>
+        <w:rPr>
+          <w:color w:val="EE0000"/>
+        </w:rPr>
+        <w:t xml:space="preserve">-by-canopy status interaction: </w:t>
+      </w:r>
+      <w:r>
+        <w:rPr>
+          <w:i/>
+          <w:iCs/>
+          <w:color w:val="EE0000"/>
+        </w:rPr>
+        <w:t>p</w:t>
+      </w:r>
+      <w:r>
+        <w:rPr>
+          <w:color w:val="EE0000"/>
+        </w:rPr>
+        <w:t>&gt;0.05). While the</w:t>
+      </w:r>
+      <w:r>
+        <w:rPr>
+          <w:color w:val="EE0000"/>
+        </w:rPr>
+        <w:t xml:space="preserve"> lower mean</w:t>
+      </w:r>
+      <w:r>
+        <w:rPr>
+          <w:color w:val="EE0000"/>
+        </w:rPr>
+        <w:t xml:space="preserve">s of net photosynthesis for </w:t>
+      </w:r>
+      <w:r>
+        <w:rPr>
+          <w:i/>
+          <w:iCs/>
+          <w:color w:val="EE0000"/>
+        </w:rPr>
+        <w:t xml:space="preserve">M. </w:t>
+      </w:r>
+      <w:proofErr w:type="spellStart"/>
+      <w:r>
+        <w:rPr>
+          <w:i/>
+          <w:iCs/>
+          <w:color w:val="EE0000"/>
+        </w:rPr>
+        <w:t>racemosum</w:t>
+      </w:r>
+      <w:proofErr w:type="spellEnd"/>
+      <w:r>
+        <w:rPr>
+          <w:color w:val="EE0000"/>
+        </w:rPr>
+        <w:t xml:space="preserve"> growing in the </w:t>
+      </w:r>
+      <w:r>
+        <w:rPr>
+          <w:i/>
+          <w:iCs/>
+          <w:color w:val="EE0000"/>
+        </w:rPr>
+        <w:t>A. petiolata-</w:t>
+      </w:r>
+      <w:r>
+        <w:rPr>
+          <w:color w:val="EE0000"/>
+        </w:rPr>
+        <w:t>ambient treatment during the April-May time period are visually apparent, the variance structure and sample size in that period limit the statistical power of the within-period contrast compared to the general model that averages the response across both time periods.</w:t>
+      </w:r>
+    </w:p>
+    <w:p>
+      <w:pPr>
+        <w:spacing w:after="0" w:line="480" w:lineRule="auto"/>
+      </w:pPr>
+    </w:p>
+    <w:p>
+      <w:pPr>
+        <w:spacing w:after="0" w:line="480" w:lineRule="auto"/>
+      </w:pPr>
+      <w:r>
+        <w:t>L367. Delete “was”</w:t>
+      </w:r>
+    </w:p>
+    <w:p>
+      <w:pPr>
+        <w:spacing w:after="0" w:line="480" w:lineRule="auto"/>
         <w:rPr>
           <w:color w:val="EE0000"/>
         </w:rPr>
@@ -855,461 +2440,16 @@
         </w:rPr>
         <w:t>Done.</w:t>
       </w:r>
-      <w:r>
-        <w:rPr>
-          <w:color w:val="EE0000"/>
-        </w:rPr>
-        <w:t xml:space="preserve"> We have changed these two paragraphs with the aim to shorten and clarify, copied below:</w:t>
-      </w:r>
-    </w:p>
-    <w:p>
-      <w:pPr>
-        <w:spacing w:line="360" w:lineRule="auto"/>
-        <w:ind w:left="720"/>
-        <w:rPr>
-          <w:color w:val="EE0000"/>
-        </w:rPr>
-      </w:pPr>
-      <w:r>
-        <w:rPr>
-          <w:color w:val="EE0000"/>
-        </w:rPr>
-        <w:t xml:space="preserve">For </w:t>
-      </w:r>
-      <w:r>
-        <w:rPr>
-          <w:i/>
-          <w:color w:val="EE0000"/>
-        </w:rPr>
-        <w:t>Trillium</w:t>
-      </w:r>
-      <w:r>
-        <w:rPr>
-          <w:color w:val="EE0000"/>
-        </w:rPr>
-        <w:t xml:space="preserve"> spp., net photosynthesis and stomatal conductance rates were significantly reduced</w:t>
-      </w:r>
-      <w:r>
-        <w:rPr>
-          <w:color w:val="EE0000"/>
-        </w:rPr>
-        <w:t xml:space="preserve"> </w:t>
-      </w:r>
-      <w:r>
-        <w:rPr>
-          <w:color w:val="EE0000"/>
-        </w:rPr>
-        <w:t>(</w:t>
-      </w:r>
-      <w:r>
-        <w:rPr>
-          <w:i/>
-          <w:color w:val="EE0000"/>
-        </w:rPr>
-        <w:t>p</w:t>
-      </w:r>
-      <w:r>
-        <w:rPr>
-          <w:color w:val="EE0000"/>
-        </w:rPr>
-        <w:t>&lt;0.001, Table 4; Fig. 2a), while stomatal was significantly greater</w:t>
-      </w:r>
-      <w:r>
-        <w:rPr>
-          <w:color w:val="EE0000"/>
-        </w:rPr>
-        <w:t xml:space="preserve"> </w:t>
-      </w:r>
-      <w:r>
-        <w:rPr>
-          <w:color w:val="EE0000"/>
-        </w:rPr>
-        <w:t>(</w:t>
-      </w:r>
-      <w:r>
-        <w:rPr>
-          <w:i/>
-          <w:color w:val="EE0000"/>
-        </w:rPr>
-        <w:t>p</w:t>
-      </w:r>
-      <w:r>
-        <w:rPr>
-          <w:color w:val="EE0000"/>
-        </w:rPr>
-        <w:t xml:space="preserve">&lt;0.001, Table 4; Fig. 2c, 2e) following tree canopy closure. Net photosynthesis was marginally reduced in the </w:t>
-      </w:r>
-      <w:r>
-        <w:rPr>
-          <w:i/>
-          <w:color w:val="EE0000"/>
-        </w:rPr>
-        <w:t>A. petiolata</w:t>
-      </w:r>
-      <w:r>
-        <w:rPr>
-          <w:color w:val="EE0000"/>
-        </w:rPr>
-        <w:t xml:space="preserve">-ambient treatment compared to the </w:t>
-      </w:r>
-      <w:r>
-        <w:rPr>
-          <w:i/>
-          <w:color w:val="EE0000"/>
-        </w:rPr>
-        <w:t>A. petiolata</w:t>
-      </w:r>
-      <w:r>
-        <w:rPr>
-          <w:color w:val="EE0000"/>
-        </w:rPr>
-        <w:t>-weeded treatment (</w:t>
-      </w:r>
-      <w:r>
-        <w:rPr>
-          <w:i/>
-          <w:color w:val="EE0000"/>
-        </w:rPr>
-        <w:t>p</w:t>
-      </w:r>
-      <w:r>
-        <w:rPr>
-          <w:color w:val="EE0000"/>
-        </w:rPr>
-        <w:t>=0.064, Table 4; Fig. 2a), a response that was only observed after canopy closure (</w:t>
-      </w:r>
-      <w:r>
-        <w:rPr>
-          <w:i/>
-          <w:color w:val="EE0000"/>
-        </w:rPr>
-        <w:t>A. petiolata</w:t>
-      </w:r>
-      <w:r>
-        <w:rPr>
-          <w:color w:val="EE0000"/>
-        </w:rPr>
-        <w:t xml:space="preserve"> treatment-by-canopy status interaction: </w:t>
-      </w:r>
-      <w:r>
-        <w:rPr>
-          <w:i/>
-          <w:color w:val="EE0000"/>
-        </w:rPr>
-        <w:t>p</w:t>
-      </w:r>
-      <w:r>
-        <w:rPr>
-          <w:color w:val="EE0000"/>
-        </w:rPr>
-        <w:t xml:space="preserve">=0.032, Table 4; Fig. 2a). </w:t>
-      </w:r>
-      <w:proofErr w:type="spellStart"/>
-      <w:r>
-        <w:rPr>
-          <w:i/>
-          <w:color w:val="EE0000"/>
-        </w:rPr>
-        <w:t>Alliaria</w:t>
-      </w:r>
-      <w:proofErr w:type="spellEnd"/>
-      <w:r>
-        <w:rPr>
-          <w:i/>
-          <w:color w:val="EE0000"/>
-        </w:rPr>
-        <w:t xml:space="preserve"> petiolata</w:t>
-      </w:r>
-      <w:r>
-        <w:rPr>
-          <w:color w:val="EE0000"/>
-        </w:rPr>
-        <w:t xml:space="preserve"> treatment had no effect on stomatal conductance (</w:t>
-      </w:r>
-      <w:r>
-        <w:rPr>
-          <w:i/>
-          <w:color w:val="EE0000"/>
-        </w:rPr>
-        <w:t>p</w:t>
-      </w:r>
-      <w:r>
-        <w:rPr>
-          <w:color w:val="EE0000"/>
-        </w:rPr>
-        <w:t>=0.726, Table 4; Fig. 2c) or stomatal limitation (</w:t>
-      </w:r>
-      <w:r>
-        <w:rPr>
-          <w:i/>
-          <w:color w:val="EE0000"/>
-        </w:rPr>
-        <w:t>p</w:t>
-      </w:r>
-      <w:r>
-        <w:rPr>
-          <w:color w:val="EE0000"/>
-        </w:rPr>
-        <w:t xml:space="preserve">=0.751, Table 4; Fig. 2e) regardless of canopy status </w:t>
-      </w:r>
-      <w:r>
-        <w:rPr>
-          <w:i/>
-          <w:color w:val="EE0000"/>
-        </w:rPr>
-        <w:t>A. petiolata</w:t>
-      </w:r>
-      <w:r>
-        <w:rPr>
-          <w:color w:val="EE0000"/>
-        </w:rPr>
-        <w:t xml:space="preserve"> treatment-by-canopy status interaction: </w:t>
-      </w:r>
-      <w:r>
-        <w:rPr>
-          <w:i/>
-          <w:color w:val="EE0000"/>
-        </w:rPr>
-        <w:t>p</w:t>
-      </w:r>
-      <w:r>
-        <w:rPr>
-          <w:color w:val="EE0000"/>
-        </w:rPr>
-        <w:t>&gt;0.05 in both cases, Table 4).</w:t>
-      </w:r>
-    </w:p>
-    <w:p>
-      <w:pPr>
-        <w:spacing w:line="360" w:lineRule="auto"/>
-        <w:ind w:left="720"/>
-        <w:rPr>
-          <w:color w:val="EE0000"/>
-        </w:rPr>
-      </w:pPr>
-      <w:r>
-        <w:rPr>
-          <w:color w:val="EE0000"/>
-        </w:rPr>
-        <w:t xml:space="preserve">For </w:t>
-      </w:r>
-      <w:r>
-        <w:rPr>
-          <w:i/>
-          <w:iCs/>
-          <w:color w:val="EE0000"/>
-        </w:rPr>
-        <w:t xml:space="preserve">M. </w:t>
-      </w:r>
-      <w:proofErr w:type="spellStart"/>
-      <w:r>
-        <w:rPr>
-          <w:i/>
-          <w:iCs/>
-          <w:color w:val="EE0000"/>
-        </w:rPr>
-        <w:t>racemosum</w:t>
-      </w:r>
-      <w:proofErr w:type="spellEnd"/>
-      <w:r>
-        <w:rPr>
-          <w:color w:val="EE0000"/>
-        </w:rPr>
-        <w:t>, net photosynthesis and stomatal conductance each significantly decreased (</w:t>
-      </w:r>
-      <w:r>
-        <w:rPr>
-          <w:i/>
-          <w:iCs/>
-          <w:color w:val="EE0000"/>
-        </w:rPr>
-        <w:t>p</w:t>
-      </w:r>
-      <w:r>
-        <w:rPr>
-          <w:color w:val="EE0000"/>
-        </w:rPr>
-        <w:t xml:space="preserve">&lt;0.001; Table 4; Fig. 2d), while stomatal limitation significantly increased (p&lt;0.001, Table 4; Fig. 2f) in measurements collected after tree canopy closure. These responses occurred independently of </w:t>
-      </w:r>
-      <w:r>
-        <w:rPr>
-          <w:i/>
-          <w:iCs/>
-          <w:color w:val="EE0000"/>
-        </w:rPr>
-        <w:t>A. petiolata</w:t>
-      </w:r>
-      <w:r>
-        <w:rPr>
-          <w:color w:val="EE0000"/>
-        </w:rPr>
-        <w:t xml:space="preserve"> treatment (</w:t>
-      </w:r>
-      <w:r>
-        <w:rPr>
-          <w:i/>
-          <w:iCs/>
-          <w:color w:val="EE0000"/>
-        </w:rPr>
-        <w:t>A. petiolata</w:t>
-      </w:r>
-      <w:r>
-        <w:rPr>
-          <w:color w:val="EE0000"/>
-        </w:rPr>
-        <w:t xml:space="preserve">-by-canopy interaction: </w:t>
-      </w:r>
-      <w:r>
-        <w:rPr>
-          <w:i/>
-          <w:iCs/>
-          <w:color w:val="EE0000"/>
-        </w:rPr>
-        <w:t>p</w:t>
-      </w:r>
-      <w:r>
-        <w:rPr>
-          <w:color w:val="EE0000"/>
-        </w:rPr>
-        <w:t xml:space="preserve">&gt;0.05 in all cases Table 4). In the </w:t>
-      </w:r>
-      <w:r>
-        <w:rPr>
-          <w:i/>
-          <w:iCs/>
-          <w:color w:val="EE0000"/>
-        </w:rPr>
-        <w:t>A. petiolata</w:t>
-      </w:r>
-      <w:r>
-        <w:rPr>
-          <w:color w:val="EE0000"/>
-        </w:rPr>
-        <w:t xml:space="preserve">-ambient treatment, net photosynthesis significantly decreased (p=0.015, Table 4) while stomatal limitation significantly increased (p=0.007, Table 4) compared to the </w:t>
-      </w:r>
-      <w:r>
-        <w:rPr>
-          <w:i/>
-          <w:iCs/>
-          <w:color w:val="EE0000"/>
-        </w:rPr>
-        <w:t>A. petiolata</w:t>
-      </w:r>
-      <w:r>
-        <w:rPr>
-          <w:color w:val="EE0000"/>
-        </w:rPr>
-        <w:t>-weeded treatment.</w:t>
-      </w:r>
-      <w:r>
-        <w:rPr>
-          <w:color w:val="EE0000"/>
-        </w:rPr>
-        <w:t xml:space="preserve"> </w:t>
-      </w:r>
-    </w:p>
-    <w:p/>
-    <w:p>
-      <w:r>
-        <w:t>It is strange that Anova gave a significant “A. petiolat</w:t>
-      </w:r>
-      <w:r>
-        <w:t>a</w:t>
-      </w:r>
-      <w:r>
-        <w:t xml:space="preserve">” effect for Anet and </w:t>
-      </w:r>
-      <w:proofErr w:type="spellStart"/>
-      <w:r>
-        <w:t>gsw</w:t>
-      </w:r>
-      <w:proofErr w:type="spellEnd"/>
-      <w:r>
-        <w:t xml:space="preserve"> for M. </w:t>
-      </w:r>
-      <w:proofErr w:type="spellStart"/>
-      <w:r>
-        <w:t>racemosum</w:t>
-      </w:r>
-      <w:proofErr w:type="spellEnd"/>
-      <w:r>
-        <w:t xml:space="preserve">, but the Tukey test did not in April-May. From the graphs, the lower mean values for April-ambient M. </w:t>
-      </w:r>
-      <w:proofErr w:type="spellStart"/>
-      <w:r>
-        <w:t>racemosum</w:t>
-      </w:r>
-      <w:proofErr w:type="spellEnd"/>
-      <w:r>
-        <w:t xml:space="preserve"> are evident.</w:t>
-      </w:r>
-    </w:p>
-    <w:p>
-      <w:pPr>
-        <w:rPr>
-          <w:color w:val="EE0000"/>
-        </w:rPr>
-      </w:pPr>
-      <w:r>
-        <w:rPr>
-          <w:color w:val="EE0000"/>
-        </w:rPr>
-        <w:t>Yes, reduced mean net photosynthesis and stomatal conductance values are visually apparent from the graphs</w:t>
-      </w:r>
-      <w:r>
-        <w:rPr>
-          <w:color w:val="EE0000"/>
-        </w:rPr>
-        <w:t>.</w:t>
-      </w:r>
-      <w:r>
-        <w:rPr>
-          <w:color w:val="EE0000"/>
-        </w:rPr>
-        <w:t xml:space="preserve"> </w:t>
-      </w:r>
-      <w:r>
-        <w:rPr>
-          <w:color w:val="EE0000"/>
-        </w:rPr>
-        <w:t xml:space="preserve">However, pairwise comparisons indicate that the </w:t>
-      </w:r>
-      <w:r>
-        <w:rPr>
-          <w:i/>
-          <w:iCs/>
-          <w:color w:val="EE0000"/>
-        </w:rPr>
-        <w:t>A. petiolata</w:t>
-      </w:r>
-      <w:r>
-        <w:rPr>
-          <w:color w:val="EE0000"/>
-        </w:rPr>
-        <w:t xml:space="preserve"> effect</w:t>
-      </w:r>
-    </w:p>
-    <w:p/>
-    <w:p>
-      <w:r>
-        <w:t>L367. Delete “was”</w:t>
-      </w:r>
-    </w:p>
-    <w:p>
-      <w:pPr>
-        <w:rPr>
-          <w:color w:val="EE0000"/>
-        </w:rPr>
-      </w:pPr>
-      <w:r>
-        <w:rPr>
-          <w:color w:val="EE0000"/>
-        </w:rPr>
-        <w:t>Done.</w:t>
-      </w:r>
-    </w:p>
-    <w:p/>
-    <w:p>
+    </w:p>
+    <w:p>
+      <w:pPr>
+        <w:spacing w:after="0" w:line="480" w:lineRule="auto"/>
+      </w:pPr>
+    </w:p>
+    <w:p>
+      <w:pPr>
+        <w:spacing w:after="0" w:line="480" w:lineRule="auto"/>
+      </w:pPr>
       <w:r>
         <w:lastRenderedPageBreak/>
         <w:t xml:space="preserve">Figure 1d. According to the text in L379 and to the previous version, the </w:t>
@@ -1325,6 +2465,7 @@
     </w:p>
     <w:p>
       <w:pPr>
+        <w:spacing w:after="0" w:line="480" w:lineRule="auto"/>
         <w:rPr>
           <w:color w:val="EE0000"/>
         </w:rPr>
@@ -1336,14 +2477,22 @@
         <w:t>Corrected.</w:t>
       </w:r>
     </w:p>
-    <w:p/>
-    <w:p>
+    <w:p>
+      <w:pPr>
+        <w:spacing w:after="0" w:line="480" w:lineRule="auto"/>
+      </w:pPr>
+    </w:p>
+    <w:p>
+      <w:pPr>
+        <w:spacing w:after="0" w:line="480" w:lineRule="auto"/>
+      </w:pPr>
       <w:r>
         <w:t>Your answer to the lower SWC in the A. petiolata-ambient treatment was that “the presence of the allelopathic invader in the A. petiolata-ambient treatment, especially at high densities, should promote reduced plot-level water availability due to the increased water uptake of the invasive species.”</w:t>
       </w:r>
     </w:p>
     <w:p>
       <w:pPr>
+        <w:spacing w:after="0" w:line="480" w:lineRule="auto"/>
         <w:rPr>
           <w:color w:val="EE0000"/>
         </w:rPr>
@@ -1354,14 +2503,12 @@
         </w:rPr>
         <w:t xml:space="preserve">This is correct. We are not sure what this statement is </w:t>
       </w:r>
-      <w:proofErr w:type="gramStart"/>
-      <w:r>
-        <w:rPr>
-          <w:color w:val="EE0000"/>
-        </w:rPr>
-        <w:t>in reference to</w:t>
-      </w:r>
-      <w:proofErr w:type="gramEnd"/>
+      <w:r>
+        <w:rPr>
+          <w:color w:val="EE0000"/>
+        </w:rPr>
+        <w:t>about</w:t>
+      </w:r>
       <w:r>
         <w:rPr>
           <w:color w:val="EE0000"/>
@@ -1369,14 +2516,56 @@
         <w:t xml:space="preserve"> with regards to manuscript revisions.</w:t>
       </w:r>
     </w:p>
-    <w:p/>
-    <w:p>
+    <w:p>
+      <w:pPr>
+        <w:spacing w:after="0" w:line="480" w:lineRule="auto"/>
+      </w:pPr>
+    </w:p>
+    <w:p>
+      <w:pPr>
+        <w:spacing w:after="0" w:line="480" w:lineRule="auto"/>
+      </w:pPr>
       <w:r>
         <w:t>Figure 3. At the end of the caption is written p&lt;0.1 about the significance. Is it a refuse? If not, such a low level of caution is unacceptable, and the test should be performed again, fixing at p&lt;0.05.</w:t>
       </w:r>
     </w:p>
-    <w:p/>
-    <w:p>
+    <w:p>
+      <w:pPr>
+        <w:spacing w:after="0" w:line="480" w:lineRule="auto"/>
+        <w:rPr>
+          <w:color w:val="EE0000"/>
+        </w:rPr>
+      </w:pPr>
+      <w:r>
+        <w:rPr>
+          <w:color w:val="EE0000"/>
+        </w:rPr>
+        <w:t xml:space="preserve">Thank you for catching this- we have updated the figure to now include compact letters where </w:t>
+      </w:r>
+      <w:r>
+        <w:rPr>
+          <w:i/>
+          <w:iCs/>
+          <w:color w:val="EE0000"/>
+        </w:rPr>
+        <w:t>p</w:t>
+      </w:r>
+      <w:r>
+        <w:rPr>
+          <w:color w:val="EE0000"/>
+        </w:rPr>
+        <w:t>&lt;0.05.</w:t>
+      </w:r>
+    </w:p>
+    <w:p>
+      <w:pPr>
+        <w:spacing w:after="0" w:line="480" w:lineRule="auto"/>
+      </w:pPr>
+    </w:p>
+    <w:p>
+      <w:pPr>
+        <w:spacing w:after="0" w:line="480" w:lineRule="auto"/>
+      </w:pPr>
       <w:r>
         <w:t xml:space="preserve">L550. Again, it is not correct. As underlined in the previous comment, the fixed effect for the presence of the invader species showed a significant effect independently of canopy closure (season) on </w:t>
       </w:r>
@@ -1407,6 +2596,7 @@
     </w:p>
     <w:p>
       <w:pPr>
+        <w:spacing w:after="0" w:line="480" w:lineRule="auto"/>
         <w:rPr>
           <w:color w:val="EE0000"/>
         </w:rPr>
@@ -1420,21 +2610,267 @@
     </w:p>
     <w:p>
       <w:pPr>
-        <w:rPr>
-          <w:color w:val="EE0000"/>
-        </w:rPr>
-      </w:pPr>
-    </w:p>
-    <w:p>
-      <w:r>
-        <w:t>L557. It may be my fault, but the meaning of this sentence is unclear. What was Table 3 stating? The effects of canopy closure and the effects of soil resource availability, right? Why you wrote that this study cannot separate the effects of canopy closure from effects on soil resource availability?</w:t>
-      </w:r>
-    </w:p>
-    <w:p/>
-    <w:p>
+        <w:spacing w:after="0" w:line="480" w:lineRule="auto"/>
+        <w:rPr>
+          <w:color w:val="EE0000"/>
+        </w:rPr>
+      </w:pPr>
+    </w:p>
+    <w:p>
+      <w:pPr>
+        <w:spacing w:after="0" w:line="480" w:lineRule="auto"/>
+      </w:pPr>
+      <w:r>
+        <w:t xml:space="preserve">L557. It may be my fault, but the meaning of this sentence is unclear. What was Table 3 stating? The effects of canopy closure and the effects of soil resource availability, right? Why you wrote </w:t>
+      </w:r>
+      <w:r>
+        <w:lastRenderedPageBreak/>
+        <w:t>that this study cannot separate the effects of canopy closure from effects on soil resource availability?</w:t>
+      </w:r>
+    </w:p>
+    <w:p>
+      <w:pPr>
+        <w:spacing w:after="0" w:line="480" w:lineRule="auto"/>
+        <w:rPr>
+          <w:color w:val="EE0000"/>
+        </w:rPr>
+      </w:pPr>
+      <w:r>
+        <w:rPr>
+          <w:color w:val="EE0000"/>
+        </w:rPr>
+        <w:t xml:space="preserve">Table 3 summarizes the effects of canopy closure and </w:t>
+      </w:r>
+      <w:r>
+        <w:rPr>
+          <w:rStyle w:val="Emphasis"/>
+          <w:color w:val="EE0000"/>
+        </w:rPr>
+        <w:t>A. petiolata</w:t>
+      </w:r>
+      <w:r>
+        <w:rPr>
+          <w:color w:val="EE0000"/>
+        </w:rPr>
+        <w:t xml:space="preserve"> presence on soil nitrogen availability, soil phosphorus availability, and soil water content</w:t>
+      </w:r>
+      <w:r>
+        <w:rPr>
+          <w:color w:val="EE0000"/>
+        </w:rPr>
+        <w:t xml:space="preserve">, showing a strong relationship between </w:t>
+      </w:r>
+      <w:r>
+        <w:rPr>
+          <w:color w:val="EE0000"/>
+        </w:rPr>
+        <w:t>canopy closure and all measured soil characteristics.</w:t>
+      </w:r>
+      <w:r>
+        <w:rPr>
+          <w:color w:val="EE0000"/>
+        </w:rPr>
+        <w:t xml:space="preserve"> The intent behind this statement was to explain that photosynthetic responses between the two measurement periods cannot be causally linked to canopy closure, as canopy closure covaries with soil resource availability. Thus</w:t>
+      </w:r>
+      <w:r>
+        <w:rPr>
+          <w:color w:val="EE0000"/>
+        </w:rPr>
+        <w:t xml:space="preserve">, </w:t>
+      </w:r>
+      <w:r>
+        <w:rPr>
+          <w:color w:val="EE0000"/>
+        </w:rPr>
+        <w:t xml:space="preserve">any </w:t>
+      </w:r>
+      <w:r>
+        <w:rPr>
+          <w:color w:val="EE0000"/>
+        </w:rPr>
+        <w:t xml:space="preserve">reduction in net photosynthesis across the growing season could reflect </w:t>
+      </w:r>
+      <w:r>
+        <w:rPr>
+          <w:rStyle w:val="Strong"/>
+          <w:b w:val="0"/>
+          <w:bCs w:val="0"/>
+          <w:color w:val="EE0000"/>
+        </w:rPr>
+        <w:t>direct light limitation</w:t>
+      </w:r>
+      <w:r>
+        <w:rPr>
+          <w:b/>
+          <w:bCs/>
+          <w:color w:val="EE0000"/>
+        </w:rPr>
+        <w:t xml:space="preserve"> </w:t>
+      </w:r>
+      <w:r>
+        <w:rPr>
+          <w:color w:val="EE0000"/>
+        </w:rPr>
+        <w:t>due to</w:t>
+      </w:r>
+      <w:r>
+        <w:rPr>
+          <w:color w:val="EE0000"/>
+        </w:rPr>
+        <w:t xml:space="preserve"> canopy closure, </w:t>
+      </w:r>
+      <w:r>
+        <w:rPr>
+          <w:color w:val="EE0000"/>
+        </w:rPr>
+        <w:t xml:space="preserve">reductions in soil resource availability as the growing season progresses, or both. </w:t>
+      </w:r>
+      <w:r>
+        <w:rPr>
+          <w:color w:val="EE0000"/>
+        </w:rPr>
+        <w:t>We therefore cannot causally attribute the variance in photosynthetic traits to changes in light availability or soil resource availability. To improve clarity, we have revised the text to explain this better:</w:t>
+      </w:r>
+    </w:p>
+    <w:p>
+      <w:pPr>
+        <w:spacing w:after="0" w:line="480" w:lineRule="auto"/>
+        <w:ind w:left="720"/>
+        <w:rPr>
+          <w:color w:val="EE0000"/>
+        </w:rPr>
+      </w:pPr>
+      <w:r>
+        <w:rPr>
+          <w:color w:val="EE0000"/>
+        </w:rPr>
+        <w:t xml:space="preserve">“Because canopy closure strongly covaried with soil nitrogen availability, soil phosphorus availability, and soil moisture (Table 3), </w:t>
+      </w:r>
+      <w:r>
+        <w:rPr>
+          <w:color w:val="EE0000"/>
+        </w:rPr>
+        <w:t>we cannot disentangle whether the observed responses are driven by reduced light, reduced soil resources, or both</w:t>
+      </w:r>
+      <w:r>
+        <w:rPr>
+          <w:color w:val="EE0000"/>
+        </w:rPr>
+        <w:t>”</w:t>
+      </w:r>
+    </w:p>
+    <w:p>
+      <w:pPr>
+        <w:spacing w:after="0" w:line="480" w:lineRule="auto"/>
+      </w:pPr>
+    </w:p>
+    <w:p>
+      <w:pPr>
+        <w:spacing w:after="0" w:line="480" w:lineRule="auto"/>
+      </w:pPr>
       <w:r>
         <w:t>L586-597. It is repetitive and already mentioned. The final sentence, better rewritten (“directionally similar” is verbose), may suffice as a concluding statement.</w:t>
       </w:r>
+    </w:p>
+    <w:p>
+      <w:pPr>
+        <w:spacing w:after="0" w:line="480" w:lineRule="auto"/>
+        <w:rPr>
+          <w:color w:val="EE0000"/>
+        </w:rPr>
+      </w:pPr>
+      <w:r>
+        <w:rPr>
+          <w:color w:val="EE0000"/>
+        </w:rPr>
+        <w:t>Thank you for this comment. We have removed this section and moved the final sentence to the preceding paragraph.</w:t>
+      </w:r>
+    </w:p>
+    <w:p>
+      <w:pPr>
+        <w:spacing w:after="0" w:line="480" w:lineRule="auto"/>
+      </w:pPr>
+    </w:p>
+    <w:p>
+      <w:pPr>
+        <w:spacing w:after="0" w:line="480" w:lineRule="auto"/>
+      </w:pPr>
+      <w:r>
+        <w:rPr>
+          <w:b/>
+          <w:bCs/>
+        </w:rPr>
+        <w:t>References</w:t>
+      </w:r>
+    </w:p>
+    <w:p>
+      <w:pPr>
+        <w:spacing w:after="0" w:line="240" w:lineRule="auto"/>
+        <w:rPr>
+          <w:rFonts w:eastAsia="Times New Roman"/>
+          <w:kern w:val="0"/>
+          <w14:ligatures w14:val="none"/>
+        </w:rPr>
+      </w:pPr>
+      <w:r>
+        <w:rPr>
+          <w:rFonts w:eastAsia="Times New Roman"/>
+          <w:b/>
+          <w:bCs/>
+          <w:kern w:val="0"/>
+          <w14:ligatures w14:val="none"/>
+        </w:rPr>
+        <w:t>Fox J, Weisberg S</w:t>
+      </w:r>
+      <w:r>
+        <w:rPr>
+          <w:rFonts w:eastAsia="Times New Roman"/>
+          <w:kern w:val="0"/>
+          <w14:ligatures w14:val="none"/>
+        </w:rPr>
+        <w:t xml:space="preserve">. </w:t>
+      </w:r>
+      <w:r>
+        <w:rPr>
+          <w:rFonts w:eastAsia="Times New Roman"/>
+          <w:b/>
+          <w:bCs/>
+          <w:kern w:val="0"/>
+          <w14:ligatures w14:val="none"/>
+        </w:rPr>
+        <w:t>2019</w:t>
+      </w:r>
+      <w:r>
+        <w:rPr>
+          <w:rFonts w:eastAsia="Times New Roman"/>
+          <w:kern w:val="0"/>
+          <w14:ligatures w14:val="none"/>
+        </w:rPr>
+        <w:t xml:space="preserve">. An R Companion to Applied Regression, Third Edition. </w:t>
+      </w:r>
+      <w:r>
+        <w:rPr>
+          <w:rFonts w:eastAsia="Times New Roman"/>
+          <w:i/>
+          <w:iCs/>
+          <w:kern w:val="0"/>
+          <w14:ligatures w14:val="none"/>
+        </w:rPr>
+        <w:t>Sage</w:t>
+      </w:r>
+      <w:r>
+        <w:rPr>
+          <w:rFonts w:eastAsia="Times New Roman"/>
+          <w:kern w:val="0"/>
+          <w14:ligatures w14:val="none"/>
+        </w:rPr>
+        <w:t>.</w:t>
+      </w:r>
+    </w:p>
+    <w:p>
+      <w:pPr>
+        <w:spacing w:after="0" w:line="480" w:lineRule="auto"/>
+      </w:pPr>
     </w:p>
     <w:sectPr>
       <w:pgSz w:w="12240" w:h="15840"/>
@@ -2049,6 +3485,7 @@
   <w:style w:type="character" w:default="1" w:styleId="DefaultParagraphFont">
     <w:name w:val="Default Paragraph Font"/>
     <w:uiPriority w:val="1"/>
+    <w:semiHidden/>
     <w:unhideWhenUsed/>
   </w:style>
   <w:style w:type="table" w:default="1" w:styleId="TableNormal">
@@ -2373,6 +3810,54 @@
       <w:u w:val="single"/>
     </w:rPr>
   </w:style>
+  <w:style w:type="paragraph" w:styleId="NormalWeb">
+    <w:name w:val="Normal (Web)"/>
+    <w:basedOn w:val="Normal"/>
+    <w:uiPriority w:val="99"/>
+    <w:semiHidden/>
+    <w:unhideWhenUsed/>
+    <w:rsid w:val="00A5460A"/>
+    <w:pPr>
+      <w:spacing w:before="100" w:beforeAutospacing="1" w:after="100" w:afterAutospacing="1" w:line="240" w:lineRule="auto"/>
+    </w:pPr>
+    <w:rPr>
+      <w:rFonts w:eastAsia="Times New Roman"/>
+      <w:kern w:val="0"/>
+      <w14:ligatures w14:val="none"/>
+    </w:rPr>
+  </w:style>
+  <w:style w:type="character" w:styleId="Emphasis">
+    <w:name w:val="Emphasis"/>
+    <w:basedOn w:val="DefaultParagraphFont"/>
+    <w:uiPriority w:val="20"/>
+    <w:qFormat/>
+    <w:rsid w:val="00A5460A"/>
+    <w:rPr>
+      <w:i/>
+      <w:iCs/>
+    </w:rPr>
+  </w:style>
+  <w:style w:type="character" w:styleId="Strong">
+    <w:name w:val="Strong"/>
+    <w:basedOn w:val="DefaultParagraphFont"/>
+    <w:uiPriority w:val="22"/>
+    <w:qFormat/>
+    <w:rsid w:val="00A5460A"/>
+    <w:rPr>
+      <w:b/>
+      <w:bCs/>
+    </w:rPr>
+  </w:style>
+  <w:style w:type="character" w:styleId="PlaceholderText">
+    <w:name w:val="Placeholder Text"/>
+    <w:basedOn w:val="DefaultParagraphFont"/>
+    <w:uiPriority w:val="99"/>
+    <w:semiHidden/>
+    <w:rsid w:val="004C62F2"/>
+    <w:rPr>
+      <w:color w:val="666666"/>
+    </w:rPr>
+  </w:style>
 </w:styles>
 </file>
 
@@ -2398,6 +3883,93 @@
         <w:p>
           <w:pPr>
             <w:pStyle w:val="8A5090003AA58043B73E3DC31FE706E7"/>
+          </w:pPr>
+          <w:r>
+            <w:rPr>
+              <w:rStyle w:val="PlaceholderText"/>
+            </w:rPr>
+            <w:t>Click or tap here to enter text.</w:t>
+          </w:r>
+        </w:p>
+      </w:docPartBody>
+    </w:docPart>
+    <w:docPart>
+      <w:docPartPr>
+        <w:name w:val="5955E4F267B77A40BBFDFA265E7455B6"/>
+        <w:category>
+          <w:name w:val="General"/>
+          <w:gallery w:val="placeholder"/>
+        </w:category>
+        <w:types>
+          <w:type w:val="bbPlcHdr"/>
+        </w:types>
+        <w:behaviors>
+          <w:behavior w:val="content"/>
+        </w:behaviors>
+        <w:guid w:val="{15020083-E7DF-534D-9D82-0D768F6CCAF8}"/>
+      </w:docPartPr>
+      <w:docPartBody>
+        <w:p>
+          <w:pPr>
+            <w:pStyle w:val="5955E4F267B77A40BBFDFA265E7455B6"/>
+          </w:pPr>
+          <w:r>
+            <w:rPr>
+              <w:rStyle w:val="PlaceholderText"/>
+            </w:rPr>
+            <w:t>Click or tap here to enter text.</w:t>
+          </w:r>
+        </w:p>
+      </w:docPartBody>
+    </w:docPart>
+    <w:docPart>
+      <w:docPartPr>
+        <w:name w:val="46E9C78EADB7FB45B0CCD875F059CAEF"/>
+        <w:category>
+          <w:name w:val="General"/>
+          <w:gallery w:val="placeholder"/>
+        </w:category>
+        <w:types>
+          <w:type w:val="bbPlcHdr"/>
+        </w:types>
+        <w:behaviors>
+          <w:behavior w:val="content"/>
+        </w:behaviors>
+        <w:guid w:val="{725D68F2-6634-4E46-B58B-6E360804A781}"/>
+      </w:docPartPr>
+      <w:docPartBody>
+        <w:p>
+          <w:pPr>
+            <w:pStyle w:val="46E9C78EADB7FB45B0CCD875F059CAEF"/>
+          </w:pPr>
+          <w:r>
+            <w:rPr>
+              <w:rStyle w:val="PlaceholderText"/>
+            </w:rPr>
+            <w:t>Click or tap here to enter text.</w:t>
+          </w:r>
+        </w:p>
+      </w:docPartBody>
+    </w:docPart>
+    <w:docPart>
+      <w:docPartPr>
+        <w:name w:val="F61070096D890C4BA273091C802DE6DA"/>
+        <w:category>
+          <w:name w:val="General"/>
+          <w:gallery w:val="placeholder"/>
+        </w:category>
+        <w:types>
+          <w:type w:val="bbPlcHdr"/>
+        </w:types>
+        <w:behaviors>
+          <w:behavior w:val="content"/>
+        </w:behaviors>
+        <w:guid w:val="{C7CDAF7B-5D48-7043-BC4C-C0A999F2E686}"/>
+      </w:docPartPr>
+      <w:docPartBody>
+        <w:p>
+          <w:pPr>
+            <w:pStyle w:val="F61070096D890C4BA273091C802DE6DA"/>
           </w:pPr>
           <w:r>
             <w:rPr>
@@ -2454,8 +4026,11 @@
   </w:compat>
   <w:rsids>
     <w:rsidRoot w:val="00553D70"/>
+    <w:rsid w:val="00437163"/>
     <w:rsid w:val="00553D70"/>
     <w:rsid w:val="00772D13"/>
+    <w:rsid w:val="007B4B41"/>
+    <w:rsid w:val="008F7B27"/>
     <w:rsid w:val="00CD6B4E"/>
   </w:rsids>
   <m:mathPr>
@@ -2912,18 +4487,26 @@
     <w:basedOn w:val="DefaultParagraphFont"/>
     <w:uiPriority w:val="99"/>
     <w:semiHidden/>
-    <w:rsid w:val="00553D70"/>
+    <w:rsid w:val="008F7B27"/>
     <w:rPr>
       <w:color w:val="666666"/>
     </w:rPr>
   </w:style>
-  <w:style w:type="paragraph" w:customStyle="1" w:styleId="8B1C86A31AFB4B4692D70A89C66E6F2C">
-    <w:name w:val="8B1C86A31AFB4B4692D70A89C66E6F2C"/>
-    <w:rsid w:val="00553D70"/>
+  <w:style w:type="paragraph" w:customStyle="1" w:styleId="5955E4F267B77A40BBFDFA265E7455B6">
+    <w:name w:val="5955E4F267B77A40BBFDFA265E7455B6"/>
+    <w:rsid w:val="008F7B27"/>
   </w:style>
   <w:style w:type="paragraph" w:customStyle="1" w:styleId="8A5090003AA58043B73E3DC31FE706E7">
     <w:name w:val="8A5090003AA58043B73E3DC31FE706E7"/>
     <w:rsid w:val="00553D70"/>
+  </w:style>
+  <w:style w:type="paragraph" w:customStyle="1" w:styleId="46E9C78EADB7FB45B0CCD875F059CAEF">
+    <w:name w:val="46E9C78EADB7FB45B0CCD875F059CAEF"/>
+    <w:rsid w:val="008F7B27"/>
+  </w:style>
+  <w:style w:type="paragraph" w:customStyle="1" w:styleId="F61070096D890C4BA273091C802DE6DA">
+    <w:name w:val="F61070096D890C4BA273091C802DE6DA"/>
+    <w:rsid w:val="008F7B27"/>
   </w:style>
 </w:styles>
 </file>
@@ -3228,4 +4811,42 @@
     </a:ext>
   </a:extLst>
 </a:theme>
+</file>
+
+<file path=word/webextensions/taskpanes.xml><?xml version="1.0" encoding="utf-8"?>
+<wetp:taskpanes xmlns:wetp="http://schemas.microsoft.com/office/webextensions/taskpanes/2010/11">
+  <wetp:taskpane dockstate="right" visibility="0" width="350" row="0">
+    <wetp:webextensionref xmlns:r="http://schemas.openxmlformats.org/officeDocument/2006/relationships" r:id="rId1"/>
+  </wetp:taskpane>
+</wetp:taskpanes>
+</file>
+
+<file path=word/webextensions/webextension1.xml><?xml version="1.0" encoding="utf-8"?>
+<we:webextension xmlns:we="http://schemas.microsoft.com/office/webextensions/webextension/2010/11" id="{208C193E-4216-6349-B50C-34E4561EDD8E}">
+  <we:reference id="wa104382081" version="1.55.1.0" store="en-US" storeType="OMEX"/>
+  <we:alternateReferences>
+    <we:reference id="wa104382081" version="1.55.1.0" store="" storeType="OMEX"/>
+  </we:alternateReferences>
+  <we:properties>
+    <we:property name="MENDELEY_BIBLIOGRAPHY_IS_DIRTY" value="false"/>
+    <we:property name="MENDELEY_BIBLIOGRAPHY_LAST_MODIFIED" value="1771457722212"/>
+    <we:property name="MENDELEY_CITATIONS" value="[{&quot;citationID&quot;:&quot;MENDELEY_CITATION_154a44f3-9300-4f26-ba77-cc62e7c42bc3&quot;,&quot;properties&quot;:{&quot;noteIndex&quot;:0},&quot;isEdited&quot;:false,&quot;manualOverride&quot;:{&quot;isManuallyOverridden&quot;:false,&quot;citeprocText&quot;:&quot;(Farquhar &lt;i&gt;et al.&lt;/i&gt;, 1980; Ali &lt;i&gt;et al.&lt;/i&gt;, 2015)&quot;,&quot;manualOverrideText&quot;:&quot;&quot;},&quot;citationTag&quot;:&quot;MENDELEY_CITATION_v3_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&quot;,&quot;citationItems&quot;:[{&quot;id&quot;:&quot;444ea012-20af-3dd0-b746-ca031a2eb902&quot;,&quot;itemData&quot;:{&quot;type&quot;:&quot;article-journal&quot;,&quot;id&quot;:&quot;444ea012-20af-3dd0-b746-ca031a2eb902&quot;,&quot;title&quot;:&quot;A biochemical model of photosynthetic CO&lt;sub&gt;2&lt;/sub&gt; assimilation in leaves of C&lt;sub&gt;3&lt;/sub&gt; species&quot;,&quot;author&quot;:[{&quot;family&quot;:&quot;Farquhar&quot;,&quot;given&quot;:&quot;Graham D&quot;,&quot;parse-names&quot;:false,&quot;dropping-particle&quot;:&quot;&quot;,&quot;non-dropping-particle&quot;:&quot;&quot;},{&quot;family&quot;:&quot;Caemmerer&quot;,&quot;given&quot;:&quot;Susanne&quot;,&quot;parse-names&quot;:false,&quot;dropping-particle&quot;:&quot;&quot;,&quot;non-dropping-particle&quot;:&quot;von&quot;},{&quot;family&quot;:&quot;Berry&quot;,&quot;given&quot;:&quot;Joe A&quot;,&quot;parse-names&quot;:false,&quot;dropping-particle&quot;:&quot;&quot;,&quot;non-dropping-particle&quot;:&quot;&quot;}],&quot;container-title&quot;:&quot;Planta&quot;,&quot;container-title-short&quot;:&quot;Planta&quot;,&quot;DOI&quot;:&quot;10.1007/BF00386231&quot;,&quot;ISSN&quot;:&quot;0032-0935&quot;,&quot;URL&quot;:&quot;http://link.springer.com/10.1007/BF00386231&quot;,&quot;issued&quot;:{&quot;date-parts&quot;:[[1980,6]]},&quot;page&quot;:&quot;78-90&quot;,&quot;issue&quot;:&quot;1&quot;,&quot;volume&quot;:&quot;149&quot;},&quot;isTemporary&quot;:false},{&quot;id&quot;:&quot;c96f8810-8014-3b6e-a9cd-bb55d0050d8f&quot;,&quot;itemData&quot;:{&quot;type&quot;:&quot;article-journal&quot;,&quot;id&quot;:&quot;c96f8810-8014-3b6e-a9cd-bb55d0050d8f&quot;,&quot;title&quot;:&quot;Global-scale environmental control of plant photosynthetic capacity&quot;,&quot;author&quot;:[{&quot;family&quot;:&quot;Ali&quot;,&quot;given&quot;:&quot;Ashehad A&quot;,&quot;parse-names&quot;:false,&quot;dropping-particle&quot;:&quot;&quot;,&quot;non-dropping-particle&quot;:&quot;&quot;},{&quot;family&quot;:&quot;Xu&quot;,&quot;given&quot;:&quot;Chonggang&quot;,&quot;parse-names&quot;:false,&quot;dropping-particle&quot;:&quot;&quot;,&quot;non-dropping-particle&quot;:&quot;&quot;},{&quot;family&quot;:&quot;Rogers&quot;,&quot;given&quot;:&quot;Alistair&quot;,&quot;parse-names&quot;:false,&quot;dropping-particle&quot;:&quot;&quot;,&quot;non-dropping-particle&quot;:&quot;&quot;},{&quot;family&quot;:&quot;McDowell&quot;,&quot;given&quot;:&quot;Nathan G&quot;,&quot;parse-names&quot;:false,&quot;dropping-particle&quot;:&quot;&quot;,&quot;non-dropping-particle&quot;:&quot;&quot;},{&quot;family&quot;:&quot;Medlyn&quot;,&quot;given&quot;:&quot;Belinda E&quot;,&quot;parse-names&quot;:false,&quot;dropping-particle&quot;:&quot;&quot;,&quot;non-dropping-particle&quot;:&quot;&quot;},{&quot;family&quot;:&quot;Fisher&quot;,&quot;given&quot;:&quot;Rosie A&quot;,&quot;parse-names&quot;:false,&quot;dropping-particle&quot;:&quot;&quot;,&quot;non-dropping-particle&quot;:&quot;&quot;},{&quot;family&quot;:&quot;Wullschleger&quot;,&quot;given&quot;:&quot;Stan D&quot;,&quot;parse-names&quot;:false,&quot;dropping-particle&quot;:&quot;&quot;,&quot;non-dropping-particle&quot;:&quot;&quot;},{&quot;family&quot;:&quot;Reich&quot;,&quot;given&quot;:&quot;Peter B&quot;,&quot;parse-names&quot;:false,&quot;dropping-particle&quot;:&quot;&quot;,&quot;non-dropping-particle&quot;:&quot;&quot;},{&quot;family&quot;:&quot;Vrugt&quot;,&quot;given&quot;:&quot;Jasper A&quot;,&quot;parse-names&quot;:false,&quot;dropping-particle&quot;:&quot;&quot;,&quot;non-dropping-particle&quot;:&quot;&quot;},{&quot;family&quot;:&quot;Bauerle&quot;,&quot;given&quot;:&quot;William L&quot;,&quot;parse-names&quot;:false,&quot;dropping-particle&quot;:&quot;&quot;,&quot;non-dropping-particle&quot;:&quot;&quot;},{&quot;family&quot;:&quot;Santiago&quot;,&quot;given&quot;:&quot;Louis S&quot;,&quot;parse-names&quot;:false,&quot;dropping-particle&quot;:&quot;&quot;,&quot;non-dropping-particle&quot;:&quot;&quot;},{&quot;family&quot;:&quot;Wilson&quot;,&quot;given&quot;:&quot;Cathy J&quot;,&quot;parse-names&quot;:false,&quot;dropping-particle&quot;:&quot;&quot;,&quot;non-dropping-particle&quot;:&quot;&quot;}],&quot;container-title&quot;:&quot;Ecological Applications&quot;,&quot;DOI&quot;:&quot;10.1890/14-2111.1&quot;,&quot;ISSN&quot;:&quot;19395582&quot;,&quot;PMID&quot;:&quot;26910960&quot;,&quot;issued&quot;:{&quot;date-parts&quot;:[[2015]]},&quot;page&quot;:&quot;2349-2365&quot;,&quot;abstract&quot;:&quot;Photosynthetic capacity, determined by light harvesting and carboxylation reactions, is a key plant trait that determines the rate of photosynthesis; however, in Earth System Models (ESMs) at a reference temperature, it is either a fixed value for a given plant functional type or derived from a linear function of leaf nitrogen content. In this study, we conducted a comprehensive analysis that considered correlations of environmental factors with photosynthetic capacity as determined by maximum carboxylation (Vc,m) rate scaled to 25°C (i.e., Vc,25; lmol CO2-m.2-s.1) and maximum electron transport rate (Jmax) scaled to 258C (i.e., J25; lmol electron-m.2-s.1) at the global scale. Our results showed that the percentage of variation in observed Vc,25 and J25 explained jointly by the environmental factors (i.e., day length, radiation, temperature, and humidity) were 2-2.5 times and 6-9 times of that explained by area-based leaf nitrogen content, respectively. Environmental factors influenced photosynthetic capacity mainly through photosynthetic nitrogen use efficiency, rather than through leaf nitrogen content. The combination of leaf nitrogen content and environmental factors was able to explain;56% and;66% of the variation in Vc,25 and J25 at the global scale, respectively. Our analyses suggest that model projections of plant photosynthetic capacity and hence land-atmosphere exchange under changing climatic conditions could be substantially improved if environmental factors are incorporated into algorithms used to parameterize photosynthetic capacity in ESMs.&quot;,&quot;issue&quot;:&quot;8&quot;,&quot;volume&quot;:&quot;25&quot;,&quot;container-title-short&quot;:&quot;&quot;},&quot;isTemporary&quot;:false}]},{&quot;citationID&quot;:&quot;MENDELEY_CITATION_47da8588-0cd9-4d3d-a2dc-70761fff82f2&quot;,&quot;properties&quot;:{&quot;noteIndex&quot;:0},&quot;isEdited&quot;:false,&quot;manualOverride&quot;:{&quot;isManuallyOverridden&quot;:false,&quot;citeprocText&quot;:&quot;(Burke &lt;i&gt;et al.&lt;/i&gt;, 2019; Bialic-Murphy &lt;i&gt;et al.&lt;/i&gt;, 2021)&quot;,&quot;manualOverrideText&quot;:&quot;&quot;},&quot;citationTag&quot;:&quot;MENDELEY_CITATION_v3_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&quot;,&quot;citationItems&quot;:[{&quot;id&quot;:&quot;013444a5-6190-3476-9c05-2284c1053d4a&quot;,&quot;itemData&quot;:{&quot;type&quot;:&quot;article-journal&quot;,&quot;id&quot;:&quot;013444a5-6190-3476-9c05-2284c1053d4a&quot;,&quot;title&quot;:&quot;Deer and invasive plant removal alters mycorrhizal fungal communities and soil chemistry: Evidence from a long-term field experiment&quot;,&quot;author&quot;:[{&quot;family&quot;:&quot;Burke&quot;,&quot;given&quot;:&quot;David J&quot;,&quot;parse-names&quot;:false,&quot;dropping-particle&quot;:&quot;&quot;,&quot;non-dropping-particle&quot;:&quot;&quot;},{&quot;family&quot;:&quot;Carrino-Kyker&quot;,&quot;given&quot;:&quot;Sarah R&quot;,&quot;parse-names&quot;:false,&quot;dropping-particle&quot;:&quot;&quot;,&quot;non-dropping-particle&quot;:&quot;&quot;},{&quot;family&quot;:&quot;Hoke&quot;,&quot;given&quot;:&quot;Adam&quot;,&quot;parse-names&quot;:false,&quot;dropping-particle&quot;:&quot;&quot;,&quot;non-dropping-particle&quot;:&quot;&quot;},{&quot;family&quot;:&quot;Cassidy&quot;,&quot;given&quot;:&quot;Steven&quot;,&quot;parse-names&quot;:false,&quot;dropping-particle&quot;:&quot;&quot;,&quot;non-dropping-particle&quot;:&quot;&quot;},{&quot;family&quot;:&quot;Bialic-Murphy&quot;,&quot;given&quot;:&quot;Lalasia&quot;,&quot;parse-names&quot;:false,&quot;dropping-particle&quot;:&quot;&quot;,&quot;non-dropping-particle&quot;:&quot;&quot;},{&quot;family&quot;:&quot;Kalisz&quot;,&quot;given&quot;:&quot;Susan&quot;,&quot;parse-names&quot;:false,&quot;dropping-particle&quot;:&quot;&quot;,&quot;non-dropping-particle&quot;:&quot;&quot;}],&quot;container-title&quot;:&quot;Soil Biology and Biochemistry&quot;,&quot;container-title-short&quot;:&quot;Soil Biol. Biochem.&quot;,&quot;DOI&quot;:&quot;10.1016/j.soilbio.2018.09.031&quot;,&quot;ISSN&quot;:&quot;00380717&quot;,&quot;URL&quot;:&quot;https://doi.org/10.1016/j.soilbio.2018.09.031&quot;,&quot;issued&quot;:{&quot;date-parts&quot;:[[2019]]},&quot;page&quot;:&quot;13-21&quot;,&quot;abstract&quot;:&quot;The invasive plant, garlic mustard (Alliaria petiolata), has the potential to affect soil microbial communities and ecosystem processes in temperate hardwood forests primarily through the release of allelopathic chemicals into the soil. These forest soils are also often affected (directly and indirectly) by the high abundance of white-tailed deer (Odocoileus virginianus), which can alter plant community composition and productivity. We examined the joint effects of deer and garlic mustard on soil microbial communities, soil nutrients and a native plant species’ vital rates in a temperate forest 8 years after initiation of a paired plot deer exclusion/access study where garlic mustard was either removed from half of each plot or remained at ambient level in the other plot half. We examined soil microbial communities using DNA-based techniques and quantified nutrient availability and physicochemical properties. Deer exclusion affected the community structure of AM fungi, particularly when garlic mustard was present, but had no effect on soil chemistry. Garlic mustard removal plots showed no changes for soil fungi, but displayed higher soil carbon content. Interestingly, we found significant changes to native plant vital rates that mirrored soil responses; the presence of garlic mustard led to higher mortality of large, mature plants and reduced native plant cover and biomass. Our data suggest herbivore-plant-soil feedbacks and synergies can interact to negatively affect the soil ecology of forests. Management activities that reduce deer or invasive plant abundance may positively affect soil microbial communities and chemistry in temperate forests.&quot;,&quot;publisher&quot;:&quot;Elsevier&quot;,&quot;issue&quot;:&quot;September 2018&quot;,&quot;volume&quot;:&quot;128&quot;},&quot;isTemporary&quot;:false},{&quot;id&quot;:&quot;be751b2b-db60-3fe9-afcd-b76e2df83848&quot;,&quot;itemData&quot;:{&quot;type&quot;:&quot;article-journal&quot;,&quot;id&quot;:&quot;be751b2b-db60-3fe9-afcd-b76e2df83848&quot;,&quot;title&quot;:&quot;Invasion‐induced root–fungal disruptions alter plant water and nitrogen economies&quot;,&quot;author&quot;:[{&quot;family&quot;:&quot;Bialic-Murphy&quot;,&quot;given&quot;:&quot;Lalasia&quot;,&quot;parse-names&quot;:false,&quot;dropping-particle&quot;:&quot;&quot;,&quot;non-dropping-particle&quot;:&quot;&quot;},{&quot;family&quot;:&quot;Smith&quot;,&quot;given&quot;:&quot;Nicholas G&quot;,&quot;parse-names&quot;:false,&quot;dropping-particle&quot;:&quot;&quot;,&quot;non-dropping-particle&quot;:&quot;&quot;},{&quot;family&quot;:&quot;Voothuluru&quot;,&quot;given&quot;:&quot;Priya&quot;,&quot;parse-names&quot;:false,&quot;dropping-particle&quot;:&quot;&quot;,&quot;non-dropping-particle&quot;:&quot;&quot;},{&quot;family&quot;:&quot;McElderry&quot;,&quot;given&quot;:&quot;Robert M&quot;,&quot;parse-names&quot;:false,&quot;dropping-particle&quot;:&quot;&quot;,&quot;non-dropping-particle&quot;:&quot;&quot;},{&quot;family&quot;:&quot;Roche&quot;,&quot;given&quot;:&quot;Morgan D&quot;,&quot;parse-names&quot;:false,&quot;dropping-particle&quot;:&quot;&quot;,&quot;non-dropping-particle&quot;:&quot;&quot;},{&quot;family&quot;:&quot;Cassidy&quot;,&quot;given&quot;:&quot;Steven T&quot;,&quot;parse-names&quot;:false,&quot;dropping-particle&quot;:&quot;&quot;,&quot;non-dropping-particle&quot;:&quot;&quot;},{&quot;family&quot;:&quot;Kivlin&quot;,&quot;given&quot;:&quot;Stephanie N&quot;,&quot;parse-names&quot;:false,&quot;dropping-particle&quot;:&quot;&quot;,&quot;non-dropping-particle&quot;:&quot;&quot;},{&quot;family&quot;:&quot;Kalisz&quot;,&quot;given&quot;:&quot;Susan&quot;,&quot;parse-names&quot;:false,&quot;dropping-particle&quot;:&quot;&quot;,&quot;non-dropping-particle&quot;:&quot;&quot;}],&quot;container-title&quot;:&quot;Ecology Letters&quot;,&quot;container-title-short&quot;:&quot;Ecol. Lett.&quot;,&quot;editor&quot;:[{&quot;family&quot;:&quot;Rejmanek&quot;,&quot;given&quot;:&quot;Marcel&quot;,&quot;parse-names&quot;:false,&quot;dropping-particle&quot;:&quot;&quot;,&quot;non-dropping-particle&quot;:&quot;&quot;}],&quot;DOI&quot;:&quot;10.1111/ele.13724&quot;,&quot;ISSN&quot;:&quot;1461-023X&quot;,&quot;PMID&quot;:&quot;33759325&quot;,&quot;URL&quot;:&quot;https://onlinelibrary.wiley.com/doi/10.1111/ele.13724&quot;,&quot;issued&quot;:{&quot;date-parts&quot;:[[2021,6,23]]},&quot;page&quot;:&quot;1145-1156&quot;,&quot;abstract&quot;:&quot;Despite widespread evidence that biological invasion influences both the biotic and abiotic soil environments, the extent to which these two pathways underpin the effects of invasion on plant traits and performance remains unknown. Leveraging a long‐term (14‐year) field experiment, we show that an allelochemical‐producing invader affects plants through biotic mechanisms, altering the soil fungal community composition, with no apparent shifts in soil nutrient availability. Changes in belowground fungal communities resulted in high costs of nutrient uptake for native perennials and a shift in plant traits linked to their water and nutrient use efficiencies. Some plants in the invaded community compensate for the disruption of nutritional symbionts and reduced nutrient provisioning by sanctioning more nitrogen to photosynthesis and expending more water, which demonstrates a trade‐off in trait investment. For the first time, we show that the disruption of belowground nutritional symbionts can drive plants towards alternative regions of their trait space in order to maintain water and nutrient economics.&quot;,&quot;issue&quot;:&quot;6&quot;,&quot;volume&quot;:&quot;24&quot;},&quot;isTemporary&quot;:false}]},{&quot;citationID&quot;:&quot;MENDELEY_CITATION_c0047cf2-5c0d-4056-b28c-f8cfba673606&quot;,&quot;properties&quot;:{&quot;noteIndex&quot;:0},&quot;isEdited&quot;:false,&quot;manualOverride&quot;:{&quot;isManuallyOverridden&quot;:false,&quot;citeprocText&quot;:&quot;(USDA NRCS, 2022)&quot;,&quot;manualOverrideText&quot;:&quot;&quot;},&quot;citationTag&quot;:&quot;MENDELEY_CITATION_v3_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&quot;,&quot;citationItems&quot;:[{&quot;id&quot;:&quot;3664e7c1-8ec5-3d52-864e-15a545367b2a&quot;,&quot;itemData&quot;:{&quot;type&quot;:&quot;article-journal&quot;,&quot;id&quot;:&quot;3664e7c1-8ec5-3d52-864e-15a545367b2a&quot;,&quot;title&quot;:&quot;The PLANTS Database&quot;,&quot;author&quot;:[{&quot;family&quot;:&quot;USDA NRCS&quot;,&quot;given&quot;:&quot;&quot;,&quot;parse-names&quot;:false,&quot;dropping-particle&quot;:&quot;&quot;,&quot;non-dropping-particle&quot;:&quot;&quot;}],&quot;container-title&quot;:&quot;(http://plants.usda.gov, 18 November 2022). National Plant Data Team, Greensboro, NC 27401-4901 USA.&quot;,&quot;issued&quot;:{&quot;date-parts&quot;:[[2022]]},&quot;container-title-short&quot;:&quot;&quot;},&quot;isTemporary&quot;:false}]},{&quot;citationID&quot;:&quot;MENDELEY_CITATION_a842d2a8-ddf6-44dd-bb94-92d07ee6c482&quot;,&quot;properties&quot;:{&quot;noteIndex&quot;:0},&quot;isEdited&quot;:false,&quot;manualOverride&quot;:{&quot;isManuallyOverridden&quot;:false,&quot;citeprocText&quot;:&quot;(Brundrett &amp;#38; Kendrick, 1987, 1990; Burke, 2008)&quot;,&quot;manualOverrideText&quot;:&quot;&quot;},&quot;citationTag&quot;:&quot;MENDELEY_CITATION_v3_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&quot;,&quot;citationItems&quot;:[{&quot;id&quot;:&quot;f54ea1a5-61ff-3660-bc10-7c2229af1cd0&quot;,&quot;itemData&quot;:{&quot;type&quot;:&quot;article-journal&quot;,&quot;id&quot;:&quot;f54ea1a5-61ff-3660-bc10-7c2229af1cd0&quot;,&quot;title&quot;:&quot;The mycorrhizal status, root anatomy, and phenology of plants in a sugar maple forest&quot;,&quot;author&quot;:[{&quot;family&quot;:&quot;Brundrett&quot;,&quot;given&quot;:&quot;Mark C&quot;,&quot;parse-names&quot;:false,&quot;dropping-particle&quot;:&quot;&quot;,&quot;non-dropping-particle&quot;:&quot;&quot;},{&quot;family&quot;:&quot;Kendrick&quot;,&quot;given&quot;:&quot;Bryce&quot;,&quot;parse-names&quot;:false,&quot;dropping-particle&quot;:&quot;&quot;,&quot;non-dropping-particle&quot;:&quot;&quot;}],&quot;container-title&quot;:&quot;Canadian Journal of Botany&quot;,&quot;issued&quot;:{&quot;date-parts&quot;:[[1987]]},&quot;page&quot;:&quot;1153-1173&quot;,&quot;volume&quot;:&quot;66&quot;,&quot;container-title-short&quot;:&quot;&quot;},&quot;isTemporary&quot;:false},{&quot;id&quot;:&quot;4d76ae99-5bd4-3e24-a4ce-92d0e2612f35&quot;,&quot;itemData&quot;:{&quot;type&quot;:&quot;article-journal&quot;,&quot;id&quot;:&quot;4d76ae99-5bd4-3e24-a4ce-92d0e2612f35&quot;,&quot;title&quot;:&quot;The roots and mycorrhizas of herbaceous woodland plants: I. Quantitative aspects of morphology&quot;,&quot;author&quot;:[{&quot;family&quot;:&quot;Brundrett&quot;,&quot;given&quot;:&quot;Mark C&quot;,&quot;parse-names&quot;:false,&quot;dropping-particle&quot;:&quot;&quot;,&quot;non-dropping-particle&quot;:&quot;&quot;},{&quot;family&quot;:&quot;Kendrick&quot;,&quot;given&quot;:&quot;Bryce&quot;,&quot;parse-names&quot;:false,&quot;dropping-particle&quot;:&quot;&quot;,&quot;non-dropping-particle&quot;:&quot;&quot;}],&quot;container-title&quot;:&quot;New Phytologist&quot;,&quot;DOI&quot;:&quot;10.1111/j.1469-8137.1990.tb00415.x&quot;,&quot;ISSN&quot;:&quot;14698137&quot;,&quot;issued&quot;:{&quot;date-parts&quot;:[[1990]]},&quot;page&quot;:&quot;457-468&quot;,&quot;abstract&quot;:&quot;The morphology of vesicular‐arbuscular (VA) mycorrhizas in the roots of five species of herbaceous woodland plants, in which root growth and mycorrhiza formation were quantified in the first part of this study was examined. The root anatomy of these species was also examined in detail, using various staining procedures to observe cell wall structure, especially in the region where mycorrhizal colonization was initiated. The morphology of mycorrhizal colonies within the roots of these species was observed at different stages of development using light microscopy. It was found that modifications of endodermal and exodermal cell‐walls could determine the way in which fungi entered the roots. It was also found that properties of the cortex considerably influenced the localization of hyphae and arbuscules within roots. Features of VA mycorrhizas that were probably associated with particular endophytes were also noted. It is considered likely that some aspects of root structure have evolved means of regulating the efficiency of mycorrhizal associations. Copyright © 1990, Wiley Blackwell. All rights reserved&quot;,&quot;issue&quot;:&quot;3&quot;,&quot;volume&quot;:&quot;114&quot;,&quot;container-title-short&quot;:&quot;&quot;},&quot;isTemporary&quot;:false},{&quot;id&quot;:&quot;97f35e13-14d6-3590-a529-76e7132c5ceb&quot;,&quot;itemData&quot;:{&quot;type&quot;:&quot;article-journal&quot;,&quot;id&quot;:&quot;97f35e13-14d6-3590-a529-76e7132c5ceb&quot;,&quot;title&quot;:&quot;Effects of &lt;i&gt;Alliaria petiolata&lt;/i&gt; (garlic mustard; Brassicaceae) on mycorrhizal colonization and community structure in three herbaceous plants in a mixed deciduous forest&quot;,&quot;author&quot;:[{&quot;family&quot;:&quot;Burke&quot;,&quot;given&quot;:&quot;David J.&quot;,&quot;parse-names&quot;:false,&quot;dropping-particle&quot;:&quot;&quot;,&quot;non-dropping-particle&quot;:&quot;&quot;}],&quot;container-title&quot;:&quot;American Journal of Botany&quot;,&quot;DOI&quot;:&quot;10.3732/ajb.0800184&quot;,&quot;ISSN&quot;:&quot;00029122&quot;,&quot;issued&quot;:{&quot;date-parts&quot;:[[2008]]},&quot;page&quot;:&quot;1416-1425&quot;,&quot;abstract&quot;:&quot;Herbaceous plant species are important components of forest ecosystems, and their persistence in forests may be affected by invasive plant species that reduce mycorrhizal colonization of plant roots. I examined the effect of the invasive plant Alliaria petiolata on arbuscular mycorrhizal fungi (AMF) colonizing the roots of three forest plant species. AMF root colonization and community structure was examined from plants that were growing either in the absence or presence of Alliaria under natural forest conditions. AMF root colonization varied among the plant species but was not significantly affected by Alliaria. With molecular methods, ∼12 different taxa of AMF could be distinguished among the root samples, and these taxa belonged to the genera Acaulospora and Glomus, with Glomus dominating AMF communities. There were significant differences between the community of AMF colonizing roots of Maianthemum racemosum and Trillium grandiflorum, but only AMF communities of Maianthemum roots were significantly affected by Alliaria. Indicator species analysis found that an Acaulospora species type was a significant indicator of Maianthemum plants grown in the absence of Alliaria. These results suggest invasive plants like Alliaria may selectively suppress AMF fungi, and this suppression can affect AMF communities colonizing the roots of some native plant species.&quot;,&quot;issue&quot;:&quot;11&quot;,&quot;volume&quot;:&quot;95&quot;,&quot;container-title-short&quot;:&quot;Am. J. Bot.&quot;},&quot;isTemporary&quot;:false}]},{&quot;citationID&quot;:&quot;MENDELEY_CITATION_58647b24-61e5-4f73-8a62-8f6aad8e888c&quot;,&quot;properties&quot;:{&quot;noteIndex&quot;:0},&quot;isEdited&quot;:false,&quot;manualOverride&quot;:{&quot;isManuallyOverridden&quot;:false,&quot;citeprocText&quot;:&quot;(Heberling &lt;i&gt;et al.&lt;/i&gt;, 2019)&quot;,&quot;manualOverrideText&quot;:&quot;&quot;},&quot;citationTag&quot;:&quot;MENDELEY_CITATION_v3_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&quot;,&quot;citationItems&quot;:[{&quot;id&quot;:&quot;a94730f7-c7b2-3196-95cc-620331ddbf39&quot;,&quot;itemData&quot;:{&quot;type&quot;:&quot;article-journal&quot;,&quot;id&quot;:&quot;a94730f7-c7b2-3196-95cc-620331ddbf39&quot;,&quot;title&quot;:&quot;Carbon gain phenologies of spring-flowering perennials in a deciduous forest indicate a novel niche for a widespread invader&quot;,&quot;author&quot;:[{&quot;family&quot;:&quot;Heberling&quot;,&quot;given&quot;:&quot;J. Mason&quot;,&quot;parse-names&quot;:false,&quot;dropping-particle&quot;:&quot;&quot;,&quot;non-dropping-particle&quot;:&quot;&quot;},{&quot;family&quot;:&quot;Cassidy&quot;,&quot;given&quot;:&quot;Steven T.&quot;,&quot;parse-names&quot;:false,&quot;dropping-particle&quot;:&quot;&quot;,&quot;non-dropping-particle&quot;:&quot;&quot;},{&quot;family&quot;:&quot;Fridley&quot;,&quot;given&quot;:&quot;Jason D.&quot;,&quot;parse-names&quot;:false,&quot;dropping-particle&quot;:&quot;&quot;,&quot;non-dropping-particle&quot;:&quot;&quot;},{&quot;family&quot;:&quot;Kalisz&quot;,&quot;given&quot;:&quot;Susan&quot;,&quot;parse-names&quot;:false,&quot;dropping-particle&quot;:&quot;&quot;,&quot;non-dropping-particle&quot;:&quot;&quot;}],&quot;container-title&quot;:&quot;New Phytologist&quot;,&quot;DOI&quot;:&quot;10.1111/nph.15404&quot;,&quot;ISSN&quot;:&quot;14698137&quot;,&quot;PMID&quot;:&quot;30152089&quot;,&quot;issued&quot;:{&quot;date-parts&quot;:[[2019]]},&quot;page&quot;:&quot;778-788&quot;,&quot;abstract&quot;:&quot;Strategies of herbaceous species in deciduous forests are often characterized by the timing of life history phases (e.g. emergence, flowering, leaf senescence) relative to overstory tree canopy closure. Although springtime photosynthesis is assumed to account for the majority of their annual carbon budgets, the 12-month photosynthetic trajectories of forest herbs have not been quantified. We measured the temporal dynamics of carbon assimilation for seven native herbaceous perennials and the biennial Alliaria petiolata, a widespread invader in eastern North American forests. We assessed the relative importance of spring, summer, and autumn to species-level annual carbon budgets. Spring-emerging species showed significant variation in carbon assimilation patterns. High spring irradiance before canopy closure accounted for 39–100% of species-level annual carbon assimilation, but summer and autumn accounted for large proportions of some species’ carbon budgets (up to 58% and 19%, respectively). Alliaria was phenologically unique, taking advantage both autumn and spring irradiance. Although spring-emerging understory species are often expected to rely on early-season irradiance, our results highlight interspecific differences and the importance of mid−late season carbon gain. Phenological strategies of forest herbs are a continuum rather than discrete categories, and invasive species may follow strategies that are underrepresented in the native flora.&quot;,&quot;issue&quot;:&quot;2&quot;,&quot;volume&quot;:&quot;221&quot;,&quot;container-title-short&quot;:&quot;&quot;},&quot;isTemporary&quot;:false}]}]"/>
+    <we:property name="MENDELEY_CITATIONS_LOCALE_CODE" value="&quot;en-GB&quot;"/>
+    <we:property name="MENDELEY_CITATIONS_STYLE" value="{&quot;id&quot;:&quot;https://www.zotero.org/styles/new-phytologist&quot;,&quot;title&quot;:&quot;New Phytologist&quot;,&quot;format&quot;:&quot;author-date&quot;,&quot;defaultLocale&quot;:&quot;en-GB&quot;,&quot;isLocaleCodeValid&quot;:true}"/>
+  </we:properties>
+  <we:bindings/>
+  <we:snapshot xmlns:r="http://schemas.openxmlformats.org/officeDocument/2006/relationships"/>
+</we:webextension>
+</file>
+
+<file path=customXml/item1.xml><?xml version="1.0" encoding="utf-8"?>
+<b:Sources xmlns:b="http://schemas.openxmlformats.org/officeDocument/2006/bibliography" xmlns="http://schemas.openxmlformats.org/officeDocument/2006/bibliography" SelectedStyle="/APASixthEditionOfficeOnline.xsl" StyleName="APA" Version="6"/>
+</file>
+
+<file path=customXml/itemProps1.xml><?xml version="1.0" encoding="utf-8"?>
+<ds:datastoreItem xmlns:ds="http://schemas.openxmlformats.org/officeDocument/2006/customXml" ds:itemID="{33DF93FE-487C-E94B-BC4B-02C8E4E87C6A}">
+  <ds:schemaRefs>
+    <ds:schemaRef ds:uri="http://schemas.openxmlformats.org/officeDocument/2006/bibliography"/>
+  </ds:schemaRefs>
+</ds:datastoreItem>
 </file>
</xml_diff>

<commit_message>
add final response to reviewer. ready to send out
</commit_message>
<xml_diff>
--- a/drafts/funEco_submission/resub2/TT23_rtr2_v0.1.docx
+++ b/drafts/funEco_submission/resub2/TT23_rtr2_v0.1.docx
@@ -55,7 +55,21 @@
         <w:rPr>
           <w:color w:val="000000"/>
         </w:rPr>
-        <w:t>Texas Tech University, Lubbock, TX 79409</w:t>
+        <w:t>Texas Tech University</w:t>
+      </w:r>
+    </w:p>
+    <w:p>
+      <w:pPr>
+        <w:spacing w:after="0"/>
+        <w:rPr>
+          <w:color w:val="000000"/>
+        </w:rPr>
+      </w:pPr>
+      <w:r>
+        <w:rPr>
+          <w:color w:val="000000"/>
+        </w:rPr>
+        <w:t>Lubbock, TX 79409</w:t>
       </w:r>
     </w:p>
     <w:p>
@@ -160,15 +174,310 @@
         <w:rPr>
           <w:color w:val="000000"/>
         </w:rPr>
-        <w:t>. Please note the slightly modified title in accordance with suggestions from the reviewer and Associate Editor. We appreciate the feedback from the Associate Editor and reviewer and believe these changes have improved the manuscript. We are submitting a clean version of the revised manuscript and a marked-up version with changes tracked through the “Track Changes” feature in Microsoft Word.</w:t>
-      </w:r>
-    </w:p>
-    <w:p>
-      <w:r>
+        <w:t>. Please note the slightly modified title in accordance with suggestions from the reviewer. We appreciate the feedback from the Associate Editor and reviewer and believe these changes have improved the manuscript. We are submitting a clean version of the revised manuscript and a marked-up version with changes tracked through the “Track Changes” feature in Microsoft Word.</w:t>
+      </w:r>
+    </w:p>
+    <w:p>
+      <w:pPr>
         <w:rPr>
           <w:color w:val="000000"/>
         </w:rPr>
-        <w:t>In response to editor and reviewer feedback, we have revisited the statistical analyses</w:t>
+      </w:pPr>
+      <w:r>
+        <w:rPr>
+          <w:color w:val="000000"/>
+        </w:rPr>
+        <w:t>The revised manuscript now includes more streamlined Introduction and Discussion sections following suggestions from the reviewer.</w:t>
+      </w:r>
+      <w:r>
+        <w:rPr>
+          <w:color w:val="000000"/>
+        </w:rPr>
+        <w:t xml:space="preserve"> Specifically, the Introduction now has 1392 words (compared to 1594 in the previously submitted version) and the Discussion now has </w:t>
+      </w:r>
+      <w:r>
+        <w:rPr>
+          <w:color w:val="000000"/>
+        </w:rPr>
+        <w:t>1337</w:t>
+      </w:r>
+      <w:r>
+        <w:rPr>
+          <w:color w:val="000000"/>
+        </w:rPr>
+        <w:t xml:space="preserve"> words (compared to </w:t>
+      </w:r>
+      <w:r>
+        <w:rPr>
+          <w:color w:val="000000"/>
+        </w:rPr>
+        <w:t xml:space="preserve">1393 </w:t>
+      </w:r>
+      <w:r>
+        <w:rPr>
+          <w:color w:val="000000"/>
+        </w:rPr>
+        <w:t>in the previously submitted version).</w:t>
+      </w:r>
+      <w:r>
+        <w:rPr>
+          <w:color w:val="000000"/>
+        </w:rPr>
+        <w:t xml:space="preserve"> </w:t>
+      </w:r>
+      <w:r>
+        <w:rPr>
+          <w:color w:val="000000"/>
+        </w:rPr>
+        <w:t>Where possible, we made efforts to condense verbose sentences.</w:t>
+      </w:r>
+      <w:r>
+        <w:rPr>
+          <w:color w:val="000000"/>
+        </w:rPr>
+        <w:t xml:space="preserve"> The Discussion section also includes an improved interpretation of the temporal drivers of native plant responses to </w:t>
+      </w:r>
+      <w:r>
+        <w:rPr>
+          <w:i/>
+          <w:iCs/>
+          <w:color w:val="000000"/>
+        </w:rPr>
+        <w:t>A. petiolata</w:t>
+      </w:r>
+      <w:r>
+        <w:rPr>
+          <w:color w:val="000000"/>
+        </w:rPr>
+        <w:t xml:space="preserve">, following comments from the reviewer. </w:t>
+      </w:r>
+      <w:r>
+        <w:rPr>
+          <w:color w:val="000000"/>
+        </w:rPr>
+        <w:t>The revised manuscript now</w:t>
+      </w:r>
+      <w:r>
+        <w:rPr>
+          <w:color w:val="000000"/>
+        </w:rPr>
+        <w:t xml:space="preserve"> also</w:t>
+      </w:r>
+      <w:r>
+        <w:rPr>
+          <w:color w:val="000000"/>
+        </w:rPr>
+        <w:t xml:space="preserve"> includes a condensed version of the Result</w:t>
+      </w:r>
+      <w:r>
+        <w:rPr>
+          <w:color w:val="000000"/>
+        </w:rPr>
+        <w:t xml:space="preserve">s </w:t>
+      </w:r>
+      <w:r>
+        <w:rPr>
+          <w:color w:val="000000"/>
+        </w:rPr>
+        <w:t>s</w:t>
+      </w:r>
+      <w:r>
+        <w:rPr>
+          <w:color w:val="000000"/>
+        </w:rPr>
+        <w:t>ection</w:t>
+      </w:r>
+      <w:r>
+        <w:rPr>
+          <w:color w:val="000000"/>
+        </w:rPr>
+        <w:t xml:space="preserve"> </w:t>
+      </w:r>
+      <w:r>
+        <w:rPr>
+          <w:color w:val="000000"/>
+        </w:rPr>
+        <w:t>(</w:t>
+      </w:r>
+      <w:r>
+        <w:rPr>
+          <w:color w:val="000000"/>
+        </w:rPr>
+        <w:t>6</w:t>
+      </w:r>
+      <w:r>
+        <w:rPr>
+          <w:color w:val="000000"/>
+        </w:rPr>
+        <w:t>47</w:t>
+      </w:r>
+      <w:r>
+        <w:rPr>
+          <w:color w:val="000000"/>
+        </w:rPr>
+        <w:t xml:space="preserve"> words vs. </w:t>
+      </w:r>
+      <w:r>
+        <w:rPr>
+          <w:color w:val="000000"/>
+        </w:rPr>
+        <w:t>823</w:t>
+      </w:r>
+      <w:r>
+        <w:rPr>
+          <w:color w:val="000000"/>
+        </w:rPr>
+        <w:t xml:space="preserve"> words in the previous version) </w:t>
+      </w:r>
+      <w:r>
+        <w:rPr>
+          <w:color w:val="000000"/>
+        </w:rPr>
+        <w:t xml:space="preserve">in accordance </w:t>
+      </w:r>
+      <w:r>
+        <w:rPr>
+          <w:color w:val="000000"/>
+        </w:rPr>
+        <w:t>with</w:t>
+      </w:r>
+      <w:r>
+        <w:rPr>
+          <w:color w:val="000000"/>
+        </w:rPr>
+        <w:t xml:space="preserve"> reviewer comments. All other revisions are explained in our response document below. We believe these changes have improved the manuscript.</w:t>
+      </w:r>
+    </w:p>
+    <w:p>
+      <w:r>
+        <w:t>Please contact me if you have any questions regarding our revis</w:t>
+      </w:r>
+      <w:r>
+        <w:t>ion</w:t>
+      </w:r>
+      <w:r>
+        <w:t>.</w:t>
+      </w:r>
+    </w:p>
+    <w:p>
+      <w:pPr>
+        <w:rPr>
+          <w:color w:val="000000"/>
+        </w:rPr>
+      </w:pPr>
+      <w:r>
+        <w:rPr>
+          <w:color w:val="000000"/>
+        </w:rPr>
+        <w:t>Sincerely,</w:t>
+      </w:r>
+    </w:p>
+    <w:p>
+      <w:pPr>
+        <w:rPr>
+          <w:color w:val="000000"/>
+        </w:rPr>
+      </w:pPr>
+    </w:p>
+    <w:p>
+      <w:pPr>
+        <w:rPr>
+          <w:color w:val="000000"/>
+        </w:rPr>
+      </w:pPr>
+      <w:r>
+        <w:rPr>
+          <w:color w:val="000000"/>
+        </w:rPr>
+        <w:t>Evan A. Perkowski, Ph.D.</w:t>
+      </w:r>
+    </w:p>
+    <w:p>
+      <w:r>
+        <w:rPr>
+          <w:i/>
+          <w:iCs/>
+          <w:color w:val="000000"/>
+        </w:rPr>
+        <w:t xml:space="preserve">On behalf of coauthors K. </w:t>
+      </w:r>
+      <w:r>
+        <w:rPr>
+          <w:i/>
+          <w:iCs/>
+          <w:color w:val="000000"/>
+        </w:rPr>
+        <w:t xml:space="preserve">Carroll, </w:t>
+      </w:r>
+      <w:r>
+        <w:rPr>
+          <w:i/>
+          <w:iCs/>
+        </w:rPr>
+        <w:t xml:space="preserve">Jessie Mutz, </w:t>
+      </w:r>
+      <w:proofErr w:type="spellStart"/>
+      <w:r>
+        <w:rPr>
+          <w:i/>
+          <w:iCs/>
+        </w:rPr>
+        <w:t>Snehanjana</w:t>
+      </w:r>
+      <w:proofErr w:type="spellEnd"/>
+      <w:r>
+        <w:rPr>
+          <w:i/>
+          <w:iCs/>
+        </w:rPr>
+        <w:t xml:space="preserve"> Chatterjee, </w:t>
+      </w:r>
+      <w:proofErr w:type="spellStart"/>
+      <w:r>
+        <w:rPr>
+          <w:i/>
+          <w:iCs/>
+        </w:rPr>
+        <w:t>Xianyu</w:t>
+      </w:r>
+      <w:proofErr w:type="spellEnd"/>
+      <w:r>
+        <w:rPr>
+          <w:i/>
+          <w:iCs/>
+        </w:rPr>
+        <w:t xml:space="preserve"> Yang, Lalasia </w:t>
+      </w:r>
+      <w:proofErr w:type="spellStart"/>
+      <w:r>
+        <w:rPr>
+          <w:i/>
+          <w:iCs/>
+        </w:rPr>
+        <w:t>Bialic</w:t>
+      </w:r>
+      <w:proofErr w:type="spellEnd"/>
+      <w:r>
+        <w:rPr>
+          <w:i/>
+          <w:iCs/>
+        </w:rPr>
+        <w:t>-Murphy, Stephanie N. Kivlin, Susan Kalisz, and</w:t>
+      </w:r>
+      <w:r>
+        <w:rPr>
+          <w:i/>
+          <w:iCs/>
+          <w:vertAlign w:val="superscript"/>
+        </w:rPr>
+        <w:t xml:space="preserve"> </w:t>
+      </w:r>
+      <w:r>
+        <w:rPr>
+          <w:i/>
+          <w:iCs/>
+        </w:rPr>
+        <w:t>Nicholas G. Smith</w:t>
       </w:r>
     </w:p>
     <w:p>
@@ -281,11 +590,37 @@
         <w:t>A. petiolata</w:t>
       </w:r>
       <w:r>
-        <w:t xml:space="preserve">” effect for Anet and </w:t>
+        <w:t xml:space="preserve">” effect for </w:t>
+      </w:r>
+      <w:r>
+        <w:rPr>
+          <w:i/>
+          <w:iCs/>
+        </w:rPr>
+        <w:t>A</w:t>
+      </w:r>
+      <w:r>
+        <w:rPr>
+          <w:vertAlign w:val="subscript"/>
+        </w:rPr>
+        <w:t>net</w:t>
+      </w:r>
+      <w:r>
+        <w:t xml:space="preserve"> and </w:t>
       </w:r>
       <w:proofErr w:type="spellStart"/>
       <w:r>
-        <w:t>gsw</w:t>
+        <w:rPr>
+          <w:i/>
+          <w:iCs/>
+        </w:rPr>
+        <w:t>g</w:t>
+      </w:r>
+      <w:r>
+        <w:rPr>
+          <w:vertAlign w:val="subscript"/>
+        </w:rPr>
+        <w:t>sw</w:t>
       </w:r>
       <w:proofErr w:type="spellEnd"/>
       <w:r>
@@ -308,37 +643,103 @@
       </w:r>
       <w:proofErr w:type="spellEnd"/>
       <w:r>
-        <w:t xml:space="preserve">, but the Tukey test did not in April-May. From the graphs, the lower mean values for April-ambient M. </w:t>
+        <w:t xml:space="preserve">, but the Tukey test did not in April-May. From the graphs, the lower mean values for April-ambient </w:t>
+      </w:r>
+      <w:r>
+        <w:rPr>
+          <w:i/>
+          <w:iCs/>
+        </w:rPr>
+        <w:t xml:space="preserve">M. </w:t>
       </w:r>
       <w:proofErr w:type="spellStart"/>
       <w:r>
+        <w:rPr>
+          <w:i/>
+          <w:iCs/>
+        </w:rPr>
         <w:t>racemosum</w:t>
       </w:r>
       <w:proofErr w:type="spellEnd"/>
       <w:r>
-        <w:t xml:space="preserve"> are evident. Such apparent discrepancies may take place, but the </w:t>
+        <w:rPr>
+          <w:i/>
+          <w:iCs/>
+        </w:rPr>
+        <w:t xml:space="preserve"> </w:t>
+      </w:r>
+      <w:r>
+        <w:t xml:space="preserve">are evident. Such apparent discrepancies may take place, but the differences in </w:t>
       </w:r>
       <w:r>
         <w:lastRenderedPageBreak/>
-        <w:t xml:space="preserve">differences in the post-hoc test should be at least marginal (0.05&lt;p&lt;0.07), otherwise something doesn't add up. This is because, for Anet, </w:t>
+        <w:t xml:space="preserve">the post-hoc test should be at least marginal (0.05&lt;p&lt;0.07), otherwise something doesn't add up. This is because, for </w:t>
+      </w:r>
+      <w:r>
+        <w:rPr>
+          <w:i/>
+          <w:iCs/>
+        </w:rPr>
+        <w:t>A</w:t>
+      </w:r>
+      <w:r>
+        <w:rPr>
+          <w:vertAlign w:val="subscript"/>
+        </w:rPr>
+        <w:t>net</w:t>
+      </w:r>
+      <w:r>
+        <w:t xml:space="preserve">, </w:t>
       </w:r>
       <w:proofErr w:type="spellStart"/>
       <w:r>
-        <w:t>gsw</w:t>
+        <w:rPr>
+          <w:i/>
+          <w:iCs/>
+        </w:rPr>
+        <w:t>g</w:t>
+      </w:r>
+      <w:r>
+        <w:rPr>
+          <w:vertAlign w:val="subscript"/>
+        </w:rPr>
+        <w:t>sw</w:t>
       </w:r>
       <w:proofErr w:type="spellEnd"/>
       <w:r>
-        <w:t xml:space="preserve"> and stomatal limitation of M. </w:t>
+        <w:t xml:space="preserve"> and stomatal limitation of </w:t>
+      </w:r>
+      <w:r>
+        <w:rPr>
+          <w:i/>
+          <w:iCs/>
+        </w:rPr>
+        <w:t xml:space="preserve">M. </w:t>
       </w:r>
       <w:proofErr w:type="spellStart"/>
       <w:r>
+        <w:rPr>
+          <w:i/>
+          <w:iCs/>
+        </w:rPr>
         <w:t>racemosum</w:t>
       </w:r>
       <w:proofErr w:type="spellEnd"/>
       <w:r>
-        <w:t>, despite the significant decrease observed after canopy closure, ANOVA shows a significant main effect due to the mere presence of A. petiolat</w:t>
-      </w:r>
-      <w:r>
+        <w:t xml:space="preserve">, despite the significant decrease observed after canopy closure, ANOVA shows a significant main effect due to the mere presence of </w:t>
+      </w:r>
+      <w:r>
+        <w:rPr>
+          <w:i/>
+          <w:iCs/>
+        </w:rPr>
+        <w:t>A. petiolat</w:t>
+      </w:r>
+      <w:r>
+        <w:rPr>
+          <w:i/>
+          <w:iCs/>
+        </w:rPr>
         <w:t>a</w:t>
       </w:r>
       <w:r>
@@ -358,7 +759,17 @@
         <w:spacing w:after="0" w:line="480" w:lineRule="auto"/>
       </w:pPr>
       <w:r>
-        <w:t>The paper still requires effort to be ready for publication in Functional Ecology, but I strongly encourage the Authors to provide an improved version of the manuscript.</w:t>
+        <w:t xml:space="preserve">The paper still requires effort to be ready for publication in </w:t>
+      </w:r>
+      <w:r>
+        <w:rPr>
+          <w:i/>
+          <w:iCs/>
+        </w:rPr>
+        <w:t>Functional Ecology</w:t>
+      </w:r>
+      <w:r>
+        <w:t>, but I strongly encourage the Authors to provide an improved version of the manuscript.</w:t>
       </w:r>
     </w:p>
     <w:p>
@@ -387,21 +798,13 @@
         <w:rPr>
           <w:color w:val="EE0000"/>
         </w:rPr>
-        <w:t xml:space="preserve">We have addressed </w:t>
-      </w:r>
-      <w:proofErr w:type="gramStart"/>
-      <w:r>
-        <w:rPr>
-          <w:color w:val="EE0000"/>
-        </w:rPr>
-        <w:t>all of</w:t>
-      </w:r>
-      <w:proofErr w:type="gramEnd"/>
-      <w:r>
-        <w:rPr>
-          <w:color w:val="EE0000"/>
-        </w:rPr>
-        <w:t xml:space="preserve"> these points in the comments below.</w:t>
+        <w:t>We have addressed these points in the comments below.</w:t>
+      </w:r>
+      <w:r>
+        <w:rPr>
+          <w:color w:val="EE0000"/>
+        </w:rPr>
+        <w:t xml:space="preserve"> </w:t>
       </w:r>
     </w:p>
     <w:p>
@@ -463,6 +866,11 @@
         </w:rPr>
         <w:t>Done.</w:t>
       </w:r>
+    </w:p>
+    <w:p>
+      <w:pPr>
+        <w:spacing w:after="0" w:line="480" w:lineRule="auto"/>
+      </w:pPr>
     </w:p>
     <w:p>
       <w:pPr>
@@ -556,7 +964,34 @@
         <w:rPr>
           <w:color w:val="EE0000"/>
         </w:rPr>
-        <w:t>content now reads as: “</w:t>
+        <w:t>content now read</w:t>
+      </w:r>
+      <w:r>
+        <w:rPr>
+          <w:color w:val="EE0000"/>
+        </w:rPr>
+        <w:t>s</w:t>
+      </w:r>
+      <w:r>
+        <w:rPr>
+          <w:color w:val="EE0000"/>
+        </w:rPr>
+        <w:t xml:space="preserve">: </w:t>
+      </w:r>
+    </w:p>
+    <w:p>
+      <w:pPr>
+        <w:spacing w:after="0" w:line="480" w:lineRule="auto"/>
+        <w:ind w:left="720"/>
+        <w:rPr>
+          <w:color w:val="EE0000"/>
+        </w:rPr>
+      </w:pPr>
+      <w:r>
+        <w:rPr>
+          <w:color w:val="EE0000"/>
+        </w:rPr>
+        <w:t>“</w:t>
       </w:r>
       <w:r>
         <w:rPr>
@@ -791,20 +1226,13 @@
         <w:rPr>
           <w:color w:val="EE0000"/>
         </w:rPr>
-        <w:t>Stomatal conductance is the correct terminology</w:t>
-      </w:r>
-      <w:r>
-        <w:rPr>
-          <w:color w:val="EE0000"/>
-        </w:rPr>
-        <w:t xml:space="preserve"> for this trait</w:t>
-      </w:r>
-      <w:r>
-        <w:rPr>
-          <w:color w:val="EE0000"/>
-        </w:rPr>
-        <w:t>.</w:t>
-      </w:r>
+        <w:t>Corrected.</w:t>
+      </w:r>
+    </w:p>
+    <w:p>
+      <w:pPr>
+        <w:spacing w:after="0" w:line="480" w:lineRule="auto"/>
+      </w:pPr>
     </w:p>
     <w:p>
       <w:pPr>
@@ -830,6 +1258,166 @@
     </w:p>
     <w:p>
       <w:pPr>
+        <w:spacing w:line="480" w:lineRule="auto"/>
+        <w:ind w:left="720"/>
+        <w:rPr>
+          <w:color w:val="EE0000"/>
+        </w:rPr>
+      </w:pPr>
+      <w:r>
+        <w:rPr>
+          <w:color w:val="EE0000"/>
+        </w:rPr>
+        <w:t>“</w:t>
+      </w:r>
+      <w:r>
+        <w:rPr>
+          <w:color w:val="EE0000"/>
+        </w:rPr>
+        <w:t xml:space="preserve">However, the mechanisms that regulate native plant responses to </w:t>
+      </w:r>
+      <w:r>
+        <w:rPr>
+          <w:i/>
+          <w:iCs/>
+          <w:color w:val="EE0000"/>
+        </w:rPr>
+        <w:t>A. petiolata</w:t>
+      </w:r>
+      <w:r>
+        <w:rPr>
+          <w:color w:val="EE0000"/>
+        </w:rPr>
+        <w:t xml:space="preserve"> are not fully understood, in part because the effects of </w:t>
+      </w:r>
+      <w:r>
+        <w:rPr>
+          <w:i/>
+          <w:iCs/>
+          <w:color w:val="EE0000"/>
+        </w:rPr>
+        <w:t>A. petiolata</w:t>
+      </w:r>
+      <w:r>
+        <w:rPr>
+          <w:color w:val="EE0000"/>
+        </w:rPr>
+        <w:t xml:space="preserve"> on apparent photosynthetic </w:t>
+      </w:r>
+      <w:r>
+        <w:rPr>
+          <w:color w:val="EE0000"/>
+        </w:rPr>
+        <w:lastRenderedPageBreak/>
+        <w:t xml:space="preserve">capacity (i.e., </w:t>
+      </w:r>
+      <w:r>
+        <w:rPr>
+          <w:i/>
+          <w:iCs/>
+          <w:color w:val="EE0000"/>
+        </w:rPr>
+        <w:t>V</w:t>
+      </w:r>
+      <w:r>
+        <w:rPr>
+          <w:color w:val="EE0000"/>
+          <w:vertAlign w:val="subscript"/>
+        </w:rPr>
+        <w:t>cmax25</w:t>
+      </w:r>
+      <w:r>
+        <w:rPr>
+          <w:color w:val="EE0000"/>
+        </w:rPr>
+        <w:t xml:space="preserve">, </w:t>
+      </w:r>
+      <w:r>
+        <w:rPr>
+          <w:i/>
+          <w:iCs/>
+          <w:color w:val="EE0000"/>
+        </w:rPr>
+        <w:t>J</w:t>
+      </w:r>
+      <w:r>
+        <w:rPr>
+          <w:color w:val="EE0000"/>
+          <w:vertAlign w:val="subscript"/>
+        </w:rPr>
+        <w:t>max25</w:t>
+      </w:r>
+      <w:r>
+        <w:rPr>
+          <w:color w:val="EE0000"/>
+        </w:rPr>
+        <w:t xml:space="preserve">) have not been quantified. Understanding whether changes in net photosynthesis are driven by changes in apparent photosynthetic capacity or stomatal conductance would clarify the underlying mechanism that explains how </w:t>
+      </w:r>
+      <w:r>
+        <w:rPr>
+          <w:i/>
+          <w:iCs/>
+          <w:color w:val="EE0000"/>
+        </w:rPr>
+        <w:t>A. petiolata</w:t>
+      </w:r>
+      <w:r>
+        <w:rPr>
+          <w:color w:val="EE0000"/>
+        </w:rPr>
+        <w:t xml:space="preserve"> impacts native plant physiology. Furthermore, existing field studies has quantified photosynthetic responses to </w:t>
+      </w:r>
+      <w:r>
+        <w:rPr>
+          <w:i/>
+          <w:iCs/>
+          <w:color w:val="EE0000"/>
+        </w:rPr>
+        <w:t>A. petiolata</w:t>
+      </w:r>
+      <w:r>
+        <w:rPr>
+          <w:color w:val="EE0000"/>
+        </w:rPr>
+        <w:t xml:space="preserve"> at a single point in the growing season despite strong seasonal shifts in understory light and soil resource availability that could modulate reliance on disrupted AM fungal communities. Gas exchange measurements collected at different time points in the growing season are therefore needed to assess the relative magnitude of leaf-level physiological responses to </w:t>
+      </w:r>
+      <w:r>
+        <w:rPr>
+          <w:i/>
+          <w:iCs/>
+          <w:color w:val="EE0000"/>
+        </w:rPr>
+        <w:t>A. petiolata</w:t>
+      </w:r>
+      <w:r>
+        <w:rPr>
+          <w:color w:val="EE0000"/>
+        </w:rPr>
+        <w:t xml:space="preserve"> and how this relates to fine-scale impacts on AM fungal community composition and broad-scale effects on native plant productivity and survivorship.</w:t>
+      </w:r>
+      <w:r>
+        <w:rPr>
+          <w:color w:val="EE0000"/>
+        </w:rPr>
+        <w:t>”</w:t>
+      </w:r>
+    </w:p>
+    <w:p>
+      <w:pPr>
+        <w:spacing w:after="0" w:line="480" w:lineRule="auto"/>
+        <w:rPr>
+          <w:color w:val="EE0000"/>
+        </w:rPr>
+      </w:pPr>
+      <w:r>
+        <w:rPr>
+          <w:color w:val="EE0000"/>
+        </w:rPr>
+        <w:t>These changes have significantly reduced the original content by removing discussion about canopy effects on investment in photosynthesis.</w:t>
+      </w:r>
+    </w:p>
+    <w:p>
+      <w:pPr>
         <w:spacing w:after="0" w:line="480" w:lineRule="auto"/>
       </w:pPr>
     </w:p>
@@ -857,20 +1445,19 @@
         <w:rPr>
           <w:color w:val="EE0000"/>
         </w:rPr>
-        <w:lastRenderedPageBreak/>
+        <w:t xml:space="preserve">Summer. </w:t>
+      </w:r>
+      <w:r>
+        <w:rPr>
+          <w:color w:val="EE0000"/>
+        </w:rPr>
         <w:t xml:space="preserve">The sentence </w:t>
       </w:r>
       <w:r>
         <w:rPr>
           <w:color w:val="EE0000"/>
         </w:rPr>
-        <w:t>now reads: “</w:t>
-      </w:r>
-      <w:r>
-        <w:rPr>
-          <w:color w:val="EE0000"/>
-        </w:rPr>
-        <w:t xml:space="preserve">Additionally, soil nutrient availability and soil water availability did not differ between </w:t>
+        <w:t xml:space="preserve">now reads: “Additionally, soil nutrient availability and soil water availability did not differ between </w:t>
       </w:r>
       <w:r>
         <w:rPr>
@@ -959,13 +1546,7 @@
         <w:rPr>
           <w:color w:val="EE0000"/>
         </w:rPr>
-        <w:t xml:space="preserve"> (Table 1), at a single timepoint in the summer.</w:t>
-      </w:r>
-      <w:r>
-        <w:rPr>
-          <w:color w:val="EE0000"/>
-        </w:rPr>
-        <w:t>”</w:t>
+        <w:t xml:space="preserve"> (Table 1), at a single timepoint in the summer.”</w:t>
       </w:r>
     </w:p>
     <w:p>
@@ -992,6 +1573,7 @@
         <w:rPr>
           <w:color w:val="EE0000"/>
         </w:rPr>
+        <w:lastRenderedPageBreak/>
         <w:t>Sentence has been rephrased and the rest of the section has been organized as follows:</w:t>
       </w:r>
     </w:p>
@@ -1269,11 +1851,18 @@
         <w:rPr>
           <w:color w:val="EE0000"/>
         </w:rPr>
-        <w:t xml:space="preserve">Gas exchange data were collected from three of the five experimental plots because two plots were excluded due to an insufficient number of the focal native species. Measurements were performed during two periods: once early in the growing season when the tree canopy was open and tree canopy leaf out was occurring (April 19 through April 21 for </w:t>
-      </w:r>
-      <w:r>
-        <w:rPr>
-          <w:i/>
+        <w:t xml:space="preserve">Gas exchange data </w:t>
+      </w:r>
+      <w:r>
+        <w:rPr>
+          <w:color w:val="EE0000"/>
+        </w:rPr>
+        <w:t xml:space="preserve">(n = 32 individuals for </w:t>
+      </w:r>
+      <w:r>
+        <w:rPr>
+          <w:i/>
+          <w:iCs/>
           <w:color w:val="EE0000"/>
         </w:rPr>
         <w:t>Trillium</w:t>
@@ -1282,6 +1871,63 @@
         <w:rPr>
           <w:color w:val="EE0000"/>
         </w:rPr>
+        <w:t xml:space="preserve"> spp., 33 individuals for </w:t>
+      </w:r>
+      <w:r>
+        <w:rPr>
+          <w:i/>
+          <w:iCs/>
+          <w:color w:val="EE0000"/>
+        </w:rPr>
+        <w:t xml:space="preserve">M. </w:t>
+      </w:r>
+      <w:proofErr w:type="spellStart"/>
+      <w:r>
+        <w:rPr>
+          <w:i/>
+          <w:iCs/>
+          <w:color w:val="EE0000"/>
+        </w:rPr>
+        <w:t>racemosum</w:t>
+      </w:r>
+      <w:proofErr w:type="spellEnd"/>
+      <w:r>
+        <w:rPr>
+          <w:i/>
+          <w:iCs/>
+          <w:color w:val="EE0000"/>
+        </w:rPr>
+        <w:t>;</w:t>
+      </w:r>
+      <w:r>
+        <w:rPr>
+          <w:color w:val="EE0000"/>
+        </w:rPr>
+        <w:t xml:space="preserve"> Table 2)</w:t>
+      </w:r>
+      <w:r>
+        <w:rPr>
+          <w:color w:val="EE0000"/>
+        </w:rPr>
+        <w:t xml:space="preserve"> </w:t>
+      </w:r>
+      <w:r>
+        <w:rPr>
+          <w:color w:val="EE0000"/>
+        </w:rPr>
+        <w:t xml:space="preserve">were collected from three of the five experimental plots because two plots were excluded due to an insufficient number of the focal native species. Measurements were performed during two periods: once early in the growing season when the tree canopy was open and tree canopy leaf out was occurring (April 19 through April 21 for </w:t>
+      </w:r>
+      <w:r>
+        <w:rPr>
+          <w:i/>
+          <w:color w:val="EE0000"/>
+        </w:rPr>
+        <w:t>Trillium</w:t>
+      </w:r>
+      <w:r>
+        <w:rPr>
+          <w:color w:val="EE0000"/>
+        </w:rPr>
         <w:t xml:space="preserve"> spp. and May 5 through May 6 for </w:t>
       </w:r>
       <w:r>
@@ -1304,14 +1950,7 @@
         <w:rPr>
           <w:color w:val="EE0000"/>
         </w:rPr>
-        <w:t xml:space="preserve">) and once later in the growth season when the tree canopy was fully closed (June 12 through June </w:t>
-      </w:r>
-      <w:r>
-        <w:rPr>
-          <w:color w:val="EE0000"/>
-        </w:rPr>
-        <w:lastRenderedPageBreak/>
-        <w:t xml:space="preserve">15 for both species). The first measurement period was conducted at different time points for </w:t>
+        <w:t xml:space="preserve">) and once later in the growth season when the tree canopy was fully closed (June 12 through June 15 for both species). The first measurement period was conducted at different time points for </w:t>
       </w:r>
       <w:r>
         <w:rPr>
@@ -1389,26 +2028,405 @@
         <w:rPr>
           <w:color w:val="EE0000"/>
         </w:rPr>
-        <w:t xml:space="preserve">. Two of the five plots were excluded from gas exchange measurements due to an insufficient number of the focal native species within them. Gas exchange data across the three sampled plots allowed us to confidently assess the effects of </w:t>
-      </w:r>
-      <w:r>
-        <w:rPr>
-          <w:i/>
-          <w:iCs/>
-          <w:color w:val="EE0000"/>
+        <w:t xml:space="preserve">. </w:t>
+      </w:r>
+    </w:p>
+    <w:p>
+      <w:pPr>
+        <w:spacing w:after="0" w:line="480" w:lineRule="auto"/>
+      </w:pPr>
+    </w:p>
+    <w:p>
+      <w:pPr>
+        <w:spacing w:after="0" w:line="480" w:lineRule="auto"/>
+      </w:pPr>
+      <w:r>
+        <w:t xml:space="preserve">L290-292. As not all readers are familiar with SPAD meters and that this acronym specifically pertains to the division of Minolta that developed the first chlorophyll meter, I suggest rewriting in “Relative chlorophyll content, </w:t>
+      </w:r>
+      <w:proofErr w:type="spellStart"/>
+      <w:r>
+        <w:t>i.e</w:t>
+      </w:r>
+      <w:proofErr w:type="spellEnd"/>
+      <w:r>
+        <w:t xml:space="preserve">, not calibrated to actual chlorophyll content, was measured </w:t>
+      </w:r>
+      <w:r>
+        <w:lastRenderedPageBreak/>
+        <w:t xml:space="preserve">after each Anet/Ci curve on the same leaf using a SPAD-meter (SPAD unitless) built into the </w:t>
+      </w:r>
+      <w:proofErr w:type="spellStart"/>
+      <w:r>
+        <w:t>MultispeQ</w:t>
+      </w:r>
+      <w:proofErr w:type="spellEnd"/>
+      <w:r>
+        <w:t xml:space="preserve"> V2.0 handheld device (</w:t>
+      </w:r>
+      <w:proofErr w:type="spellStart"/>
+      <w:r>
+        <w:t>PhotosynQ</w:t>
+      </w:r>
+      <w:proofErr w:type="spellEnd"/>
+      <w:r>
+        <w:t xml:space="preserve"> Inc., East Lansing, MI, USA).</w:t>
+      </w:r>
+    </w:p>
+    <w:p>
+      <w:pPr>
+        <w:spacing w:after="0" w:line="480" w:lineRule="auto"/>
+        <w:rPr>
+          <w:color w:val="EE0000"/>
+        </w:rPr>
+      </w:pPr>
+      <w:r>
+        <w:rPr>
+          <w:color w:val="EE0000"/>
+        </w:rPr>
+        <w:t>Changed as suggested.</w:t>
+      </w:r>
+    </w:p>
+    <w:p>
+      <w:pPr>
+        <w:spacing w:after="0" w:line="480" w:lineRule="auto"/>
+      </w:pPr>
+    </w:p>
+    <w:p>
+      <w:pPr>
+        <w:spacing w:after="0" w:line="480" w:lineRule="auto"/>
+      </w:pPr>
+      <w:r>
+        <w:t xml:space="preserve">The statistical analysis is improved, but the description is not. The ANOVA analyses in Table 4 and 5 clearly show that the mere presence of </w:t>
+      </w:r>
+      <w:r>
+        <w:rPr>
+          <w:i/>
+          <w:iCs/>
+        </w:rPr>
+        <w:t xml:space="preserve">A. petiolata </w:t>
+      </w:r>
+      <w:r>
+        <w:t>(regardless of canopy status) significantly affected all standard photosynthesis parameters (</w:t>
+      </w:r>
+      <w:r>
+        <w:rPr>
+          <w:i/>
+          <w:iCs/>
+        </w:rPr>
+        <w:t>A</w:t>
+      </w:r>
+      <w:r>
+        <w:rPr>
+          <w:vertAlign w:val="subscript"/>
+        </w:rPr>
+        <w:t>net</w:t>
+      </w:r>
+      <w:r>
+        <w:t xml:space="preserve">, </w:t>
+      </w:r>
+      <w:proofErr w:type="spellStart"/>
+      <w:r>
+        <w:rPr>
+          <w:i/>
+          <w:iCs/>
+        </w:rPr>
+        <w:t>g</w:t>
+      </w:r>
+      <w:r>
+        <w:rPr>
+          <w:vertAlign w:val="subscript"/>
+        </w:rPr>
+        <w:t>sw</w:t>
+      </w:r>
+      <w:proofErr w:type="spellEnd"/>
+      <w:r>
+        <w:t xml:space="preserve">) and stomatal limitation in </w:t>
+      </w:r>
+      <w:r>
+        <w:rPr>
+          <w:i/>
+          <w:iCs/>
+        </w:rPr>
+        <w:t xml:space="preserve">M. </w:t>
+      </w:r>
+      <w:proofErr w:type="spellStart"/>
+      <w:r>
+        <w:rPr>
+          <w:i/>
+          <w:iCs/>
+        </w:rPr>
+        <w:t>racemosum</w:t>
+      </w:r>
+      <w:proofErr w:type="spellEnd"/>
+      <w:r>
+        <w:t>, whereas it significantly affected only the maximum rate of electron transport for RuBP regeneration (</w:t>
+      </w:r>
+      <w:proofErr w:type="spellStart"/>
+      <w:r>
+        <w:rPr>
+          <w:i/>
+          <w:iCs/>
+        </w:rPr>
+        <w:t>J</w:t>
+      </w:r>
+      <w:r>
+        <w:rPr>
+          <w:vertAlign w:val="subscript"/>
+        </w:rPr>
+        <w:t>max</w:t>
+      </w:r>
+      <w:proofErr w:type="spellEnd"/>
+      <w:r>
+        <w:t xml:space="preserve">) in </w:t>
+      </w:r>
+      <w:r>
+        <w:rPr>
+          <w:i/>
+          <w:iCs/>
+        </w:rPr>
+        <w:t>Trillium</w:t>
+      </w:r>
+      <w:r>
+        <w:t xml:space="preserve"> spp. The significant interactions, where they occur, just mean that the response (general decrease or increase for </w:t>
+      </w:r>
+      <w:r>
+        <w:rPr>
+          <w:i/>
+          <w:iCs/>
+        </w:rPr>
+        <w:t>J</w:t>
+      </w:r>
+      <w:r>
+        <w:rPr>
+          <w:vertAlign w:val="subscript"/>
+        </w:rPr>
+        <w:t>max25</w:t>
+      </w:r>
+      <w:r>
+        <w:t>:</w:t>
+      </w:r>
+      <w:r>
+        <w:rPr>
+          <w:i/>
+          <w:iCs/>
+        </w:rPr>
+        <w:t>V</w:t>
+      </w:r>
+      <w:r>
+        <w:rPr>
+          <w:vertAlign w:val="subscript"/>
+        </w:rPr>
+        <w:t>cmax25</w:t>
+      </w:r>
+      <w:r>
+        <w:t xml:space="preserve"> ratio) is amplified after canopy closure. That’s all.</w:t>
+      </w:r>
+      <w:r>
+        <w:t xml:space="preserve"> </w:t>
+      </w:r>
+      <w:r>
+        <w:t>Therefore, this entire section must be rewritten. The percentages you wrote refer to the marginal means of ANOVA, which are not shown. It is not necessary to display these values, but you must clearly specify what you are referring to. As a rule of thumb, you can write “on average”.</w:t>
+      </w:r>
+    </w:p>
+    <w:p>
+      <w:pPr>
+        <w:spacing w:after="0" w:line="480" w:lineRule="auto"/>
+        <w:rPr>
+          <w:color w:val="EE0000"/>
+        </w:rPr>
+      </w:pPr>
+      <w:r>
+        <w:rPr>
+          <w:color w:val="EE0000"/>
+        </w:rPr>
+        <w:t xml:space="preserve">The results section has been rewritten and now only explains model results. </w:t>
+      </w:r>
+      <w:r>
+        <w:rPr>
+          <w:color w:val="EE0000"/>
+        </w:rPr>
+        <w:t>Marginal mean percent</w:t>
+      </w:r>
+      <w:r>
+        <w:rPr>
+          <w:color w:val="EE0000"/>
+        </w:rPr>
+        <w:t xml:space="preserve"> changes are </w:t>
+      </w:r>
+      <w:r>
+        <w:rPr>
+          <w:color w:val="EE0000"/>
+        </w:rPr>
+        <w:t>omitted,</w:t>
+      </w:r>
+      <w:r>
+        <w:rPr>
+          <w:color w:val="EE0000"/>
+        </w:rPr>
+        <w:t xml:space="preserve"> and the section is now shorter</w:t>
+      </w:r>
+      <w:r>
+        <w:rPr>
+          <w:color w:val="EE0000"/>
+        </w:rPr>
+        <w:t xml:space="preserve"> as a result</w:t>
+      </w:r>
+      <w:r>
+        <w:rPr>
+          <w:color w:val="EE0000"/>
+        </w:rPr>
+        <w:t>.</w:t>
+      </w:r>
+    </w:p>
+    <w:p>
+      <w:pPr>
+        <w:spacing w:after="0" w:line="480" w:lineRule="auto"/>
+      </w:pPr>
+    </w:p>
+    <w:p>
+      <w:pPr>
+        <w:spacing w:after="0" w:line="480" w:lineRule="auto"/>
+      </w:pPr>
+      <w:r>
+        <w:t xml:space="preserve">For example, L403-406 and L414-417 are verbose and not properly correct. One suggestion maybe “For </w:t>
+      </w:r>
+      <w:r>
+        <w:rPr>
+          <w:i/>
+          <w:iCs/>
+        </w:rPr>
+        <w:t>Trillium</w:t>
+      </w:r>
+      <w:r>
+        <w:t xml:space="preserve"> spp., net photosynthesis (Fig. 2a) significantly (p&lt;0.001, Table 4) decreased on average by 64%, but 14% higher magnitude under </w:t>
+      </w:r>
+      <w:r>
+        <w:rPr>
+          <w:i/>
+          <w:iCs/>
         </w:rPr>
         <w:t>A. petiolata</w:t>
       </w:r>
       <w:r>
-        <w:rPr>
-          <w:color w:val="EE0000"/>
-        </w:rPr>
-        <w:t xml:space="preserve"> on native plant physiology (n = 32 individuals for </w:t>
-      </w:r>
-      <w:r>
-        <w:rPr>
-          <w:i/>
-          <w:iCs/>
+        <w:t xml:space="preserve">-ambient treatment (A. petiolata treatment-by-canopy status interaction: p=0.032, Table 4; Fig. 2a). Stomatal conductance (Fig. 2c), and stomatal limitation (Fig. 2e) also significantly (p&lt;0.001, Table 4) decreased on average by 20%, and 55%, respectively, after the tree canopy closure, but </w:t>
+      </w:r>
+      <w:r>
+        <w:lastRenderedPageBreak/>
+        <w:t xml:space="preserve">independently of the </w:t>
+      </w:r>
+      <w:r>
+        <w:rPr>
+          <w:i/>
+          <w:iCs/>
+        </w:rPr>
+        <w:t>A. petiolat</w:t>
+      </w:r>
+      <w:r>
+        <w:rPr>
+          <w:i/>
+          <w:iCs/>
+        </w:rPr>
+        <w:t>a</w:t>
+      </w:r>
+      <w:r>
+        <w:t xml:space="preserve"> presence.”</w:t>
+      </w:r>
+      <w:r>
+        <w:t xml:space="preserve"> </w:t>
+      </w:r>
+      <w:r>
+        <w:t xml:space="preserve">For L414-417: “For </w:t>
+      </w:r>
+      <w:r>
+        <w:rPr>
+          <w:i/>
+          <w:iCs/>
+        </w:rPr>
+        <w:t xml:space="preserve">M. </w:t>
+      </w:r>
+      <w:proofErr w:type="spellStart"/>
+      <w:r>
+        <w:rPr>
+          <w:i/>
+          <w:iCs/>
+        </w:rPr>
+        <w:t>racemosum</w:t>
+      </w:r>
+      <w:proofErr w:type="spellEnd"/>
+      <w:r>
+        <w:t xml:space="preserve">, net photosynthesis (Fig. 2b) and stomatal conductance (Fig. 2d) significantly (p&lt;0.001, Table 4) decreased on average by 63% and 59%, respectively, whereas stomatal limitation significantly increased by 14% (p&lt;0.001, Table 4; Fig. 2f) after the tree canopy closure and independently of the </w:t>
+      </w:r>
+      <w:r>
+        <w:rPr>
+          <w:i/>
+          <w:iCs/>
+        </w:rPr>
+        <w:t>A. petiolat</w:t>
+      </w:r>
+      <w:r>
+        <w:rPr>
+          <w:i/>
+          <w:iCs/>
+        </w:rPr>
+        <w:t>a</w:t>
+      </w:r>
+      <w:r>
+        <w:t xml:space="preserve"> presence. Under the </w:t>
+      </w:r>
+      <w:r>
+        <w:rPr>
+          <w:i/>
+          <w:iCs/>
+        </w:rPr>
+        <w:t>A. petiolata</w:t>
+      </w:r>
+      <w:r>
+        <w:t>-ambient treatment, net photosynthesis and stomatal conductance decreased on average by 12% (p=0.015, Table 4) and 22% (p=0.002, Table 4), whereas stomatal limitation increased by 24% (p=0.007, Table 4), independently of the canopy openness.”</w:t>
+      </w:r>
+    </w:p>
+    <w:p>
+      <w:pPr>
+        <w:spacing w:after="0" w:line="480" w:lineRule="auto"/>
+        <w:rPr>
+          <w:color w:val="EE0000"/>
+        </w:rPr>
+      </w:pPr>
+      <w:r>
+        <w:rPr>
+          <w:color w:val="EE0000"/>
+        </w:rPr>
+        <w:t>Done.</w:t>
+      </w:r>
+      <w:r>
+        <w:rPr>
+          <w:color w:val="EE0000"/>
+        </w:rPr>
+        <w:t xml:space="preserve"> We have changed these two paragraphs with the aim to shorten and clarify, copied below:</w:t>
+      </w:r>
+    </w:p>
+    <w:p>
+      <w:pPr>
+        <w:spacing w:line="480" w:lineRule="auto"/>
+        <w:ind w:left="720"/>
+        <w:rPr>
+          <w:color w:val="EE0000"/>
+        </w:rPr>
+      </w:pPr>
+      <w:r>
+        <w:rPr>
+          <w:color w:val="EE0000"/>
+        </w:rPr>
+        <w:t>“</w:t>
+      </w:r>
+      <w:r>
+        <w:rPr>
+          <w:color w:val="EE0000"/>
+        </w:rPr>
+        <w:t xml:space="preserve">For </w:t>
+      </w:r>
+      <w:r>
+        <w:rPr>
+          <w:i/>
           <w:color w:val="EE0000"/>
         </w:rPr>
         <w:t>Trillium</w:t>
@@ -1417,7 +2435,174 @@
         <w:rPr>
           <w:color w:val="EE0000"/>
         </w:rPr>
-        <w:t xml:space="preserve"> spp., 33 individuals for </w:t>
+        <w:t xml:space="preserve"> spp., measurements collected after tree canopy closure demonstrated significantly lower net photosynthesis and stomatal conductance rates and significantly greater stomatal limitation compared to measurements collected before tree canopy closure (</w:t>
+      </w:r>
+      <w:r>
+        <w:rPr>
+          <w:i/>
+          <w:color w:val="EE0000"/>
+        </w:rPr>
+        <w:t>p</w:t>
+      </w:r>
+      <w:r>
+        <w:rPr>
+          <w:color w:val="EE0000"/>
+        </w:rPr>
+        <w:t xml:space="preserve">&lt;0.001 in all cases, Table 4; Fig. 2a, 2c, 2e). Net photosynthesis was marginally reduced in the </w:t>
+      </w:r>
+      <w:r>
+        <w:rPr>
+          <w:i/>
+          <w:color w:val="EE0000"/>
+        </w:rPr>
+        <w:t>A. petiolata</w:t>
+      </w:r>
+      <w:r>
+        <w:rPr>
+          <w:color w:val="EE0000"/>
+        </w:rPr>
+        <w:t xml:space="preserve">-ambient treatment compared to the </w:t>
+      </w:r>
+      <w:r>
+        <w:rPr>
+          <w:i/>
+          <w:color w:val="EE0000"/>
+        </w:rPr>
+        <w:t>A. petiolata</w:t>
+      </w:r>
+      <w:r>
+        <w:rPr>
+          <w:color w:val="EE0000"/>
+        </w:rPr>
+        <w:t>-weeded treatment (</w:t>
+      </w:r>
+      <w:r>
+        <w:rPr>
+          <w:i/>
+          <w:color w:val="EE0000"/>
+        </w:rPr>
+        <w:t>p</w:t>
+      </w:r>
+      <w:r>
+        <w:rPr>
+          <w:color w:val="EE0000"/>
+        </w:rPr>
+        <w:t>=0.064, Table 4; Fig. 2a), with amplified responses observed after canopy closure (</w:t>
+      </w:r>
+      <w:r>
+        <w:rPr>
+          <w:i/>
+          <w:color w:val="EE0000"/>
+        </w:rPr>
+        <w:t>A. petiolata</w:t>
+      </w:r>
+      <w:r>
+        <w:rPr>
+          <w:color w:val="EE0000"/>
+        </w:rPr>
+        <w:t xml:space="preserve"> treatment-by-canopy status interaction: </w:t>
+      </w:r>
+      <w:r>
+        <w:rPr>
+          <w:i/>
+          <w:color w:val="EE0000"/>
+        </w:rPr>
+        <w:t>p</w:t>
+      </w:r>
+      <w:r>
+        <w:rPr>
+          <w:color w:val="EE0000"/>
+        </w:rPr>
+        <w:t xml:space="preserve">=0.032, Table 4; Fig. 2a). </w:t>
+      </w:r>
+      <w:proofErr w:type="spellStart"/>
+      <w:r>
+        <w:rPr>
+          <w:i/>
+          <w:color w:val="EE0000"/>
+        </w:rPr>
+        <w:t>Alliaria</w:t>
+      </w:r>
+      <w:proofErr w:type="spellEnd"/>
+      <w:r>
+        <w:rPr>
+          <w:i/>
+          <w:color w:val="EE0000"/>
+        </w:rPr>
+        <w:t xml:space="preserve"> petiolata</w:t>
+      </w:r>
+      <w:r>
+        <w:rPr>
+          <w:color w:val="EE0000"/>
+        </w:rPr>
+        <w:t xml:space="preserve"> treatment had no effect on stomatal conductance (</w:t>
+      </w:r>
+      <w:r>
+        <w:rPr>
+          <w:i/>
+          <w:color w:val="EE0000"/>
+        </w:rPr>
+        <w:t>p</w:t>
+      </w:r>
+      <w:r>
+        <w:rPr>
+          <w:color w:val="EE0000"/>
+        </w:rPr>
+        <w:t>=0.726, Table 4; Fig. 2c) or stomatal limitation (</w:t>
+      </w:r>
+      <w:r>
+        <w:rPr>
+          <w:i/>
+          <w:color w:val="EE0000"/>
+        </w:rPr>
+        <w:t>p</w:t>
+      </w:r>
+      <w:r>
+        <w:rPr>
+          <w:color w:val="EE0000"/>
+        </w:rPr>
+        <w:t>=0.751, Table 4; Fig. 2e), regardless of canopy status (</w:t>
+      </w:r>
+      <w:r>
+        <w:rPr>
+          <w:i/>
+          <w:color w:val="EE0000"/>
+        </w:rPr>
+        <w:t>A. petiolata</w:t>
+      </w:r>
+      <w:r>
+        <w:rPr>
+          <w:color w:val="EE0000"/>
+        </w:rPr>
+        <w:t xml:space="preserve"> treatment-by-canopy status interaction: </w:t>
+      </w:r>
+      <w:r>
+        <w:rPr>
+          <w:i/>
+          <w:color w:val="EE0000"/>
+        </w:rPr>
+        <w:t>p</w:t>
+      </w:r>
+      <w:r>
+        <w:rPr>
+          <w:color w:val="EE0000"/>
+        </w:rPr>
+        <w:t>&gt;0.05 in both cases, Table 4).</w:t>
+      </w:r>
+    </w:p>
+    <w:p>
+      <w:pPr>
+        <w:spacing w:line="480" w:lineRule="auto"/>
+        <w:ind w:left="720" w:firstLine="720"/>
+        <w:rPr>
+          <w:color w:val="EE0000"/>
+        </w:rPr>
+      </w:pPr>
+      <w:r>
+        <w:rPr>
+          <w:color w:val="EE0000"/>
+        </w:rPr>
+        <w:t xml:space="preserve">For </w:t>
       </w:r>
       <w:r>
         <w:rPr>
@@ -1439,748 +2624,465 @@
       <w:proofErr w:type="spellEnd"/>
       <w:r>
         <w:rPr>
-          <w:i/>
-          <w:iCs/>
-          <w:color w:val="EE0000"/>
-        </w:rPr>
-        <w:t>;</w:t>
-      </w:r>
-      <w:r>
-        <w:rPr>
-          <w:color w:val="EE0000"/>
-        </w:rPr>
-        <w:t xml:space="preserve"> Table 2).</w:t>
-      </w:r>
-    </w:p>
-    <w:p>
-      <w:pPr>
-        <w:spacing w:after="0" w:line="480" w:lineRule="auto"/>
-      </w:pPr>
-    </w:p>
-    <w:p>
-      <w:pPr>
-        <w:spacing w:after="0" w:line="480" w:lineRule="auto"/>
-      </w:pPr>
-      <w:r>
-        <w:t xml:space="preserve">L290-292. As not all readers are familiar with SPAD meters and that this acronym specifically pertains to the division of Minolta that developed the first chlorophyll meter, I suggest rewriting in “Relative chlorophyll content, </w:t>
+          <w:color w:val="EE0000"/>
+        </w:rPr>
+        <w:t>, measurements collected after canopy closure exhibited significantly lower net photosynthesis and stomatal conductance rates and significantly greater stomatal limitation compared to measurements collected before canopy closure (</w:t>
+      </w:r>
+      <w:r>
+        <w:rPr>
+          <w:i/>
+          <w:iCs/>
+          <w:color w:val="EE0000"/>
+        </w:rPr>
+        <w:t>p</w:t>
+      </w:r>
+      <w:r>
+        <w:rPr>
+          <w:color w:val="EE0000"/>
+        </w:rPr>
+        <w:t xml:space="preserve">&lt;0.001 in all cases, Table 4; Fig. 2b, 2d, 2f). In the </w:t>
+      </w:r>
+      <w:r>
+        <w:rPr>
+          <w:i/>
+          <w:iCs/>
+          <w:color w:val="EE0000"/>
+        </w:rPr>
+        <w:t>A. petiolata</w:t>
+      </w:r>
+      <w:r>
+        <w:rPr>
+          <w:color w:val="EE0000"/>
+        </w:rPr>
+        <w:t xml:space="preserve">-ambient treatment, net </w:t>
+      </w:r>
+      <w:r>
+        <w:rPr>
+          <w:color w:val="EE0000"/>
+        </w:rPr>
+        <w:lastRenderedPageBreak/>
+        <w:t>photosynthesis and stomatal conductance rates each significantly decreased (</w:t>
+      </w:r>
+      <w:r>
+        <w:rPr>
+          <w:i/>
+          <w:iCs/>
+          <w:color w:val="EE0000"/>
+        </w:rPr>
+        <w:t>p</w:t>
+      </w:r>
+      <w:r>
+        <w:rPr>
+          <w:color w:val="EE0000"/>
+        </w:rPr>
+        <w:t xml:space="preserve">=0.016 for net photosynthesis, </w:t>
+      </w:r>
+      <w:r>
+        <w:rPr>
+          <w:i/>
+          <w:iCs/>
+          <w:color w:val="EE0000"/>
+        </w:rPr>
+        <w:t>p</w:t>
+      </w:r>
+      <w:r>
+        <w:rPr>
+          <w:color w:val="EE0000"/>
+        </w:rPr>
+        <w:t>=0.002 for stomatal conductance, Table 4) while stomatal limitation significantly increased (</w:t>
+      </w:r>
+      <w:r>
+        <w:rPr>
+          <w:i/>
+          <w:iCs/>
+          <w:color w:val="EE0000"/>
+        </w:rPr>
+        <w:t>p</w:t>
+      </w:r>
+      <w:r>
+        <w:rPr>
+          <w:color w:val="EE0000"/>
+        </w:rPr>
+        <w:t xml:space="preserve">=0.007, Table 4) compared to the </w:t>
+      </w:r>
+      <w:r>
+        <w:rPr>
+          <w:i/>
+          <w:iCs/>
+          <w:color w:val="EE0000"/>
+        </w:rPr>
+        <w:t>A. petiolata</w:t>
+      </w:r>
+      <w:r>
+        <w:rPr>
+          <w:color w:val="EE0000"/>
+        </w:rPr>
+        <w:t xml:space="preserve">-weeded treatment. For net photosynthesis and stomatal conductance, these responses occurred independently of </w:t>
+      </w:r>
+      <w:r>
+        <w:rPr>
+          <w:i/>
+          <w:iCs/>
+          <w:color w:val="EE0000"/>
+        </w:rPr>
+        <w:t>A. petiolata</w:t>
+      </w:r>
+      <w:r>
+        <w:rPr>
+          <w:color w:val="EE0000"/>
+        </w:rPr>
+        <w:t xml:space="preserve"> treatment (</w:t>
+      </w:r>
+      <w:r>
+        <w:rPr>
+          <w:i/>
+          <w:iCs/>
+          <w:color w:val="EE0000"/>
+        </w:rPr>
+        <w:t>A. petiolata</w:t>
+      </w:r>
+      <w:r>
+        <w:rPr>
+          <w:color w:val="EE0000"/>
+        </w:rPr>
+        <w:t xml:space="preserve">-by-canopy interaction: </w:t>
+      </w:r>
+      <w:r>
+        <w:rPr>
+          <w:i/>
+          <w:iCs/>
+          <w:color w:val="EE0000"/>
+        </w:rPr>
+        <w:t>p</w:t>
+      </w:r>
+      <w:r>
+        <w:rPr>
+          <w:color w:val="EE0000"/>
+        </w:rPr>
+        <w:t xml:space="preserve">&gt;0.05 in both cases; Table 4; Fig. 2b, 2d). For stomatal limitation, responses to </w:t>
+      </w:r>
+      <w:r>
+        <w:rPr>
+          <w:i/>
+          <w:iCs/>
+          <w:color w:val="EE0000"/>
+        </w:rPr>
+        <w:t>A. petiolata</w:t>
+      </w:r>
+      <w:r>
+        <w:rPr>
+          <w:color w:val="EE0000"/>
+        </w:rPr>
+        <w:t xml:space="preserve"> were stronger after canopy closure (</w:t>
+      </w:r>
+      <w:r>
+        <w:rPr>
+          <w:i/>
+          <w:iCs/>
+          <w:color w:val="EE0000"/>
+        </w:rPr>
+        <w:t>A. petiolata</w:t>
+      </w:r>
+      <w:r>
+        <w:rPr>
+          <w:color w:val="EE0000"/>
+        </w:rPr>
+        <w:t xml:space="preserve">-by-canopy interaction: </w:t>
+      </w:r>
+      <w:r>
+        <w:rPr>
+          <w:i/>
+          <w:iCs/>
+          <w:color w:val="EE0000"/>
+        </w:rPr>
+        <w:t>p</w:t>
+      </w:r>
+      <w:r>
+        <w:rPr>
+          <w:color w:val="EE0000"/>
+        </w:rPr>
+        <w:t>=0.023; Table 4; Fig. 2f).</w:t>
+      </w:r>
+      <w:r>
+        <w:rPr>
+          <w:color w:val="EE0000"/>
+        </w:rPr>
+        <w:t>”</w:t>
+      </w:r>
+    </w:p>
+    <w:p>
+      <w:pPr>
+        <w:spacing w:after="0" w:line="480" w:lineRule="auto"/>
+        <w:rPr>
+          <w:color w:val="EE0000"/>
+        </w:rPr>
+      </w:pPr>
+      <w:r>
+        <w:rPr>
+          <w:color w:val="EE0000"/>
+        </w:rPr>
+        <w:t xml:space="preserve">Changes have also been made to the other subsections of the Results, </w:t>
+      </w:r>
+      <w:r>
+        <w:rPr>
+          <w:color w:val="EE0000"/>
+        </w:rPr>
+        <w:t xml:space="preserve">using a similar structure </w:t>
+      </w:r>
+      <w:r>
+        <w:rPr>
+          <w:color w:val="EE0000"/>
+        </w:rPr>
+        <w:t xml:space="preserve">with </w:t>
+      </w:r>
+      <w:r>
+        <w:rPr>
+          <w:color w:val="EE0000"/>
+        </w:rPr>
+        <w:t>the</w:t>
+      </w:r>
+      <w:r>
+        <w:rPr>
+          <w:color w:val="EE0000"/>
+        </w:rPr>
+        <w:t xml:space="preserve"> intent to shorten and explain </w:t>
+      </w:r>
+      <w:r>
+        <w:rPr>
+          <w:color w:val="EE0000"/>
+        </w:rPr>
+        <w:t>only</w:t>
+      </w:r>
+      <w:r>
+        <w:rPr>
+          <w:color w:val="EE0000"/>
+        </w:rPr>
+        <w:t xml:space="preserve"> </w:t>
+      </w:r>
+      <w:r>
+        <w:rPr>
+          <w:color w:val="EE0000"/>
+        </w:rPr>
+        <w:t>main model results.</w:t>
+      </w:r>
+    </w:p>
+    <w:p>
+      <w:pPr>
+        <w:spacing w:after="0" w:line="480" w:lineRule="auto"/>
+      </w:pPr>
+    </w:p>
+    <w:p>
+      <w:pPr>
+        <w:spacing w:after="0" w:line="480" w:lineRule="auto"/>
+      </w:pPr>
+      <w:r>
+        <w:t>It is strange that Anova gave a significant “A. petiolat</w:t>
+      </w:r>
+      <w:r>
+        <w:t>a</w:t>
+      </w:r>
+      <w:r>
+        <w:t xml:space="preserve">” effect for Anet and </w:t>
       </w:r>
       <w:proofErr w:type="spellStart"/>
       <w:r>
-        <w:t>i.e</w:t>
+        <w:t>gsw</w:t>
       </w:r>
       <w:proofErr w:type="spellEnd"/>
       <w:r>
-        <w:t xml:space="preserve">, not calibrated to actual chlorophyll content, was measured after each Anet/Ci curve on the same leaf using a SPAD-meter (SPAD unitless) built into the </w:t>
+        <w:t xml:space="preserve"> for M. </w:t>
       </w:r>
       <w:proofErr w:type="spellStart"/>
       <w:r>
-        <w:t>MultispeQ</w:t>
+        <w:t>racemosum</w:t>
       </w:r>
       <w:proofErr w:type="spellEnd"/>
       <w:r>
-        <w:t xml:space="preserve"> V2.0 handheld device (</w:t>
+        <w:t xml:space="preserve">, but the Tukey test did not in April-May. From the graphs, the lower mean values for April-ambient M. </w:t>
       </w:r>
       <w:proofErr w:type="spellStart"/>
       <w:r>
-        <w:t>PhotosynQ</w:t>
+        <w:t>racemosum</w:t>
       </w:r>
       <w:proofErr w:type="spellEnd"/>
       <w:r>
-        <w:t xml:space="preserve"> Inc., East Lansing, MI, USA).</w:t>
-      </w:r>
-    </w:p>
-    <w:p>
-      <w:pPr>
-        <w:spacing w:after="0" w:line="480" w:lineRule="auto"/>
-        <w:rPr>
-          <w:color w:val="EE0000"/>
-        </w:rPr>
-      </w:pPr>
-      <w:r>
-        <w:rPr>
-          <w:color w:val="EE0000"/>
-        </w:rPr>
-        <w:t>Changed as suggested.</w:t>
-      </w:r>
-    </w:p>
-    <w:p>
-      <w:pPr>
-        <w:spacing w:after="0" w:line="480" w:lineRule="auto"/>
-      </w:pPr>
-    </w:p>
-    <w:p>
-      <w:pPr>
-        <w:spacing w:after="0" w:line="480" w:lineRule="auto"/>
-      </w:pPr>
-      <w:r>
-        <w:t xml:space="preserve">The statistical analysis is improved, but the description is not. The ANOVA analyses in Table 4 and 5 clearly show that the mere presence of </w:t>
-      </w:r>
-      <w:r>
-        <w:rPr>
-          <w:i/>
-          <w:iCs/>
+        <w:t xml:space="preserve"> are evident.</w:t>
+      </w:r>
+    </w:p>
+    <w:p>
+      <w:pPr>
+        <w:spacing w:after="0" w:line="480" w:lineRule="auto"/>
+        <w:rPr>
+          <w:color w:val="EE0000"/>
+        </w:rPr>
+      </w:pPr>
+      <w:r>
+        <w:rPr>
+          <w:color w:val="EE0000"/>
+        </w:rPr>
+        <w:t xml:space="preserve">Thank you for this comment. </w:t>
+      </w:r>
+      <w:r>
+        <w:rPr>
+          <w:color w:val="EE0000"/>
+        </w:rPr>
+        <w:t>T</w:t>
+      </w:r>
+      <w:r>
+        <w:rPr>
+          <w:color w:val="EE0000"/>
+        </w:rPr>
+        <w:t>h</w:t>
+      </w:r>
+      <w:r>
+        <w:rPr>
+          <w:color w:val="EE0000"/>
+        </w:rPr>
+        <w:t>is</w:t>
+      </w:r>
+      <w:r>
+        <w:rPr>
+          <w:color w:val="EE0000"/>
+        </w:rPr>
+        <w:t xml:space="preserve"> discrep</w:t>
+      </w:r>
+      <w:r>
+        <w:rPr>
+          <w:color w:val="EE0000"/>
+        </w:rPr>
+        <w:t>ancy</w:t>
+      </w:r>
+      <w:r>
+        <w:rPr>
+          <w:color w:val="EE0000"/>
+        </w:rPr>
+        <w:t xml:space="preserve"> likely reflects the difference between how main effects in a multifactor model and </w:t>
+      </w:r>
+      <w:r>
+        <w:rPr>
+          <w:color w:val="EE0000"/>
+        </w:rPr>
+        <w:t xml:space="preserve">post-hoc </w:t>
+      </w:r>
+      <w:r>
+        <w:rPr>
+          <w:color w:val="EE0000"/>
+        </w:rPr>
+        <w:t xml:space="preserve">pairwise </w:t>
+      </w:r>
+      <w:r>
+        <w:rPr>
+          <w:color w:val="EE0000"/>
+        </w:rPr>
+        <w:t>comparisons</w:t>
+      </w:r>
+      <w:r>
+        <w:rPr>
+          <w:color w:val="EE0000"/>
+        </w:rPr>
+        <w:t xml:space="preserve"> are calculated. </w:t>
+      </w:r>
+      <w:r>
+        <w:rPr>
+          <w:color w:val="EE0000"/>
+        </w:rPr>
+        <w:t>In our two-factor (</w:t>
+      </w:r>
+      <w:r>
+        <w:rPr>
+          <w:i/>
+          <w:iCs/>
+          <w:color w:val="EE0000"/>
+        </w:rPr>
+        <w:t>A. petiolata</w:t>
+      </w:r>
+      <w:r>
+        <w:rPr>
+          <w:color w:val="EE0000"/>
+        </w:rPr>
+        <w:t xml:space="preserve">, canopy status) linear model, the main effect of </w:t>
+      </w:r>
+      <w:r>
+        <w:rPr>
+          <w:i/>
+          <w:iCs/>
+          <w:color w:val="EE0000"/>
+        </w:rPr>
+        <w:t>A. petiolata</w:t>
+      </w:r>
+      <w:r>
+        <w:rPr>
+          <w:color w:val="EE0000"/>
+        </w:rPr>
+        <w:t xml:space="preserve"> is estimated after averaging over the levels of the other </w:t>
+      </w:r>
+      <w:r>
+        <w:rPr>
+          <w:color w:val="EE0000"/>
+        </w:rPr>
+        <w:t>factor (</w:t>
+      </w:r>
+      <w:r>
+        <w:rPr>
+          <w:color w:val="EE0000"/>
+        </w:rPr>
+        <w:t>canopy status</w:t>
+      </w:r>
+      <w:r>
+        <w:rPr>
+          <w:color w:val="EE0000"/>
+        </w:rPr>
+        <w:t xml:space="preserve">). Thus, the ANOVA main effect tests whether </w:t>
+      </w:r>
+      <w:r>
+        <w:rPr>
+          <w:i/>
+          <w:iCs/>
+          <w:color w:val="EE0000"/>
         </w:rPr>
         <w:t xml:space="preserve">A. petiolata </w:t>
       </w:r>
       <w:r>
-        <w:t xml:space="preserve">(regardless of canopy status) significantly affected all standard photosynthesis parameters (Anet, </w:t>
-      </w:r>
-      <w:proofErr w:type="spellStart"/>
-      <w:r>
-        <w:t>gsw</w:t>
-      </w:r>
-      <w:proofErr w:type="spellEnd"/>
-      <w:r>
-        <w:t xml:space="preserve">) and stomatal limitation in M. </w:t>
-      </w:r>
-      <w:proofErr w:type="spellStart"/>
-      <w:r>
-        <w:t>racemosum</w:t>
-      </w:r>
-      <w:proofErr w:type="spellEnd"/>
-      <w:r>
-        <w:t>, whereas it significantly affected only the maximum rate of electron transport for RuBP regeneration (</w:t>
-      </w:r>
-      <w:proofErr w:type="spellStart"/>
-      <w:r>
-        <w:t>Jmax</w:t>
-      </w:r>
-      <w:proofErr w:type="spellEnd"/>
-      <w:r>
-        <w:t>) in Trillium spp. The significant interactions, where they occur, just mean that the response (general decrease or increase for Jmax25:Vcmax25 ratio) is amplified after canopy closure. That’s all.</w:t>
-      </w:r>
-      <w:r>
+        <w:rPr>
+          <w:color w:val="EE0000"/>
+        </w:rPr>
+        <w:t xml:space="preserve">has an overall influence on the response variable </w:t>
+      </w:r>
+      <w:r>
+        <w:rPr>
+          <w:color w:val="EE0000"/>
+        </w:rPr>
+        <w:t xml:space="preserve">when pooling measurements from </w:t>
+      </w:r>
+      <w:r>
+        <w:rPr>
+          <w:color w:val="EE0000"/>
+        </w:rPr>
+        <w:t>both the April-May and June measurement periods, not within any single period.</w:t>
+      </w:r>
+      <w:r>
+        <w:rPr>
+          <w:color w:val="EE0000"/>
+        </w:rPr>
         <w:t xml:space="preserve"> </w:t>
       </w:r>
       <w:r>
-        <w:t xml:space="preserve">Therefore, this entire section must be rewritten. The percentages you wrote refer to the marginal means of ANOVA, which are not shown. It is not necessary to </w:t>
-      </w:r>
-      <w:r>
-        <w:lastRenderedPageBreak/>
-        <w:t>display these values, but you must clearly specify what you are referring to. As a rule of thumb, you can write “on average”.</w:t>
-      </w:r>
-    </w:p>
-    <w:p>
-      <w:pPr>
-        <w:spacing w:after="0" w:line="480" w:lineRule="auto"/>
-        <w:rPr>
-          <w:color w:val="EE0000"/>
-        </w:rPr>
-      </w:pPr>
-      <w:r>
-        <w:rPr>
-          <w:color w:val="EE0000"/>
-        </w:rPr>
-        <w:t>The results section has been rewritten and now only explains model results. Percent changes are omitted and the section is now shorter.</w:t>
-      </w:r>
-    </w:p>
-    <w:p>
-      <w:pPr>
-        <w:spacing w:after="0" w:line="480" w:lineRule="auto"/>
-      </w:pPr>
-    </w:p>
-    <w:p>
-      <w:pPr>
-        <w:spacing w:after="0" w:line="480" w:lineRule="auto"/>
-      </w:pPr>
-      <w:r>
-        <w:t>For example, L403-406 and L414-417 are verbose and not properly correct. One suggestion maybe “For Trillium spp., net photosynthesis (Fig. 2a) significantly (p&lt;0.001, Table 4) decreased on average by 64%, but 14% higher magnitude under A. petiolata-ambient treatment (A. petiolata treatment-by-canopy status interaction: p=0.032, Table 4; Fig. 2a). Stomatal conductance (Fig. 2c), and stomatal limitation (Fig. 2e) also significantly (p&lt;0.001, Table 4) decreased on average by 20%, and 55%, respectively, after the tree canopy closure, but independently of the A. petiolate presence.”</w:t>
-      </w:r>
-      <w:r>
-        <w:t xml:space="preserve"> </w:t>
-      </w:r>
-      <w:r>
-        <w:t xml:space="preserve">For L414-417: “For M. </w:t>
-      </w:r>
-      <w:proofErr w:type="spellStart"/>
-      <w:r>
-        <w:t>racemosum</w:t>
-      </w:r>
-      <w:proofErr w:type="spellEnd"/>
-      <w:r>
-        <w:t>, net photosynthesis (Fig. 2b) and stomatal conductance (Fig. 2d) significantly (p&lt;0.001, Table 4) decreased on average by 63% and 59%, respectively, whereas stomatal limitation significantly increased by 14% (p&lt;0.001, Table 4; Fig. 2f) after the tree canopy closure and independently of the A. petiolat</w:t>
-      </w:r>
-      <w:r>
-        <w:t>a</w:t>
-      </w:r>
-      <w:r>
-        <w:t xml:space="preserve"> presence. Under the A. petiolata-ambient treatment, net photosynthesis and stomatal conductance decreased on average by 12% (p=0.015, Table 4) and 22% (p=0.002, Table 4), whereas stomatal limitation increased by 24% (p=0.007, Table 4), independently of the canopy openness.”</w:t>
-      </w:r>
-    </w:p>
-    <w:p>
-      <w:pPr>
-        <w:spacing w:after="0" w:line="480" w:lineRule="auto"/>
-        <w:rPr>
-          <w:color w:val="EE0000"/>
-        </w:rPr>
-      </w:pPr>
-      <w:r>
-        <w:rPr>
-          <w:color w:val="EE0000"/>
-        </w:rPr>
-        <w:t>Done.</w:t>
-      </w:r>
-      <w:r>
-        <w:rPr>
-          <w:color w:val="EE0000"/>
-        </w:rPr>
-        <w:t xml:space="preserve"> We have changed these two paragraphs with the aim to shorten and clarify, copied below:</w:t>
-      </w:r>
-    </w:p>
-    <w:p>
-      <w:pPr>
-        <w:spacing w:after="0" w:line="480" w:lineRule="auto"/>
-        <w:ind w:left="720"/>
-        <w:rPr>
-          <w:color w:val="EE0000"/>
-        </w:rPr>
-      </w:pPr>
-      <w:r>
-        <w:rPr>
-          <w:color w:val="EE0000"/>
-        </w:rPr>
-        <w:t>“</w:t>
-      </w:r>
-      <w:r>
-        <w:rPr>
-          <w:color w:val="EE0000"/>
-        </w:rPr>
-        <w:t xml:space="preserve">For </w:t>
-      </w:r>
-      <w:r>
-        <w:rPr>
-          <w:i/>
-          <w:color w:val="EE0000"/>
-        </w:rPr>
-        <w:t>Trillium</w:t>
-      </w:r>
-      <w:r>
-        <w:rPr>
-          <w:color w:val="EE0000"/>
-        </w:rPr>
-        <w:t xml:space="preserve"> spp., measurements collected after tree canopy closure demonstrated significantly lower net photosynthesis and stomatal conductance rates and significantly greater stomatal limitation compared to samples collected before tree canopy closure </w:t>
-      </w:r>
-      <w:r>
-        <w:rPr>
-          <w:color w:val="EE0000"/>
-        </w:rPr>
-        <w:lastRenderedPageBreak/>
-        <w:t>(</w:t>
-      </w:r>
-      <w:r>
-        <w:rPr>
-          <w:i/>
-          <w:color w:val="EE0000"/>
-        </w:rPr>
-        <w:t>p</w:t>
-      </w:r>
-      <w:r>
-        <w:rPr>
-          <w:color w:val="EE0000"/>
-        </w:rPr>
-        <w:t xml:space="preserve">&lt;0.001 in both cases, Table 4; Fig. 2a, 2c, 2e). Net photosynthesis was marginally reduced in the </w:t>
-      </w:r>
-      <w:r>
-        <w:rPr>
-          <w:i/>
-          <w:color w:val="EE0000"/>
-        </w:rPr>
-        <w:t>A. petiolata</w:t>
-      </w:r>
-      <w:r>
-        <w:rPr>
-          <w:color w:val="EE0000"/>
-        </w:rPr>
-        <w:t xml:space="preserve">-ambient treatment compared to the </w:t>
-      </w:r>
-      <w:r>
-        <w:rPr>
-          <w:i/>
-          <w:color w:val="EE0000"/>
-        </w:rPr>
-        <w:t>A. petiolata</w:t>
-      </w:r>
-      <w:r>
-        <w:rPr>
-          <w:color w:val="EE0000"/>
-        </w:rPr>
-        <w:t>-weeded treatment (</w:t>
-      </w:r>
-      <w:r>
-        <w:rPr>
-          <w:i/>
-          <w:color w:val="EE0000"/>
-        </w:rPr>
-        <w:t>p</w:t>
-      </w:r>
-      <w:r>
-        <w:rPr>
-          <w:color w:val="EE0000"/>
-        </w:rPr>
-        <w:t xml:space="preserve">=0.064, Table 4; Fig. 2a); however, </w:t>
-      </w:r>
-      <w:proofErr w:type="gramStart"/>
-      <w:r>
-        <w:rPr>
-          <w:color w:val="EE0000"/>
-        </w:rPr>
-        <w:t>this  response</w:t>
-      </w:r>
-      <w:proofErr w:type="gramEnd"/>
-      <w:r>
-        <w:rPr>
-          <w:color w:val="EE0000"/>
-        </w:rPr>
-        <w:t xml:space="preserve"> was only observed after canopy closure (</w:t>
-      </w:r>
-      <w:r>
-        <w:rPr>
-          <w:i/>
-          <w:color w:val="EE0000"/>
-        </w:rPr>
-        <w:t>A. petiolata</w:t>
-      </w:r>
-      <w:r>
-        <w:rPr>
-          <w:color w:val="EE0000"/>
-        </w:rPr>
-        <w:t xml:space="preserve"> treatment-by-canopy status interaction: </w:t>
-      </w:r>
-      <w:r>
-        <w:rPr>
-          <w:i/>
-          <w:color w:val="EE0000"/>
-        </w:rPr>
-        <w:t>p</w:t>
-      </w:r>
-      <w:r>
-        <w:rPr>
-          <w:color w:val="EE0000"/>
-        </w:rPr>
-        <w:t xml:space="preserve">=0.032, Table 4; Fig. 2a). </w:t>
-      </w:r>
-      <w:proofErr w:type="spellStart"/>
-      <w:r>
-        <w:rPr>
-          <w:i/>
-          <w:color w:val="EE0000"/>
-        </w:rPr>
-        <w:t>Alliaria</w:t>
-      </w:r>
-      <w:proofErr w:type="spellEnd"/>
-      <w:r>
-        <w:rPr>
-          <w:i/>
-          <w:color w:val="EE0000"/>
-        </w:rPr>
-        <w:t xml:space="preserve"> petiolata</w:t>
-      </w:r>
-      <w:r>
-        <w:rPr>
-          <w:color w:val="EE0000"/>
-        </w:rPr>
-        <w:t xml:space="preserve"> treatment had no effect on stomatal conductance (</w:t>
-      </w:r>
-      <w:r>
-        <w:rPr>
-          <w:i/>
-          <w:color w:val="EE0000"/>
-        </w:rPr>
-        <w:t>p</w:t>
-      </w:r>
-      <w:r>
-        <w:rPr>
-          <w:color w:val="EE0000"/>
-        </w:rPr>
-        <w:t>=0.726, Table 4; Fig. 2c) or stomatal limitation (</w:t>
-      </w:r>
-      <w:r>
-        <w:rPr>
-          <w:i/>
-          <w:color w:val="EE0000"/>
-        </w:rPr>
-        <w:t>p</w:t>
-      </w:r>
-      <w:r>
-        <w:rPr>
-          <w:color w:val="EE0000"/>
-        </w:rPr>
-        <w:t>=0.751, Table 4; Fig. 2e) regardless of canopy status (</w:t>
-      </w:r>
-      <w:r>
-        <w:rPr>
-          <w:i/>
-          <w:color w:val="EE0000"/>
-        </w:rPr>
-        <w:t>A. petiolata</w:t>
-      </w:r>
-      <w:r>
-        <w:rPr>
-          <w:color w:val="EE0000"/>
-        </w:rPr>
-        <w:t xml:space="preserve"> treatment-by-canopy status interaction: </w:t>
-      </w:r>
-      <w:r>
-        <w:rPr>
-          <w:i/>
-          <w:color w:val="EE0000"/>
-        </w:rPr>
-        <w:t>p</w:t>
-      </w:r>
-      <w:r>
-        <w:rPr>
-          <w:color w:val="EE0000"/>
-        </w:rPr>
-        <w:t>&gt;0.05 in both cases, Table 4).</w:t>
-      </w:r>
-    </w:p>
-    <w:p>
-      <w:pPr>
-        <w:spacing w:after="0" w:line="480" w:lineRule="auto"/>
-        <w:ind w:left="720" w:firstLine="720"/>
-        <w:rPr>
-          <w:color w:val="EE0000"/>
-        </w:rPr>
-      </w:pPr>
-      <w:r>
-        <w:rPr>
-          <w:color w:val="EE0000"/>
-        </w:rPr>
-        <w:t xml:space="preserve">For </w:t>
-      </w:r>
-      <w:r>
-        <w:rPr>
-          <w:i/>
-          <w:iCs/>
-          <w:color w:val="EE0000"/>
-        </w:rPr>
-        <w:t xml:space="preserve">M. </w:t>
-      </w:r>
-      <w:proofErr w:type="spellStart"/>
-      <w:r>
-        <w:rPr>
-          <w:i/>
-          <w:iCs/>
-          <w:color w:val="EE0000"/>
-        </w:rPr>
-        <w:t>racemosum</w:t>
-      </w:r>
-      <w:proofErr w:type="spellEnd"/>
-      <w:r>
-        <w:rPr>
-          <w:color w:val="EE0000"/>
-        </w:rPr>
-        <w:t xml:space="preserve">, measurements collected after tree canopy closure exhibited significantly lower net photosynthesis and stomatal conductance rates and significantly greater stomatal limitation compared to samples collected before tree canopy closure (p&lt;0.001 in all cases, Table 4; Fig. 2b, 2d, 2f) in measurements collected after tree canopy closure. These responses occurred independently of </w:t>
-      </w:r>
-      <w:r>
-        <w:rPr>
-          <w:i/>
-          <w:iCs/>
-          <w:color w:val="EE0000"/>
-        </w:rPr>
-        <w:t>A. petiolata</w:t>
-      </w:r>
-      <w:r>
-        <w:rPr>
-          <w:color w:val="EE0000"/>
-        </w:rPr>
-        <w:t xml:space="preserve"> treatment (</w:t>
-      </w:r>
-      <w:r>
-        <w:rPr>
-          <w:i/>
-          <w:iCs/>
-          <w:color w:val="EE0000"/>
-        </w:rPr>
-        <w:t>A. petiolata</w:t>
-      </w:r>
-      <w:r>
-        <w:rPr>
-          <w:color w:val="EE0000"/>
-        </w:rPr>
-        <w:t xml:space="preserve">-by-canopy interaction: </w:t>
-      </w:r>
-      <w:r>
-        <w:rPr>
-          <w:i/>
-          <w:iCs/>
-          <w:color w:val="EE0000"/>
-        </w:rPr>
-        <w:t>p</w:t>
-      </w:r>
-      <w:r>
-        <w:rPr>
-          <w:color w:val="EE0000"/>
-        </w:rPr>
-        <w:t xml:space="preserve">&gt;0.05 in all cases Table 4). In the </w:t>
-      </w:r>
-      <w:r>
-        <w:rPr>
-          <w:i/>
-          <w:iCs/>
-          <w:color w:val="EE0000"/>
-        </w:rPr>
-        <w:t>A. petiolata</w:t>
-      </w:r>
-      <w:r>
-        <w:rPr>
-          <w:color w:val="EE0000"/>
-        </w:rPr>
-        <w:t xml:space="preserve">-ambient treatment, net photosynthesis significantly decreased (p=0.015, Table 4) while stomatal limitation significantly increased (p=0.007, Table 4) compared to the </w:t>
-      </w:r>
-      <w:r>
-        <w:rPr>
-          <w:i/>
-          <w:iCs/>
-          <w:color w:val="EE0000"/>
-        </w:rPr>
-        <w:t>A. petiolata</w:t>
-      </w:r>
-      <w:r>
-        <w:rPr>
-          <w:color w:val="EE0000"/>
-        </w:rPr>
-        <w:t>-weeded treatment.</w:t>
-      </w:r>
-      <w:r>
-        <w:rPr>
-          <w:color w:val="EE0000"/>
-        </w:rPr>
-        <w:t>”</w:t>
-      </w:r>
-    </w:p>
-    <w:p>
-      <w:pPr>
-        <w:spacing w:after="0" w:line="480" w:lineRule="auto"/>
-        <w:rPr>
-          <w:color w:val="EE0000"/>
-        </w:rPr>
-      </w:pPr>
-      <w:r>
-        <w:rPr>
-          <w:color w:val="EE0000"/>
-        </w:rPr>
-        <w:t>Changes have also been made to the other subsections of the Results, with similar intent to shorten and only explain main model results.</w:t>
-      </w:r>
-    </w:p>
-    <w:p>
-      <w:pPr>
-        <w:spacing w:after="0" w:line="480" w:lineRule="auto"/>
-      </w:pPr>
-    </w:p>
-    <w:p>
-      <w:pPr>
-        <w:spacing w:after="0" w:line="480" w:lineRule="auto"/>
-      </w:pPr>
-      <w:r>
-        <w:t>It is strange that Anova gave a significant “A. petiolat</w:t>
-      </w:r>
-      <w:r>
-        <w:t>a</w:t>
-      </w:r>
-      <w:r>
-        <w:t xml:space="preserve">” effect for Anet and </w:t>
-      </w:r>
-      <w:proofErr w:type="spellStart"/>
-      <w:r>
-        <w:t>gsw</w:t>
-      </w:r>
-      <w:proofErr w:type="spellEnd"/>
-      <w:r>
-        <w:t xml:space="preserve"> for M. </w:t>
-      </w:r>
-      <w:proofErr w:type="spellStart"/>
-      <w:r>
-        <w:t>racemosum</w:t>
-      </w:r>
-      <w:proofErr w:type="spellEnd"/>
-      <w:r>
-        <w:t xml:space="preserve">, but the Tukey test did not in April-May. From the graphs, the lower mean values for April-ambient M. </w:t>
-      </w:r>
-      <w:proofErr w:type="spellStart"/>
-      <w:r>
-        <w:t>racemosum</w:t>
-      </w:r>
-      <w:proofErr w:type="spellEnd"/>
-      <w:r>
-        <w:t xml:space="preserve"> are evident.</w:t>
-      </w:r>
-    </w:p>
-    <w:p>
-      <w:pPr>
-        <w:spacing w:after="0" w:line="480" w:lineRule="auto"/>
-        <w:rPr>
-          <w:color w:val="EE0000"/>
-        </w:rPr>
-      </w:pPr>
-      <w:r>
-        <w:rPr>
-          <w:color w:val="EE0000"/>
-        </w:rPr>
-        <w:lastRenderedPageBreak/>
-        <w:t xml:space="preserve">Thank you for this comment. </w:t>
-      </w:r>
-      <w:r>
-        <w:rPr>
-          <w:color w:val="EE0000"/>
-        </w:rPr>
-        <w:t>T</w:t>
-      </w:r>
-      <w:r>
-        <w:rPr>
-          <w:color w:val="EE0000"/>
-        </w:rPr>
-        <w:t>h</w:t>
-      </w:r>
-      <w:r>
-        <w:rPr>
-          <w:color w:val="EE0000"/>
-        </w:rPr>
-        <w:t>is</w:t>
-      </w:r>
-      <w:r>
-        <w:rPr>
-          <w:color w:val="EE0000"/>
-        </w:rPr>
-        <w:t xml:space="preserve"> apparent discrep</w:t>
-      </w:r>
-      <w:r>
-        <w:rPr>
-          <w:color w:val="EE0000"/>
-        </w:rPr>
-        <w:t>ancy</w:t>
-      </w:r>
-      <w:r>
-        <w:rPr>
-          <w:color w:val="EE0000"/>
-        </w:rPr>
-        <w:t xml:space="preserve"> likely </w:t>
-      </w:r>
-      <w:r>
-        <w:rPr>
-          <w:color w:val="EE0000"/>
-        </w:rPr>
-        <w:t xml:space="preserve">reflects the difference between </w:t>
-      </w:r>
-      <w:r>
-        <w:rPr>
-          <w:color w:val="EE0000"/>
-        </w:rPr>
-        <w:t xml:space="preserve">how </w:t>
-      </w:r>
-      <w:r>
-        <w:rPr>
-          <w:color w:val="EE0000"/>
-        </w:rPr>
-        <w:t>main effects in a multifactor model and period-specific pairwise contrasts</w:t>
-      </w:r>
-      <w:r>
-        <w:rPr>
-          <w:color w:val="EE0000"/>
-        </w:rPr>
-        <w:t xml:space="preserve"> are calculated. </w:t>
-      </w:r>
-      <w:r>
-        <w:rPr>
-          <w:color w:val="EE0000"/>
-        </w:rPr>
-        <w:t>In our two-factor (</w:t>
-      </w:r>
-      <w:r>
-        <w:rPr>
-          <w:i/>
-          <w:iCs/>
-          <w:color w:val="EE0000"/>
-        </w:rPr>
-        <w:t>A. petiolata</w:t>
-      </w:r>
-      <w:r>
-        <w:rPr>
-          <w:color w:val="EE0000"/>
-        </w:rPr>
-        <w:t xml:space="preserve">, canopy status) linear model, the main effect of </w:t>
-      </w:r>
-      <w:r>
-        <w:rPr>
-          <w:i/>
-          <w:iCs/>
-          <w:color w:val="EE0000"/>
-        </w:rPr>
-        <w:t>A. petiolata</w:t>
-      </w:r>
-      <w:r>
-        <w:rPr>
-          <w:color w:val="EE0000"/>
-        </w:rPr>
-        <w:t xml:space="preserve"> is estimated after averaging over the levels of the other </w:t>
-      </w:r>
-      <w:r>
-        <w:rPr>
-          <w:color w:val="EE0000"/>
-        </w:rPr>
-        <w:t xml:space="preserve">factor (the measurement period). Thus, the ANOVA main effect tests whether </w:t>
-      </w:r>
-      <w:r>
-        <w:rPr>
-          <w:i/>
-          <w:iCs/>
-          <w:color w:val="EE0000"/>
-        </w:rPr>
-        <w:t xml:space="preserve">A. petiolata </w:t>
-      </w:r>
-      <w:r>
-        <w:rPr>
-          <w:color w:val="EE0000"/>
-        </w:rPr>
-        <w:t xml:space="preserve">has an overall influence on the response variable </w:t>
-      </w:r>
-      <w:r>
-        <w:rPr>
-          <w:color w:val="EE0000"/>
-        </w:rPr>
-        <w:t xml:space="preserve">when pooling measurements from </w:t>
-      </w:r>
-      <w:r>
-        <w:rPr>
-          <w:color w:val="EE0000"/>
-        </w:rPr>
-        <w:t>both the April</w:t>
-      </w:r>
-      <w:r>
-        <w:rPr>
-          <w:color w:val="EE0000"/>
-        </w:rPr>
-        <w:t>-</w:t>
-      </w:r>
-      <w:r>
-        <w:rPr>
-          <w:color w:val="EE0000"/>
-        </w:rPr>
-        <w:t>May and June measurement periods, not within any single period.</w:t>
-      </w:r>
-      <w:r>
-        <w:rPr>
-          <w:color w:val="EE0000"/>
-        </w:rPr>
-        <w:t xml:space="preserve"> </w:t>
-      </w:r>
-      <w:r>
-        <w:rPr>
-          <w:color w:val="EE0000"/>
-        </w:rPr>
-        <w:t>In contrast, the Tukey post-hoc comparisons for April</w:t>
-      </w:r>
-      <w:r>
-        <w:rPr>
-          <w:color w:val="EE0000"/>
-        </w:rPr>
-        <w:t>-</w:t>
-      </w:r>
-      <w:r>
-        <w:rPr>
-          <w:color w:val="EE0000"/>
-        </w:rPr>
-        <w:t xml:space="preserve">May evaluate treatment differences </w:t>
+        <w:rPr>
+          <w:color w:val="EE0000"/>
+        </w:rPr>
+        <w:t xml:space="preserve">In contrast, Tukey post-hoc comparisons for April-May </w:t>
+      </w:r>
+      <w:r>
+        <w:rPr>
+          <w:color w:val="EE0000"/>
+        </w:rPr>
+        <w:t>test</w:t>
+      </w:r>
+      <w:r>
+        <w:rPr>
+          <w:color w:val="EE0000"/>
+        </w:rPr>
+        <w:t xml:space="preserve"> treatment differences </w:t>
       </w:r>
       <w:r>
         <w:rPr>
@@ -2228,7 +3130,7 @@
         <w:rPr>
           <w:color w:val="EE0000"/>
         </w:rPr>
-        <w:t>Again, t</w:t>
+        <w:t>T</w:t>
       </w:r>
       <w:r>
         <w:rPr>
@@ -2246,71 +3148,445 @@
         <w:rPr>
           <w:color w:val="EE0000"/>
         </w:rPr>
-        <w:t>the ANOVA main effect pools information across periods</w:t>
-      </w:r>
-      <w:r>
-        <w:rPr>
-          <w:color w:val="EE0000"/>
-        </w:rPr>
-        <w:t xml:space="preserve">, which increases </w:t>
+        <w:t xml:space="preserve">the ANOVA main effect pools </w:t>
+      </w:r>
+      <w:r>
+        <w:rPr>
+          <w:color w:val="EE0000"/>
+        </w:rPr>
+        <w:lastRenderedPageBreak/>
+        <w:t>information across periods</w:t>
+      </w:r>
+      <w:r>
+        <w:rPr>
+          <w:color w:val="EE0000"/>
+        </w:rPr>
+        <w:t>, which increases statistical power,</w:t>
+      </w:r>
+      <w:r>
+        <w:rPr>
+          <w:color w:val="EE0000"/>
+        </w:rPr>
+        <w:t xml:space="preserve"> whereas period-specific Tukey tests rely on a smaller subset of the data</w:t>
+      </w:r>
+      <w:r>
+        <w:rPr>
+          <w:color w:val="EE0000"/>
+        </w:rPr>
+        <w:t xml:space="preserve"> (Fox &amp; Weisberg 2019)</w:t>
+      </w:r>
+      <w:r>
+        <w:rPr>
+          <w:color w:val="EE0000"/>
+        </w:rPr>
+        <w:t xml:space="preserve">. </w:t>
+      </w:r>
+    </w:p>
+    <w:p>
+      <w:pPr>
+        <w:spacing w:after="0" w:line="480" w:lineRule="auto"/>
+        <w:ind w:firstLine="720"/>
+        <w:rPr>
+          <w:color w:val="EE0000"/>
+        </w:rPr>
+      </w:pPr>
+      <w:r>
+        <w:rPr>
+          <w:color w:val="EE0000"/>
+        </w:rPr>
+        <w:t xml:space="preserve">Importantly, our model explicitly tests for time-specific responses via an interaction term between </w:t>
+      </w:r>
+      <w:r>
+        <w:rPr>
+          <w:i/>
+          <w:iCs/>
+          <w:color w:val="EE0000"/>
+        </w:rPr>
+        <w:t>A. petiolata</w:t>
+      </w:r>
+      <w:r>
+        <w:rPr>
+          <w:color w:val="EE0000"/>
+        </w:rPr>
+        <w:t xml:space="preserve"> and canopy status, which indicated that the </w:t>
+      </w:r>
+      <w:r>
+        <w:rPr>
+          <w:i/>
+          <w:iCs/>
+          <w:color w:val="EE0000"/>
+        </w:rPr>
+        <w:t>A. petiolata</w:t>
+      </w:r>
+      <w:r>
+        <w:rPr>
+          <w:color w:val="EE0000"/>
+        </w:rPr>
+        <w:t xml:space="preserve"> effect did not differ between time periods (</w:t>
+      </w:r>
+      <w:r>
+        <w:rPr>
+          <w:i/>
+          <w:iCs/>
+          <w:color w:val="EE0000"/>
+        </w:rPr>
+        <w:t>A. petiolata</w:t>
+      </w:r>
+      <w:r>
+        <w:rPr>
+          <w:color w:val="EE0000"/>
+        </w:rPr>
+        <w:t xml:space="preserve">-by-canopy status interaction: </w:t>
+      </w:r>
+      <w:r>
+        <w:rPr>
+          <w:i/>
+          <w:iCs/>
+          <w:color w:val="EE0000"/>
+        </w:rPr>
+        <w:t>p</w:t>
+      </w:r>
+      <w:r>
+        <w:rPr>
+          <w:color w:val="EE0000"/>
+        </w:rPr>
+        <w:t xml:space="preserve">&gt;0.05). While the lower means of net photosynthesis for </w:t>
+      </w:r>
+      <w:r>
+        <w:rPr>
+          <w:i/>
+          <w:iCs/>
+          <w:color w:val="EE0000"/>
+        </w:rPr>
+        <w:t xml:space="preserve">M. </w:t>
       </w:r>
       <w:proofErr w:type="spellStart"/>
       <w:r>
         <w:rPr>
-          <w:color w:val="EE0000"/>
-        </w:rPr>
-        <w:t>statist</w:t>
+          <w:i/>
+          <w:iCs/>
+          <w:color w:val="EE0000"/>
+        </w:rPr>
+        <w:t>racemosum</w:t>
       </w:r>
       <w:proofErr w:type="spellEnd"/>
       <w:r>
         <w:rPr>
           <w:color w:val="EE0000"/>
         </w:rPr>
-        <w:t>ical power,</w:t>
-      </w:r>
-      <w:r>
-        <w:rPr>
-          <w:color w:val="EE0000"/>
-        </w:rPr>
-        <w:t xml:space="preserve"> whereas period-specific Tukey tests rely on a smaller subset of the data</w:t>
-      </w:r>
-      <w:r>
-        <w:rPr>
-          <w:color w:val="EE0000"/>
-        </w:rPr>
-        <w:t xml:space="preserve"> (Fox &amp; Weisberg 2019)</w:t>
-      </w:r>
-      <w:r>
-        <w:rPr>
-          <w:color w:val="EE0000"/>
-        </w:rPr>
+        <w:t xml:space="preserve"> growing in the </w:t>
+      </w:r>
+      <w:r>
+        <w:rPr>
+          <w:i/>
+          <w:iCs/>
+          <w:color w:val="EE0000"/>
+        </w:rPr>
+        <w:t>A. petiolata-</w:t>
+      </w:r>
+      <w:r>
+        <w:rPr>
+          <w:color w:val="EE0000"/>
+        </w:rPr>
+        <w:t>ambient treatment during the April-May time period are visually apparent, the variance structure and sample size in that period limit the statistical power of the within-period contrast compared to the general model that averages the response across both time periods.</w:t>
+      </w:r>
+    </w:p>
+    <w:p>
+      <w:pPr>
+        <w:spacing w:after="0" w:line="480" w:lineRule="auto"/>
+      </w:pPr>
+    </w:p>
+    <w:p>
+      <w:pPr>
+        <w:spacing w:after="0" w:line="480" w:lineRule="auto"/>
+      </w:pPr>
+      <w:r>
+        <w:t>L367. Delete “was”</w:t>
+      </w:r>
+    </w:p>
+    <w:p>
+      <w:pPr>
+        <w:spacing w:after="0" w:line="480" w:lineRule="auto"/>
+        <w:rPr>
+          <w:color w:val="EE0000"/>
+        </w:rPr>
+      </w:pPr>
+      <w:r>
+        <w:rPr>
+          <w:color w:val="EE0000"/>
+        </w:rPr>
+        <w:t>Done.</w:t>
+      </w:r>
+    </w:p>
+    <w:p>
+      <w:pPr>
+        <w:spacing w:after="0" w:line="480" w:lineRule="auto"/>
+      </w:pPr>
+    </w:p>
+    <w:p>
+      <w:pPr>
+        <w:spacing w:after="0" w:line="480" w:lineRule="auto"/>
+      </w:pPr>
+      <w:r>
+        <w:t xml:space="preserve">Figure 1d. According to the text in L379 and to the previous version, the </w:t>
+      </w:r>
+      <w:proofErr w:type="spellStart"/>
+      <w:r>
+        <w:t>colours</w:t>
+      </w:r>
+      <w:proofErr w:type="spellEnd"/>
+      <w:r>
+        <w:t xml:space="preserve"> appeared inverted</w:t>
+      </w:r>
+    </w:p>
+    <w:p>
+      <w:pPr>
+        <w:spacing w:after="0" w:line="480" w:lineRule="auto"/>
+        <w:rPr>
+          <w:color w:val="EE0000"/>
+        </w:rPr>
+      </w:pPr>
+      <w:r>
+        <w:rPr>
+          <w:color w:val="EE0000"/>
+        </w:rPr>
+        <w:t>Thank you for catching this, we have corrected the colors.</w:t>
+      </w:r>
+    </w:p>
+    <w:p>
+      <w:pPr>
+        <w:spacing w:after="0" w:line="480" w:lineRule="auto"/>
+      </w:pPr>
+    </w:p>
+    <w:p>
+      <w:pPr>
+        <w:spacing w:after="0" w:line="480" w:lineRule="auto"/>
+      </w:pPr>
+      <w:r>
+        <w:t>Your answer to the lower SWC in the A. petiolata-ambient treatment was that “the presence of the allelopathic invader in the A. petiolata-ambient treatment, especially at high densities, should promote reduced plot-level water availability due to the increased water uptake of the invasive species.”</w:t>
+      </w:r>
+    </w:p>
+    <w:p>
+      <w:pPr>
+        <w:spacing w:after="0" w:line="480" w:lineRule="auto"/>
+        <w:rPr>
+          <w:color w:val="EE0000"/>
+        </w:rPr>
+      </w:pPr>
+      <w:r>
+        <w:rPr>
+          <w:color w:val="EE0000"/>
+        </w:rPr>
+        <w:t xml:space="preserve">This is correct. We are not sure what this statement is </w:t>
+      </w:r>
+      <w:r>
+        <w:rPr>
+          <w:color w:val="EE0000"/>
+        </w:rPr>
+        <w:t>about</w:t>
+      </w:r>
+      <w:r>
+        <w:rPr>
+          <w:color w:val="EE0000"/>
+        </w:rPr>
+        <w:t xml:space="preserve"> with regards to manuscript revisions.</w:t>
+      </w:r>
+    </w:p>
+    <w:p>
+      <w:pPr>
+        <w:spacing w:after="0" w:line="480" w:lineRule="auto"/>
+      </w:pPr>
+    </w:p>
+    <w:p>
+      <w:pPr>
+        <w:spacing w:after="0" w:line="480" w:lineRule="auto"/>
+      </w:pPr>
+      <w:r>
+        <w:lastRenderedPageBreak/>
+        <w:t>Figure 3. At the end of the caption is written p&lt;0.1 about the significance. Is it a refuse? If not, such a low level of caution is unacceptable, and the test should be performed again, fixing at p&lt;0.05.</w:t>
+      </w:r>
+    </w:p>
+    <w:p>
+      <w:pPr>
+        <w:spacing w:after="0" w:line="480" w:lineRule="auto"/>
+        <w:rPr>
+          <w:color w:val="EE0000"/>
+        </w:rPr>
+      </w:pPr>
+      <w:r>
+        <w:rPr>
+          <w:color w:val="EE0000"/>
+        </w:rPr>
+        <w:t>Thank you for catching this</w:t>
+      </w:r>
+      <w:r>
+        <w:rPr>
+          <w:color w:val="EE0000"/>
+        </w:rPr>
+        <w:t xml:space="preserve"> error. Indeed, lettering above each treatment group indicates statistically significant post-hoc comparisons where Tukey: </w:t>
+      </w:r>
+      <w:r>
+        <w:rPr>
+          <w:i/>
+          <w:iCs/>
+          <w:color w:val="EE0000"/>
+        </w:rPr>
+        <w:t>p</w:t>
+      </w:r>
+      <w:r>
+        <w:rPr>
+          <w:color w:val="EE0000"/>
+        </w:rPr>
+        <w:t xml:space="preserve">&lt;0.05, not Tukey: </w:t>
+      </w:r>
+      <w:r>
+        <w:rPr>
+          <w:i/>
+          <w:iCs/>
+          <w:color w:val="EE0000"/>
+        </w:rPr>
+        <w:t>p</w:t>
+      </w:r>
+      <w:r>
+        <w:rPr>
+          <w:color w:val="EE0000"/>
+        </w:rPr>
+        <w:t>&lt;0.1 as originally referenced.</w:t>
+      </w:r>
+    </w:p>
+    <w:p>
+      <w:pPr>
+        <w:spacing w:after="0" w:line="480" w:lineRule="auto"/>
+      </w:pPr>
+    </w:p>
+    <w:p>
+      <w:pPr>
+        <w:spacing w:after="0" w:line="480" w:lineRule="auto"/>
+      </w:pPr>
+      <w:r>
+        <w:t xml:space="preserve">L550. Again, it is not correct. As underlined in the previous comment, the fixed effect for the presence of the invader species showed a significant effect independently of canopy closure (season) on </w:t>
+      </w:r>
+      <w:proofErr w:type="spellStart"/>
+      <w:r>
+        <w:rPr>
+          <w:i/>
+          <w:iCs/>
+        </w:rPr>
+        <w:t>J</w:t>
+      </w:r>
+      <w:r>
+        <w:rPr>
+          <w:vertAlign w:val="subscript"/>
+        </w:rPr>
+        <w:t>max</w:t>
+      </w:r>
+      <w:proofErr w:type="spellEnd"/>
+      <w:r>
+        <w:t xml:space="preserve"> for </w:t>
+      </w:r>
+      <w:r>
+        <w:rPr>
+          <w:i/>
+          <w:iCs/>
+        </w:rPr>
+        <w:t>Tr</w:t>
+      </w:r>
+      <w:r>
+        <w:rPr>
+          <w:i/>
+          <w:iCs/>
+        </w:rPr>
+        <w:t>i</w:t>
+      </w:r>
+      <w:r>
+        <w:rPr>
+          <w:i/>
+          <w:iCs/>
+        </w:rPr>
+        <w:t>llium</w:t>
+      </w:r>
+      <w:r>
+        <w:t xml:space="preserve"> spp. and </w:t>
+      </w:r>
+      <w:r>
+        <w:rPr>
+          <w:i/>
+          <w:iCs/>
+        </w:rPr>
+        <w:t>A</w:t>
+      </w:r>
+      <w:r>
+        <w:rPr>
+          <w:vertAlign w:val="subscript"/>
+        </w:rPr>
+        <w:t>net</w:t>
+      </w:r>
+      <w:r>
+        <w:t xml:space="preserve"> and stomatal conductance for </w:t>
+      </w:r>
+      <w:r>
+        <w:rPr>
+          <w:i/>
+          <w:iCs/>
+        </w:rPr>
+        <w:t xml:space="preserve">M. </w:t>
+      </w:r>
+      <w:proofErr w:type="spellStart"/>
+      <w:r>
+        <w:rPr>
+          <w:i/>
+          <w:iCs/>
+        </w:rPr>
+        <w:t>racemosum</w:t>
+      </w:r>
+      <w:proofErr w:type="spellEnd"/>
+      <w:r>
         <w:t>.</w:t>
       </w:r>
-      <w:r>
-        <w:rPr>
-          <w:color w:val="EE0000"/>
-        </w:rPr>
-        <w:t xml:space="preserve"> </w:t>
-      </w:r>
-    </w:p>
-    <w:p>
-      <w:pPr>
-        <w:spacing w:after="0" w:line="480" w:lineRule="auto"/>
-        <w:ind w:firstLine="720"/>
-        <w:rPr>
-          <w:color w:val="EE0000"/>
-        </w:rPr>
-      </w:pPr>
-      <w:r>
-        <w:rPr>
-          <w:color w:val="EE0000"/>
-        </w:rPr>
-        <w:t xml:space="preserve">Importantly, our model explicitly tests for time-specific responses via an interaction term between </w:t>
-      </w:r>
-      <w:r>
-        <w:rPr>
-          <w:i/>
-          <w:iCs/>
+    </w:p>
+    <w:p>
+      <w:pPr>
+        <w:spacing w:after="0" w:line="480" w:lineRule="auto"/>
+        <w:rPr>
+          <w:color w:val="EE0000"/>
+        </w:rPr>
+      </w:pPr>
+      <w:r>
+        <w:rPr>
+          <w:color w:val="EE0000"/>
+        </w:rPr>
+        <w:t xml:space="preserve">We have reframed the beginning of this paragraph to more accurately contextualize model results. This is copied </w:t>
+      </w:r>
+      <w:r>
+        <w:rPr>
+          <w:color w:val="EE0000"/>
+        </w:rPr>
+        <w:t>below:</w:t>
+      </w:r>
+    </w:p>
+    <w:p>
+      <w:pPr>
+        <w:spacing w:after="0" w:line="480" w:lineRule="auto"/>
+        <w:ind w:left="720"/>
+        <w:rPr>
+          <w:color w:val="EE0000"/>
+        </w:rPr>
+      </w:pPr>
+      <w:r>
+        <w:rPr>
+          <w:color w:val="EE0000"/>
+        </w:rPr>
+        <w:t>“</w:t>
+      </w:r>
+      <w:r>
+        <w:rPr>
+          <w:color w:val="EE0000"/>
+        </w:rPr>
+        <w:t xml:space="preserve">Supporting our second hypothesis, the effects of </w:t>
+      </w:r>
+      <w:r>
+        <w:rPr>
+          <w:i/>
           <w:color w:val="EE0000"/>
         </w:rPr>
         <w:t>A. petiolata</w:t>
@@ -2319,7 +3595,21 @@
         <w:rPr>
           <w:color w:val="EE0000"/>
         </w:rPr>
-        <w:t xml:space="preserve"> and canopy status, which indicated that the </w:t>
+        <w:t xml:space="preserve"> treatment on leaf-level photosynthetic traits were often stronger after tree canopy closure. For </w:t>
+      </w:r>
+      <w:r>
+        <w:rPr>
+          <w:i/>
+          <w:iCs/>
+          <w:color w:val="EE0000"/>
+        </w:rPr>
+        <w:t>Trillium</w:t>
+      </w:r>
+      <w:r>
+        <w:rPr>
+          <w:color w:val="EE0000"/>
+        </w:rPr>
+        <w:t xml:space="preserve"> spp., interactions between </w:t>
       </w:r>
       <w:r>
         <w:rPr>
@@ -2333,279 +3623,136 @@
         <w:rPr>
           <w:color w:val="EE0000"/>
         </w:rPr>
-        <w:t xml:space="preserve"> effect did not differ between time periods (</w:t>
-      </w:r>
-      <w:r>
-        <w:rPr>
-          <w:i/>
-          <w:iCs/>
+        <w:t xml:space="preserve"> and canopy closure for net photosynthesis, </w:t>
+      </w:r>
+      <w:r>
+        <w:rPr>
+          <w:i/>
+          <w:iCs/>
+          <w:color w:val="EE0000"/>
+        </w:rPr>
+        <w:t>V</w:t>
+      </w:r>
+      <w:r>
+        <w:rPr>
+          <w:color w:val="EE0000"/>
+          <w:vertAlign w:val="subscript"/>
+        </w:rPr>
+        <w:t>cmax25</w:t>
+      </w:r>
+      <w:r>
+        <w:rPr>
+          <w:color w:val="EE0000"/>
+        </w:rPr>
+        <w:t xml:space="preserve">, and </w:t>
+      </w:r>
+      <w:r>
+        <w:rPr>
+          <w:i/>
+          <w:iCs/>
+          <w:color w:val="EE0000"/>
+        </w:rPr>
+        <w:t>J</w:t>
+      </w:r>
+      <w:r>
+        <w:rPr>
+          <w:iCs/>
+          <w:color w:val="EE0000"/>
+          <w:vertAlign w:val="subscript"/>
+        </w:rPr>
+        <w:t>max25</w:t>
+      </w:r>
+      <w:r>
+        <w:rPr>
+          <w:iCs/>
+          <w:color w:val="EE0000"/>
+        </w:rPr>
+        <w:t xml:space="preserve"> indicated that </w:t>
+      </w:r>
+      <w:r>
+        <w:rPr>
+          <w:i/>
+          <w:color w:val="EE0000"/>
+        </w:rPr>
+        <w:t xml:space="preserve">A. petiolata </w:t>
+      </w:r>
+      <w:r>
+        <w:rPr>
+          <w:iCs/>
+          <w:color w:val="EE0000"/>
+        </w:rPr>
+        <w:t xml:space="preserve">had stronger negative effects on these traits after canopy closure. For </w:t>
+      </w:r>
+      <w:r>
+        <w:rPr>
+          <w:i/>
+          <w:color w:val="EE0000"/>
+        </w:rPr>
+        <w:t xml:space="preserve">M. </w:t>
+      </w:r>
+      <w:proofErr w:type="spellStart"/>
+      <w:r>
+        <w:rPr>
+          <w:i/>
+          <w:color w:val="EE0000"/>
+        </w:rPr>
+        <w:t>racemosum</w:t>
+      </w:r>
+      <w:proofErr w:type="spellEnd"/>
+      <w:r>
+        <w:rPr>
+          <w:iCs/>
+          <w:color w:val="EE0000"/>
+        </w:rPr>
+        <w:t xml:space="preserve">, temporal effects of </w:t>
+      </w:r>
+      <w:r>
+        <w:rPr>
+          <w:i/>
           <w:color w:val="EE0000"/>
         </w:rPr>
         <w:t>A. petiolata</w:t>
       </w:r>
       <w:r>
         <w:rPr>
-          <w:color w:val="EE0000"/>
-        </w:rPr>
-        <w:t xml:space="preserve">-by-canopy status interaction: </w:t>
-      </w:r>
-      <w:r>
-        <w:rPr>
-          <w:i/>
-          <w:iCs/>
-          <w:color w:val="EE0000"/>
-        </w:rPr>
-        <w:t>p</w:t>
-      </w:r>
-      <w:r>
-        <w:rPr>
-          <w:color w:val="EE0000"/>
-        </w:rPr>
-        <w:t>&gt;0.05). While the</w:t>
-      </w:r>
-      <w:r>
-        <w:rPr>
-          <w:color w:val="EE0000"/>
-        </w:rPr>
-        <w:t xml:space="preserve"> lower mean</w:t>
-      </w:r>
-      <w:r>
-        <w:rPr>
-          <w:color w:val="EE0000"/>
-        </w:rPr>
-        <w:t xml:space="preserve">s of net photosynthesis for </w:t>
-      </w:r>
-      <w:r>
-        <w:rPr>
-          <w:i/>
-          <w:iCs/>
-          <w:color w:val="EE0000"/>
-        </w:rPr>
-        <w:t xml:space="preserve">M. </w:t>
-      </w:r>
-      <w:proofErr w:type="spellStart"/>
-      <w:r>
-        <w:rPr>
-          <w:i/>
-          <w:iCs/>
-          <w:color w:val="EE0000"/>
-        </w:rPr>
-        <w:t>racemosum</w:t>
-      </w:r>
-      <w:proofErr w:type="spellEnd"/>
-      <w:r>
-        <w:rPr>
-          <w:color w:val="EE0000"/>
-        </w:rPr>
-        <w:t xml:space="preserve"> growing in the </w:t>
-      </w:r>
-      <w:r>
-        <w:rPr>
-          <w:i/>
-          <w:iCs/>
-          <w:color w:val="EE0000"/>
-        </w:rPr>
-        <w:t>A. petiolata-</w:t>
-      </w:r>
-      <w:r>
-        <w:rPr>
-          <w:color w:val="EE0000"/>
-        </w:rPr>
-        <w:t>ambient treatment during the April-May time period are visually apparent, the variance structure and sample size in that period limit the statistical power of the within-period contrast compared to the general model that averages the response across both time periods.</w:t>
-      </w:r>
-    </w:p>
-    <w:p>
-      <w:pPr>
-        <w:spacing w:after="0" w:line="480" w:lineRule="auto"/>
-      </w:pPr>
-    </w:p>
-    <w:p>
-      <w:pPr>
-        <w:spacing w:after="0" w:line="480" w:lineRule="auto"/>
-      </w:pPr>
-      <w:r>
-        <w:t>L367. Delete “was”</w:t>
-      </w:r>
-    </w:p>
-    <w:p>
-      <w:pPr>
-        <w:spacing w:after="0" w:line="480" w:lineRule="auto"/>
-        <w:rPr>
-          <w:color w:val="EE0000"/>
-        </w:rPr>
-      </w:pPr>
-      <w:r>
-        <w:rPr>
-          <w:color w:val="EE0000"/>
-        </w:rPr>
-        <w:t>Done.</w:t>
-      </w:r>
-    </w:p>
-    <w:p>
-      <w:pPr>
-        <w:spacing w:after="0" w:line="480" w:lineRule="auto"/>
-      </w:pPr>
-    </w:p>
-    <w:p>
-      <w:pPr>
-        <w:spacing w:after="0" w:line="480" w:lineRule="auto"/>
-      </w:pPr>
-      <w:r>
-        <w:lastRenderedPageBreak/>
-        <w:t xml:space="preserve">Figure 1d. According to the text in L379 and to the previous version, the </w:t>
-      </w:r>
-      <w:proofErr w:type="spellStart"/>
-      <w:r>
-        <w:t>colours</w:t>
-      </w:r>
-      <w:proofErr w:type="spellEnd"/>
-      <w:r>
-        <w:t xml:space="preserve"> appeared inverted</w:t>
-      </w:r>
-    </w:p>
-    <w:p>
-      <w:pPr>
-        <w:spacing w:after="0" w:line="480" w:lineRule="auto"/>
-        <w:rPr>
-          <w:color w:val="EE0000"/>
-        </w:rPr>
-      </w:pPr>
-      <w:r>
-        <w:rPr>
-          <w:color w:val="EE0000"/>
-        </w:rPr>
-        <w:t>Corrected.</w:t>
-      </w:r>
-    </w:p>
-    <w:p>
-      <w:pPr>
-        <w:spacing w:after="0" w:line="480" w:lineRule="auto"/>
-      </w:pPr>
-    </w:p>
-    <w:p>
-      <w:pPr>
-        <w:spacing w:after="0" w:line="480" w:lineRule="auto"/>
-      </w:pPr>
-      <w:r>
-        <w:t>Your answer to the lower SWC in the A. petiolata-ambient treatment was that “the presence of the allelopathic invader in the A. petiolata-ambient treatment, especially at high densities, should promote reduced plot-level water availability due to the increased water uptake of the invasive species.”</w:t>
-      </w:r>
-    </w:p>
-    <w:p>
-      <w:pPr>
-        <w:spacing w:after="0" w:line="480" w:lineRule="auto"/>
-        <w:rPr>
-          <w:color w:val="EE0000"/>
-        </w:rPr>
-      </w:pPr>
-      <w:r>
-        <w:rPr>
-          <w:color w:val="EE0000"/>
-        </w:rPr>
-        <w:t xml:space="preserve">This is correct. We are not sure what this statement is </w:t>
-      </w:r>
-      <w:r>
-        <w:rPr>
-          <w:color w:val="EE0000"/>
-        </w:rPr>
-        <w:t>about</w:t>
-      </w:r>
-      <w:r>
-        <w:rPr>
-          <w:color w:val="EE0000"/>
-        </w:rPr>
-        <w:t xml:space="preserve"> with regards to manuscript revisions.</w:t>
-      </w:r>
-    </w:p>
-    <w:p>
-      <w:pPr>
-        <w:spacing w:after="0" w:line="480" w:lineRule="auto"/>
-      </w:pPr>
-    </w:p>
-    <w:p>
-      <w:pPr>
-        <w:spacing w:after="0" w:line="480" w:lineRule="auto"/>
-      </w:pPr>
-      <w:r>
-        <w:t>Figure 3. At the end of the caption is written p&lt;0.1 about the significance. Is it a refuse? If not, such a low level of caution is unacceptable, and the test should be performed again, fixing at p&lt;0.05.</w:t>
-      </w:r>
-    </w:p>
-    <w:p>
-      <w:pPr>
-        <w:spacing w:after="0" w:line="480" w:lineRule="auto"/>
-        <w:rPr>
-          <w:color w:val="EE0000"/>
-        </w:rPr>
-      </w:pPr>
-      <w:r>
-        <w:rPr>
-          <w:color w:val="EE0000"/>
-        </w:rPr>
-        <w:t xml:space="preserve">Thank you for catching this- we have updated the figure to now include compact letters where </w:t>
-      </w:r>
-      <w:r>
-        <w:rPr>
-          <w:i/>
-          <w:iCs/>
-          <w:color w:val="EE0000"/>
-        </w:rPr>
-        <w:t>p</w:t>
-      </w:r>
-      <w:r>
-        <w:rPr>
-          <w:color w:val="EE0000"/>
-        </w:rPr>
-        <w:t>&lt;0.05.</w:t>
-      </w:r>
-    </w:p>
-    <w:p>
-      <w:pPr>
-        <w:spacing w:after="0" w:line="480" w:lineRule="auto"/>
-      </w:pPr>
-    </w:p>
-    <w:p>
-      <w:pPr>
-        <w:spacing w:after="0" w:line="480" w:lineRule="auto"/>
-      </w:pPr>
-      <w:r>
-        <w:t xml:space="preserve">L550. Again, it is not correct. As underlined in the previous comment, the fixed effect for the presence of the invader species showed a significant effect independently of canopy closure (season) on </w:t>
-      </w:r>
-      <w:proofErr w:type="spellStart"/>
-      <w:r>
-        <w:t>Jmax</w:t>
-      </w:r>
-      <w:proofErr w:type="spellEnd"/>
-      <w:r>
-        <w:t xml:space="preserve"> for </w:t>
-      </w:r>
-      <w:proofErr w:type="spellStart"/>
-      <w:r>
-        <w:t>Trollium</w:t>
-      </w:r>
-      <w:proofErr w:type="spellEnd"/>
-      <w:r>
-        <w:t xml:space="preserve"> spp. and Anet and stomatal conductance for M. </w:t>
-      </w:r>
-      <w:proofErr w:type="spellStart"/>
-      <w:r>
-        <w:t>racemosum</w:t>
-      </w:r>
-      <w:proofErr w:type="spellEnd"/>
-      <w:r>
+          <w:iCs/>
+          <w:color w:val="EE0000"/>
+        </w:rPr>
+        <w:t xml:space="preserve"> on photosynthetic traits were less clear. Positive effects of </w:t>
+      </w:r>
+      <w:r>
+        <w:rPr>
+          <w:i/>
+          <w:color w:val="EE0000"/>
+        </w:rPr>
+        <w:t>A. petiolata</w:t>
+      </w:r>
+      <w:r>
+        <w:rPr>
+          <w:iCs/>
+          <w:color w:val="EE0000"/>
+        </w:rPr>
+        <w:t xml:space="preserve"> on stomatal limitation were indeed stronger after tree canopy closure; however, canopy status did not modify net photosynthesis and stomatal conductance responses to </w:t>
+      </w:r>
+      <w:r>
+        <w:rPr>
+          <w:i/>
+          <w:color w:val="EE0000"/>
+        </w:rPr>
+        <w:t>A. petiolata</w:t>
+      </w:r>
+      <w:r>
+        <w:rPr>
+          <w:iCs/>
+          <w:color w:val="EE0000"/>
+        </w:rPr>
         <w:t>.</w:t>
       </w:r>
-    </w:p>
-    <w:p>
-      <w:pPr>
-        <w:spacing w:after="0" w:line="480" w:lineRule="auto"/>
-        <w:rPr>
-          <w:color w:val="EE0000"/>
-        </w:rPr>
-      </w:pPr>
-      <w:r>
-        <w:rPr>
-          <w:color w:val="EE0000"/>
-        </w:rPr>
-        <w:t>Changed “only observed” to “strongest”</w:t>
+      <w:r>
+        <w:rPr>
+          <w:color w:val="EE0000"/>
+        </w:rPr>
+        <w:t>”</w:t>
       </w:r>
     </w:p>
     <w:p>
@@ -2744,19 +3891,7 @@
         <w:rPr>
           <w:color w:val="EE0000"/>
         </w:rPr>
-        <w:t xml:space="preserve">“Because canopy closure strongly covaried with soil nitrogen availability, soil phosphorus availability, and soil moisture (Table 3), </w:t>
-      </w:r>
-      <w:r>
-        <w:rPr>
-          <w:color w:val="EE0000"/>
-        </w:rPr>
-        <w:t>we cannot disentangle whether the observed responses are driven by reduced light, reduced soil resources, or both</w:t>
-      </w:r>
-      <w:r>
-        <w:rPr>
-          <w:color w:val="EE0000"/>
-        </w:rPr>
-        <w:t>”</w:t>
+        <w:t>“Because canopy closure strongly covaried with soil nitrogen availability, soil phosphorus availability, and soil moisture (Table 3), we cannot disentangle whether the observed responses are driven by reduced light, reduced soil resources, or both”</w:t>
       </w:r>
     </w:p>
     <w:p>
@@ -2785,92 +3920,6 @@
         </w:rPr>
         <w:t>Thank you for this comment. We have removed this section and moved the final sentence to the preceding paragraph.</w:t>
       </w:r>
-    </w:p>
-    <w:p>
-      <w:pPr>
-        <w:spacing w:after="0" w:line="480" w:lineRule="auto"/>
-      </w:pPr>
-    </w:p>
-    <w:p>
-      <w:pPr>
-        <w:spacing w:after="0" w:line="480" w:lineRule="auto"/>
-      </w:pPr>
-      <w:r>
-        <w:rPr>
-          <w:b/>
-          <w:bCs/>
-        </w:rPr>
-        <w:t>References</w:t>
-      </w:r>
-    </w:p>
-    <w:p>
-      <w:pPr>
-        <w:spacing w:after="0" w:line="240" w:lineRule="auto"/>
-        <w:rPr>
-          <w:rFonts w:eastAsia="Times New Roman"/>
-          <w:kern w:val="0"/>
-          <w14:ligatures w14:val="none"/>
-        </w:rPr>
-      </w:pPr>
-      <w:r>
-        <w:rPr>
-          <w:rFonts w:eastAsia="Times New Roman"/>
-          <w:b/>
-          <w:bCs/>
-          <w:kern w:val="0"/>
-          <w14:ligatures w14:val="none"/>
-        </w:rPr>
-        <w:t>Fox J, Weisberg S</w:t>
-      </w:r>
-      <w:r>
-        <w:rPr>
-          <w:rFonts w:eastAsia="Times New Roman"/>
-          <w:kern w:val="0"/>
-          <w14:ligatures w14:val="none"/>
-        </w:rPr>
-        <w:t xml:space="preserve">. </w:t>
-      </w:r>
-      <w:r>
-        <w:rPr>
-          <w:rFonts w:eastAsia="Times New Roman"/>
-          <w:b/>
-          <w:bCs/>
-          <w:kern w:val="0"/>
-          <w14:ligatures w14:val="none"/>
-        </w:rPr>
-        <w:t>2019</w:t>
-      </w:r>
-      <w:r>
-        <w:rPr>
-          <w:rFonts w:eastAsia="Times New Roman"/>
-          <w:kern w:val="0"/>
-          <w14:ligatures w14:val="none"/>
-        </w:rPr>
-        <w:t xml:space="preserve">. An R Companion to Applied Regression, Third Edition. </w:t>
-      </w:r>
-      <w:r>
-        <w:rPr>
-          <w:rFonts w:eastAsia="Times New Roman"/>
-          <w:i/>
-          <w:iCs/>
-          <w:kern w:val="0"/>
-          <w14:ligatures w14:val="none"/>
-        </w:rPr>
-        <w:t>Sage</w:t>
-      </w:r>
-      <w:r>
-        <w:rPr>
-          <w:rFonts w:eastAsia="Times New Roman"/>
-          <w:kern w:val="0"/>
-          <w14:ligatures w14:val="none"/>
-        </w:rPr>
-        <w:t>.</w:t>
-      </w:r>
-    </w:p>
-    <w:p>
-      <w:pPr>
-        <w:spacing w:after="0" w:line="480" w:lineRule="auto"/>
-      </w:pPr>
     </w:p>
     <w:sectPr>
       <w:pgSz w:w="12240" w:h="15840"/>
@@ -4026,9 +5075,11 @@
   </w:compat>
   <w:rsids>
     <w:rsidRoot w:val="00553D70"/>
+    <w:rsid w:val="00077D1A"/>
     <w:rsid w:val="00437163"/>
     <w:rsid w:val="00553D70"/>
     <w:rsid w:val="00772D13"/>
+    <w:rsid w:val="00772D74"/>
     <w:rsid w:val="007B4B41"/>
     <w:rsid w:val="008F7B27"/>
     <w:rsid w:val="00CD6B4E"/>
@@ -4487,7 +5538,7 @@
     <w:basedOn w:val="DefaultParagraphFont"/>
     <w:uiPriority w:val="99"/>
     <w:semiHidden/>
-    <w:rsid w:val="008F7B27"/>
+    <w:rsid w:val="00772D74"/>
     <w:rPr>
       <w:color w:val="666666"/>
     </w:rPr>
@@ -4507,6 +5558,46 @@
   <w:style w:type="paragraph" w:customStyle="1" w:styleId="F61070096D890C4BA273091C802DE6DA">
     <w:name w:val="F61070096D890C4BA273091C802DE6DA"/>
     <w:rsid w:val="008F7B27"/>
+  </w:style>
+  <w:style w:type="paragraph" w:customStyle="1" w:styleId="A3847E11447C054DA2BA28AD94E5460F">
+    <w:name w:val="A3847E11447C054DA2BA28AD94E5460F"/>
+    <w:rsid w:val="00772D74"/>
+  </w:style>
+  <w:style w:type="paragraph" w:customStyle="1" w:styleId="7FC82C90D2A92346A3099766133FDB4E">
+    <w:name w:val="7FC82C90D2A92346A3099766133FDB4E"/>
+    <w:rsid w:val="00772D74"/>
+  </w:style>
+  <w:style w:type="paragraph" w:customStyle="1" w:styleId="81629B109013F74792AED7963637D366">
+    <w:name w:val="81629B109013F74792AED7963637D366"/>
+    <w:rsid w:val="00772D74"/>
+  </w:style>
+  <w:style w:type="paragraph" w:customStyle="1" w:styleId="4ABF693EA8F9344492EFBA1A3C46F844">
+    <w:name w:val="4ABF693EA8F9344492EFBA1A3C46F844"/>
+    <w:rsid w:val="00772D74"/>
+  </w:style>
+  <w:style w:type="paragraph" w:customStyle="1" w:styleId="51219F236952414E8B4C758A416E9DEF">
+    <w:name w:val="51219F236952414E8B4C758A416E9DEF"/>
+    <w:rsid w:val="00772D74"/>
+  </w:style>
+  <w:style w:type="paragraph" w:customStyle="1" w:styleId="3494FDB0CDD3F74BB5E1C8ABBE589986">
+    <w:name w:val="3494FDB0CDD3F74BB5E1C8ABBE589986"/>
+    <w:rsid w:val="00772D74"/>
+  </w:style>
+  <w:style w:type="paragraph" w:customStyle="1" w:styleId="7D6BD2ED4D73464FA511394F0DAD817F">
+    <w:name w:val="7D6BD2ED4D73464FA511394F0DAD817F"/>
+    <w:rsid w:val="00772D74"/>
+  </w:style>
+  <w:style w:type="paragraph" w:customStyle="1" w:styleId="F3C402B2C11EF24C808295EDB1C0FA81">
+    <w:name w:val="F3C402B2C11EF24C808295EDB1C0FA81"/>
+    <w:rsid w:val="00772D74"/>
+  </w:style>
+  <w:style w:type="paragraph" w:customStyle="1" w:styleId="BA05B2B6A2B1704D8EFA584A29C82FA4">
+    <w:name w:val="BA05B2B6A2B1704D8EFA584A29C82FA4"/>
+    <w:rsid w:val="00772D74"/>
+  </w:style>
+  <w:style w:type="paragraph" w:customStyle="1" w:styleId="1B97112F6F5E5D4694A2B2B80CBFCB61">
+    <w:name w:val="1B97112F6F5E5D4694A2B2B80CBFCB61"/>
+    <w:rsid w:val="00772D74"/>
   </w:style>
 </w:styles>
 </file>

</xml_diff>